<commit_message>
Modif potentiel dans suffrage
ajout de la clef primaire SId suffrage, et la clef étrangère de CIdSuffrage de la table candid vers suffrage. ça permettra de trouver les candidats du suffrage  à afficher en fichier import.
</commit_message>
<xml_diff>
--- a/Architecture Logicielle.docx
+++ b/Architecture Logicielle.docx
@@ -45,7 +45,7 @@
                         <a:effectLst/>
                         <a:extLst>
                           <a:ext uri="{C572A759-6A51-4108-AA02-DFA0A04FC94B}">
-                            <ma14:wrappingTextBoxFlag xmlns:ma14="http://schemas.microsoft.com/office/mac/drawingml/2011/main" xmlns:w="http://schemas.openxmlformats.org/wordprocessingml/2006/main" xmlns:w10="urn:schemas-microsoft-com:office:word" xmlns:v="urn:schemas-microsoft-com:vml" xmlns:o="urn:schemas-microsoft-com:office:office" xmlns:mv="urn:schemas-microsoft-com:mac:vml" xmlns:mo="http://schemas.microsoft.com/office/mac/office/2008/main" xmlns=""/>
+                            <ma14:wrappingTextBoxFlag xmlns="" xmlns:mo="http://schemas.microsoft.com/office/mac/office/2008/main" xmlns:mv="urn:schemas-microsoft-com:mac:vml" xmlns:o="urn:schemas-microsoft-com:office:office" xmlns:v="urn:schemas-microsoft-com:vml" xmlns:w10="urn:schemas-microsoft-com:office:word" xmlns:w="http://schemas.openxmlformats.org/wordprocessingml/2006/main" xmlns:ma14="http://schemas.microsoft.com/office/mac/drawingml/2011/main"/>
                           </a:ext>
                         </a:extLst>
                       </wps:spPr>
@@ -184,7 +184,7 @@
                         <a:effectLst/>
                         <a:extLst>
                           <a:ext uri="{C572A759-6A51-4108-AA02-DFA0A04FC94B}">
-                            <ma14:wrappingTextBoxFlag xmlns:ma14="http://schemas.microsoft.com/office/mac/drawingml/2011/main" xmlns:w="http://schemas.openxmlformats.org/wordprocessingml/2006/main" xmlns:w10="urn:schemas-microsoft-com:office:word" xmlns:v="urn:schemas-microsoft-com:vml" xmlns:o="urn:schemas-microsoft-com:office:office" xmlns:mv="urn:schemas-microsoft-com:mac:vml" xmlns:mo="http://schemas.microsoft.com/office/mac/office/2008/main" xmlns=""/>
+                            <ma14:wrappingTextBoxFlag xmlns="" xmlns:mo="http://schemas.microsoft.com/office/mac/office/2008/main" xmlns:mv="urn:schemas-microsoft-com:mac:vml" xmlns:o="urn:schemas-microsoft-com:office:office" xmlns:v="urn:schemas-microsoft-com:vml" xmlns:w10="urn:schemas-microsoft-com:office:word" xmlns:w="http://schemas.openxmlformats.org/wordprocessingml/2006/main" xmlns:ma14="http://schemas.microsoft.com/office/mac/drawingml/2011/main"/>
                           </a:ext>
                         </a:extLst>
                       </wps:spPr>
@@ -3250,25 +3250,7 @@
           <w:color w:val="FF0000"/>
           <w:lang w:eastAsia="fr-FR"/>
         </w:rPr>
-        <w:t xml:space="preserve">Pages d’accueil avec description de l'événement, connexion (vérification session du </w:t>
-      </w:r>
-      <w:proofErr w:type="spellStart"/>
-      <w:r>
-        <w:rPr>
-          <w:rFonts w:ascii="Calibri" w:eastAsia="Times New Roman" w:hAnsi="Calibri" w:cs="Times New Roman"/>
-          <w:color w:val="FF0000"/>
-          <w:lang w:eastAsia="fr-FR"/>
-        </w:rPr>
-        <w:t>cpe</w:t>
-      </w:r>
-      <w:proofErr w:type="spellEnd"/>
-      <w:r>
-        <w:rPr>
-          <w:rFonts w:ascii="Calibri" w:eastAsia="Times New Roman" w:hAnsi="Calibri" w:cs="Times New Roman"/>
-          <w:color w:val="FF0000"/>
-          <w:lang w:eastAsia="fr-FR"/>
-        </w:rPr>
-        <w:t xml:space="preserve"> ou élève) (bouton connexion ou déconnexion suivant).</w:t>
+        <w:t>Pages d’accueil avec description de l'événement, connexion (vérification session du cpe ou élève) (bouton connexion ou déconnexion suivant).</w:t>
       </w:r>
     </w:p>
     <w:p>
@@ -4148,21 +4130,7 @@
         <w:rPr>
           <w:lang w:val="en-US"/>
         </w:rPr>
-        <w:t xml:space="preserve">SET </w:t>
-      </w:r>
-      <w:proofErr w:type="spellStart"/>
-      <w:r>
-        <w:rPr>
-          <w:lang w:val="en-US"/>
-        </w:rPr>
-        <w:t>time_zone</w:t>
-      </w:r>
-      <w:proofErr w:type="spellEnd"/>
-      <w:r>
-        <w:rPr>
-          <w:lang w:val="en-US"/>
-        </w:rPr>
-        <w:t xml:space="preserve"> = "+00:00";</w:t>
+        <w:t>SET time_zone = "+00:00";</w:t>
       </w:r>
     </w:p>
     <w:p>
@@ -4195,141 +4163,463 @@
         <w:rPr>
           <w:lang w:val="en-US"/>
         </w:rPr>
+        <w:t xml:space="preserve">  CId varchar(10) NOT NULL,</w:t>
+      </w:r>
+    </w:p>
+    <w:p>
+      <w:pPr>
+        <w:rPr>
+          <w:lang w:val="en-US"/>
+        </w:rPr>
+      </w:pPr>
+      <w:r>
+        <w:rPr>
+          <w:lang w:val="en-US"/>
+        </w:rPr>
+        <w:t xml:space="preserve">  CIdBinome varchar(10) NOT NULL,</w:t>
+      </w:r>
+    </w:p>
+    <w:p>
+      <w:pPr>
+        <w:rPr>
+          <w:lang w:val="en-US"/>
+        </w:rPr>
+      </w:pPr>
+      <w:r>
+        <w:rPr>
+          <w:lang w:val="en-US"/>
+        </w:rPr>
+        <w:t xml:space="preserve">  CNbV int(5) NOT NULL DEFAULT '0',</w:t>
+      </w:r>
+    </w:p>
+    <w:p>
+      <w:pPr>
+        <w:rPr>
+          <w:lang w:val="en-US"/>
+        </w:rPr>
+      </w:pPr>
+      <w:r>
+        <w:rPr>
+          <w:lang w:val="en-US"/>
+        </w:rPr>
+        <w:lastRenderedPageBreak/>
+        <w:t xml:space="preserve">CIdSuffrage </w:t>
+      </w:r>
+      <w:r>
+        <w:rPr>
+          <w:lang w:val="en-US"/>
+        </w:rPr>
+        <w:t>varchar</w:t>
+      </w:r>
+      <w:r>
+        <w:rPr>
+          <w:lang w:val="en-US"/>
+        </w:rPr>
+        <w:t>(10</w:t>
+      </w:r>
+      <w:r>
+        <w:rPr>
+          <w:lang w:val="en-US"/>
+        </w:rPr>
+        <w:t>) NOT NULL,</w:t>
+      </w:r>
+    </w:p>
+    <w:p>
+      <w:pPr>
+        <w:rPr>
+          <w:lang w:val="en-US"/>
+        </w:rPr>
+      </w:pPr>
+      <w:r>
+        <w:rPr>
+          <w:lang w:val="en-US"/>
+        </w:rPr>
+        <w:t xml:space="preserve">  PRIMARY KEY (CId)</w:t>
+      </w:r>
+    </w:p>
+    <w:p>
+      <w:pPr>
+        <w:rPr>
+          <w:lang w:val="en-US"/>
+        </w:rPr>
+      </w:pPr>
+      <w:r>
+        <w:rPr>
+          <w:lang w:val="en-US"/>
+        </w:rPr>
+        <w:t>) ENGINE=InnoDB DEFAULT CHARSET=latin1;</w:t>
+      </w:r>
+    </w:p>
+    <w:p>
+      <w:pPr>
+        <w:rPr>
+          <w:lang w:val="en-US"/>
+        </w:rPr>
+      </w:pPr>
+    </w:p>
+    <w:p>
+      <w:pPr>
+        <w:rPr>
+          <w:lang w:val="en-US"/>
+        </w:rPr>
+      </w:pPr>
+      <w:r>
+        <w:rPr>
+          <w:lang w:val="en-US"/>
+        </w:rPr>
+        <w:t>CREATE TABLE divis (</w:t>
+      </w:r>
+    </w:p>
+    <w:p>
+      <w:pPr>
+        <w:rPr>
+          <w:lang w:val="en-US"/>
+        </w:rPr>
+      </w:pPr>
+      <w:r>
+        <w:rPr>
+          <w:lang w:val="en-US"/>
+        </w:rPr>
+        <w:t xml:space="preserve">  DCode varchar(10) NOT NULL,</w:t>
+      </w:r>
+    </w:p>
+    <w:p>
+      <w:pPr>
+        <w:rPr>
+          <w:lang w:val="en-US"/>
+        </w:rPr>
+      </w:pPr>
+      <w:r>
+        <w:rPr>
+          <w:lang w:val="en-US"/>
+        </w:rPr>
+        <w:t xml:space="preserve">  PRIMARY KEY (DCode)</w:t>
+      </w:r>
+    </w:p>
+    <w:p>
+      <w:pPr>
+        <w:rPr>
+          <w:lang w:val="en-US"/>
+        </w:rPr>
+      </w:pPr>
+      <w:r>
+        <w:rPr>
+          <w:lang w:val="en-US"/>
+        </w:rPr>
+        <w:t>) ENGINE=InnoDB DEFAULT CHARSET=latin1;</w:t>
+      </w:r>
+    </w:p>
+    <w:p>
+      <w:pPr>
+        <w:rPr>
+          <w:lang w:val="en-US"/>
+        </w:rPr>
+      </w:pPr>
+    </w:p>
+    <w:p>
+      <w:pPr>
+        <w:rPr>
+          <w:lang w:val="en-US"/>
+        </w:rPr>
+      </w:pPr>
+      <w:r>
+        <w:rPr>
+          <w:lang w:val="en-US"/>
+        </w:rPr>
+        <w:t>CREATE TABLE elect (</w:t>
+      </w:r>
+    </w:p>
+    <w:p>
+      <w:pPr>
+        <w:rPr>
+          <w:lang w:val="en-US"/>
+        </w:rPr>
+      </w:pPr>
+      <w:r>
+        <w:rPr>
+          <w:lang w:val="en-US"/>
+        </w:rPr>
+        <w:t xml:space="preserve">  EId varchar(10) NOT NULL,</w:t>
+      </w:r>
+    </w:p>
+    <w:p>
+      <w:pPr>
+        <w:rPr>
+          <w:lang w:val="en-US"/>
+        </w:rPr>
+      </w:pPr>
+      <w:r>
+        <w:rPr>
+          <w:lang w:val="en-US"/>
+        </w:rPr>
         <w:t xml:space="preserve">  </w:t>
       </w:r>
-      <w:proofErr w:type="spellStart"/>
-      <w:r>
-        <w:rPr>
-          <w:lang w:val="en-US"/>
-        </w:rPr>
-        <w:t>CId</w:t>
-      </w:r>
-      <w:proofErr w:type="spellEnd"/>
-      <w:r>
-        <w:rPr>
-          <w:lang w:val="en-US"/>
-        </w:rPr>
-        <w:t xml:space="preserve"> </w:t>
-      </w:r>
-      <w:proofErr w:type="spellStart"/>
-      <w:proofErr w:type="gramStart"/>
+      <w:r>
+        <w:rPr>
+          <w:lang w:val="en-US"/>
+        </w:rPr>
+        <w:t>ENom varchar(30) NOT NULL,</w:t>
+      </w:r>
+    </w:p>
+    <w:p>
+      <w:pPr>
+        <w:rPr>
+          <w:lang w:val="en-US"/>
+        </w:rPr>
+      </w:pPr>
+      <w:r>
+        <w:rPr>
+          <w:lang w:val="en-US"/>
+        </w:rPr>
+        <w:t xml:space="preserve">  EPrenom varchar(30) NOT NULL,</w:t>
+      </w:r>
+    </w:p>
+    <w:p>
+      <w:pPr>
+        <w:rPr>
+          <w:lang w:val="en-US"/>
+        </w:rPr>
+      </w:pPr>
+      <w:r>
+        <w:rPr>
+          <w:lang w:val="en-US"/>
+        </w:rPr>
+        <w:t xml:space="preserve">  ECodeINE Varchar(11),</w:t>
+      </w:r>
+    </w:p>
+    <w:p>
+      <w:pPr>
+        <w:rPr>
+          <w:lang w:val="en-US"/>
+        </w:rPr>
+      </w:pPr>
+      <w:r>
+        <w:rPr>
+          <w:lang w:val="en-US"/>
+        </w:rPr>
+        <w:t xml:space="preserve">  EVote datetime DEFAULT NULL,</w:t>
+      </w:r>
+    </w:p>
+    <w:p>
+      <w:pPr>
+        <w:rPr>
+          <w:lang w:val="en-US"/>
+        </w:rPr>
+      </w:pPr>
+      <w:r>
+        <w:rPr>
+          <w:lang w:val="en-US"/>
+        </w:rPr>
+        <w:t xml:space="preserve">  EPwd varchar(50) NOT NULL,</w:t>
+      </w:r>
+    </w:p>
+    <w:p>
+      <w:pPr>
+        <w:rPr>
+          <w:lang w:val="en-US"/>
+        </w:rPr>
+      </w:pPr>
+      <w:r>
+        <w:rPr>
+          <w:lang w:val="en-US"/>
+        </w:rPr>
+        <w:t xml:space="preserve">  ELogin varchar(20) NOT NULL,</w:t>
+      </w:r>
+    </w:p>
+    <w:p>
+      <w:pPr>
+        <w:rPr>
+          <w:lang w:val="en-US"/>
+        </w:rPr>
+      </w:pPr>
+      <w:r>
+        <w:rPr>
+          <w:lang w:val="en-US"/>
+        </w:rPr>
+        <w:t xml:space="preserve">  EIdDivis varchar(10) NOT NULL,</w:t>
+      </w:r>
+    </w:p>
+    <w:p>
+      <w:pPr>
+        <w:rPr>
+          <w:lang w:val="en-US"/>
+        </w:rPr>
+      </w:pPr>
+      <w:r>
+        <w:rPr>
+          <w:lang w:val="en-US"/>
+        </w:rPr>
+        <w:t xml:space="preserve">  EDateLogin datetime DEFAULT NULL,</w:t>
+      </w:r>
+    </w:p>
+    <w:p>
+      <w:pPr>
+        <w:rPr>
+          <w:lang w:val="en-US"/>
+        </w:rPr>
+      </w:pPr>
+      <w:r>
+        <w:rPr>
+          <w:lang w:val="en-US"/>
+        </w:rPr>
+        <w:t xml:space="preserve">  EAdresseIP varchar(20) DEFAULT NULL,</w:t>
+      </w:r>
+    </w:p>
+    <w:p>
+      <w:pPr>
+        <w:rPr>
+          <w:lang w:val="en-US"/>
+        </w:rPr>
+      </w:pPr>
+      <w:r>
+        <w:rPr>
+          <w:lang w:val="en-US"/>
+        </w:rPr>
+        <w:t xml:space="preserve">  ELastLogin datetime DEFAULT NULL,</w:t>
+      </w:r>
+    </w:p>
+    <w:p>
+      <w:pPr>
+        <w:rPr>
+          <w:lang w:val="en-US"/>
+        </w:rPr>
+      </w:pPr>
+      <w:r>
+        <w:rPr>
+          <w:lang w:val="en-US"/>
+        </w:rPr>
+        <w:t xml:space="preserve">  ESession varchar(100) DEFAULT NULL,</w:t>
+      </w:r>
+    </w:p>
+    <w:p>
+      <w:pPr>
+        <w:rPr>
+          <w:lang w:val="en-US"/>
+        </w:rPr>
+      </w:pPr>
+      <w:r>
+        <w:rPr>
+          <w:lang w:val="en-US"/>
+        </w:rPr>
+        <w:t xml:space="preserve">  EDateLogout datetime DEFAULT NULL,</w:t>
+      </w:r>
+    </w:p>
+    <w:p>
+      <w:pPr>
+        <w:rPr>
+          <w:lang w:val="en-US"/>
+        </w:rPr>
+      </w:pPr>
+      <w:r>
+        <w:rPr>
+          <w:lang w:val="en-US"/>
+        </w:rPr>
+        <w:t xml:space="preserve">  EModif int(1) NOT NULL DEFAULT '0',</w:t>
+      </w:r>
+    </w:p>
+    <w:p>
+      <w:pPr>
+        <w:rPr>
+          <w:lang w:val="en-US"/>
+        </w:rPr>
+      </w:pPr>
+      <w:r>
+        <w:rPr>
+          <w:lang w:val="en-US"/>
+        </w:rPr>
+        <w:t xml:space="preserve">  PRIMARY KEY (EId)</w:t>
+      </w:r>
+    </w:p>
+    <w:p>
+      <w:pPr>
+        <w:rPr>
+          <w:lang w:val="en-US"/>
+        </w:rPr>
+      </w:pPr>
+      <w:r>
+        <w:rPr>
+          <w:lang w:val="en-US"/>
+        </w:rPr>
+        <w:t>) ENGINE=InnoDB DEFAULT CHARSET=latin1;</w:t>
+      </w:r>
+    </w:p>
+    <w:p>
+      <w:pPr>
+        <w:rPr>
+          <w:lang w:val="en-US"/>
+        </w:rPr>
+      </w:pPr>
+    </w:p>
+    <w:p>
+      <w:pPr>
+        <w:rPr>
+          <w:lang w:val="en-US"/>
+        </w:rPr>
+      </w:pPr>
+      <w:r>
+        <w:rPr>
+          <w:lang w:val="en-US"/>
+        </w:rPr>
+        <w:t>CREATE TABLE suffrage (</w:t>
+      </w:r>
+      <w:bookmarkStart w:id="19" w:name="_GoBack"/>
+      <w:bookmarkEnd w:id="19"/>
+    </w:p>
+    <w:p>
+      <w:pPr>
+        <w:rPr>
+          <w:lang w:val="en-US"/>
+        </w:rPr>
+      </w:pPr>
+      <w:r>
+        <w:rPr>
+          <w:lang w:val="en-US"/>
+        </w:rPr>
+        <w:t xml:space="preserve">  SId </w:t>
+      </w:r>
       <w:r>
         <w:rPr>
           <w:lang w:val="en-US"/>
         </w:rPr>
         <w:t>varchar</w:t>
       </w:r>
-      <w:proofErr w:type="spellEnd"/>
-      <w:r>
-        <w:rPr>
-          <w:lang w:val="en-US"/>
-        </w:rPr>
-        <w:t>(</w:t>
-      </w:r>
-      <w:proofErr w:type="gramEnd"/>
-      <w:r>
-        <w:rPr>
-          <w:lang w:val="en-US"/>
-        </w:rPr>
-        <w:t>10) NOT NULL,</w:t>
-      </w:r>
-    </w:p>
-    <w:p>
-      <w:pPr>
-        <w:rPr>
-          <w:lang w:val="en-US"/>
-        </w:rPr>
-      </w:pPr>
-      <w:r>
-        <w:rPr>
-          <w:lang w:val="en-US"/>
-        </w:rPr>
-        <w:t xml:space="preserve">  </w:t>
-      </w:r>
-      <w:proofErr w:type="spellStart"/>
-      <w:r>
-        <w:rPr>
-          <w:lang w:val="en-US"/>
-        </w:rPr>
-        <w:t>CIdBinome</w:t>
-      </w:r>
-      <w:proofErr w:type="spellEnd"/>
-      <w:r>
-        <w:rPr>
-          <w:lang w:val="en-US"/>
-        </w:rPr>
-        <w:t xml:space="preserve"> </w:t>
-      </w:r>
-      <w:proofErr w:type="spellStart"/>
-      <w:proofErr w:type="gramStart"/>
-      <w:r>
-        <w:rPr>
-          <w:lang w:val="en-US"/>
-        </w:rPr>
-        <w:t>varchar</w:t>
-      </w:r>
-      <w:proofErr w:type="spellEnd"/>
-      <w:r>
-        <w:rPr>
-          <w:lang w:val="en-US"/>
-        </w:rPr>
-        <w:t>(</w:t>
-      </w:r>
-      <w:proofErr w:type="gramEnd"/>
-      <w:r>
-        <w:rPr>
-          <w:lang w:val="en-US"/>
-        </w:rPr>
-        <w:t>10) NOT NULL,</w:t>
-      </w:r>
-    </w:p>
-    <w:p>
-      <w:pPr>
-        <w:rPr>
-          <w:lang w:val="en-US"/>
-        </w:rPr>
-      </w:pPr>
-      <w:r>
-        <w:rPr>
-          <w:lang w:val="en-US"/>
-        </w:rPr>
-        <w:t xml:space="preserve">  </w:t>
-      </w:r>
-      <w:proofErr w:type="spellStart"/>
-      <w:r>
-        <w:rPr>
-          <w:lang w:val="en-US"/>
-        </w:rPr>
-        <w:t>CNbV</w:t>
-      </w:r>
-      <w:proofErr w:type="spellEnd"/>
-      <w:r>
-        <w:rPr>
-          <w:lang w:val="en-US"/>
-        </w:rPr>
-        <w:t xml:space="preserve"> </w:t>
-      </w:r>
-      <w:proofErr w:type="spellStart"/>
-      <w:proofErr w:type="gramStart"/>
-      <w:r>
-        <w:rPr>
-          <w:lang w:val="en-US"/>
-        </w:rPr>
-        <w:t>int</w:t>
-      </w:r>
-      <w:proofErr w:type="spellEnd"/>
-      <w:r>
-        <w:rPr>
-          <w:lang w:val="en-US"/>
-        </w:rPr>
-        <w:t>(</w:t>
-      </w:r>
-      <w:proofErr w:type="gramEnd"/>
-      <w:r>
-        <w:rPr>
-          <w:lang w:val="en-US"/>
-        </w:rPr>
-        <w:t>5) NOT NULL DEFAULT '0',</w:t>
+      <w:r>
+        <w:rPr>
+          <w:lang w:val="en-US"/>
+        </w:rPr>
+        <w:t>(10</w:t>
+      </w:r>
+      <w:r>
+        <w:rPr>
+          <w:lang w:val="en-US"/>
+        </w:rPr>
+        <w:t>) NOT NULL,</w:t>
+      </w:r>
+    </w:p>
+    <w:p>
+      <w:pPr>
+        <w:rPr>
+          <w:lang w:val="en-US"/>
+        </w:rPr>
+      </w:pPr>
+      <w:r>
+        <w:rPr>
+          <w:lang w:val="en-US"/>
+        </w:rPr>
+        <w:t xml:space="preserve">  SChoix int(2) NOT NULL DEFAULT '5',</w:t>
+      </w:r>
+    </w:p>
+    <w:p>
+      <w:pPr>
+        <w:rPr>
+          <w:lang w:val="en-US"/>
+        </w:rPr>
+      </w:pPr>
+      <w:r>
+        <w:rPr>
+          <w:lang w:val="en-US"/>
+        </w:rPr>
+        <w:t xml:space="preserve">  SDateDeb datetime NOT NULL,</w:t>
       </w:r>
     </w:p>
     <w:p>
@@ -4343,16 +4633,66 @@
           <w:lang w:val="en-US"/>
         </w:rPr>
         <w:lastRenderedPageBreak/>
-        <w:t xml:space="preserve">  PRIMARY KEY (</w:t>
-      </w:r>
-      <w:proofErr w:type="spellStart"/>
-      <w:r>
-        <w:rPr>
-          <w:lang w:val="en-US"/>
-        </w:rPr>
-        <w:t>CId</w:t>
-      </w:r>
-      <w:proofErr w:type="spellEnd"/>
+        <w:t xml:space="preserve">  SDateFin datetime NOT NULL,</w:t>
+      </w:r>
+    </w:p>
+    <w:p>
+      <w:pPr>
+        <w:rPr>
+          <w:lang w:val="en-US"/>
+        </w:rPr>
+      </w:pPr>
+      <w:r>
+        <w:rPr>
+          <w:lang w:val="en-US"/>
+        </w:rPr>
+        <w:t xml:space="preserve">  SDescription varchar(40) NOT NULL,</w:t>
+      </w:r>
+    </w:p>
+    <w:p>
+      <w:pPr>
+        <w:rPr>
+          <w:lang w:val="en-US"/>
+        </w:rPr>
+      </w:pPr>
+      <w:r>
+        <w:rPr>
+          <w:lang w:val="en-US"/>
+        </w:rPr>
+        <w:t xml:space="preserve">  SBlancs int(4) NOT NULL DEFAULT '0',</w:t>
+      </w:r>
+    </w:p>
+    <w:p>
+      <w:pPr>
+        <w:rPr>
+          <w:lang w:val="en-US"/>
+        </w:rPr>
+      </w:pPr>
+      <w:r>
+        <w:rPr>
+          <w:lang w:val="en-US"/>
+        </w:rPr>
+        <w:t xml:space="preserve">  SNuls int(4) NOT NULL DEFAULT '0'</w:t>
+      </w:r>
+    </w:p>
+    <w:p>
+      <w:pPr>
+        <w:rPr>
+          <w:lang w:val="en-US"/>
+        </w:rPr>
+      </w:pPr>
+      <w:r>
+        <w:rPr>
+          <w:lang w:val="en-US"/>
+        </w:rPr>
+        <w:t>PRIMARY KEY (</w:t>
+      </w:r>
+      <w:r>
+        <w:rPr>
+          <w:lang w:val="en-US"/>
+        </w:rPr>
+        <w:t>SId</w:t>
+      </w:r>
       <w:r>
         <w:rPr>
           <w:lang w:val="en-US"/>
@@ -4370,1176 +4710,33 @@
         <w:rPr>
           <w:lang w:val="en-US"/>
         </w:rPr>
-        <w:t>) ENGINE=</w:t>
-      </w:r>
-      <w:proofErr w:type="spellStart"/>
-      <w:r>
-        <w:rPr>
-          <w:lang w:val="en-US"/>
-        </w:rPr>
-        <w:t>InnoDB</w:t>
-      </w:r>
-      <w:proofErr w:type="spellEnd"/>
-      <w:r>
-        <w:rPr>
-          <w:lang w:val="en-US"/>
-        </w:rPr>
-        <w:t xml:space="preserve"> DEFAULT CHARSET=latin1;</w:t>
-      </w:r>
-    </w:p>
-    <w:p>
-      <w:pPr>
-        <w:rPr>
-          <w:lang w:val="en-US"/>
-        </w:rPr>
-      </w:pPr>
-    </w:p>
-    <w:p>
-      <w:r>
-        <w:t>CREATE TABLE divis (</w:t>
-      </w:r>
-    </w:p>
-    <w:p>
-      <w:pPr>
-        <w:rPr>
-          <w:lang w:val="en-US"/>
-        </w:rPr>
-      </w:pPr>
-      <w:r>
-        <w:rPr>
-          <w:lang w:val="en-US"/>
-        </w:rPr>
-        <w:t xml:space="preserve">  </w:t>
-      </w:r>
-      <w:proofErr w:type="spellStart"/>
-      <w:r>
-        <w:rPr>
-          <w:lang w:val="en-US"/>
-        </w:rPr>
-        <w:t>DCode</w:t>
-      </w:r>
-      <w:proofErr w:type="spellEnd"/>
-      <w:r>
-        <w:rPr>
-          <w:lang w:val="en-US"/>
-        </w:rPr>
-        <w:t xml:space="preserve"> </w:t>
-      </w:r>
-      <w:proofErr w:type="spellStart"/>
-      <w:proofErr w:type="gramStart"/>
-      <w:r>
-        <w:rPr>
-          <w:lang w:val="en-US"/>
-        </w:rPr>
-        <w:t>varchar</w:t>
-      </w:r>
-      <w:proofErr w:type="spellEnd"/>
-      <w:r>
-        <w:rPr>
-          <w:lang w:val="en-US"/>
-        </w:rPr>
-        <w:t>(</w:t>
-      </w:r>
-      <w:proofErr w:type="gramEnd"/>
-      <w:r>
-        <w:rPr>
-          <w:lang w:val="en-US"/>
-        </w:rPr>
-        <w:t>10) NOT NULL,</w:t>
-      </w:r>
-    </w:p>
-    <w:p>
-      <w:pPr>
-        <w:rPr>
-          <w:lang w:val="en-US"/>
-        </w:rPr>
-      </w:pPr>
-      <w:r>
-        <w:rPr>
-          <w:lang w:val="en-US"/>
-        </w:rPr>
-        <w:t xml:space="preserve">  PRIMARY KEY (</w:t>
-      </w:r>
-      <w:proofErr w:type="spellStart"/>
-      <w:r>
-        <w:rPr>
-          <w:lang w:val="en-US"/>
-        </w:rPr>
-        <w:t>DCode</w:t>
-      </w:r>
-      <w:proofErr w:type="spellEnd"/>
-      <w:r>
-        <w:rPr>
-          <w:lang w:val="en-US"/>
-        </w:rPr>
-        <w:t>)</w:t>
-      </w:r>
-    </w:p>
-    <w:p>
-      <w:pPr>
-        <w:rPr>
-          <w:lang w:val="en-US"/>
-        </w:rPr>
-      </w:pPr>
-      <w:r>
-        <w:rPr>
-          <w:lang w:val="en-US"/>
-        </w:rPr>
-        <w:t>) ENGINE=</w:t>
-      </w:r>
-      <w:proofErr w:type="spellStart"/>
-      <w:r>
-        <w:rPr>
-          <w:lang w:val="en-US"/>
-        </w:rPr>
-        <w:t>InnoDB</w:t>
-      </w:r>
-      <w:proofErr w:type="spellEnd"/>
-      <w:r>
-        <w:rPr>
-          <w:lang w:val="en-US"/>
-        </w:rPr>
-        <w:t xml:space="preserve"> DEFAULT CHARSET=latin1;</w:t>
-      </w:r>
-    </w:p>
-    <w:p>
-      <w:pPr>
-        <w:rPr>
-          <w:lang w:val="en-US"/>
-        </w:rPr>
-      </w:pPr>
-    </w:p>
-    <w:p>
-      <w:pPr>
-        <w:rPr>
-          <w:lang w:val="en-US"/>
-        </w:rPr>
-      </w:pPr>
-      <w:r>
-        <w:rPr>
-          <w:lang w:val="en-US"/>
-        </w:rPr>
-        <w:t>CREATE TABLE elect (</w:t>
-      </w:r>
-    </w:p>
-    <w:p>
-      <w:pPr>
-        <w:rPr>
-          <w:lang w:val="en-US"/>
-        </w:rPr>
-      </w:pPr>
-      <w:r>
-        <w:rPr>
-          <w:lang w:val="en-US"/>
-        </w:rPr>
-        <w:t xml:space="preserve">  </w:t>
-      </w:r>
-      <w:proofErr w:type="spellStart"/>
-      <w:r>
-        <w:rPr>
-          <w:lang w:val="en-US"/>
-        </w:rPr>
-        <w:t>EId</w:t>
-      </w:r>
-      <w:proofErr w:type="spellEnd"/>
-      <w:r>
-        <w:rPr>
-          <w:lang w:val="en-US"/>
-        </w:rPr>
-        <w:t xml:space="preserve"> </w:t>
-      </w:r>
-      <w:proofErr w:type="spellStart"/>
-      <w:proofErr w:type="gramStart"/>
-      <w:r>
-        <w:rPr>
-          <w:lang w:val="en-US"/>
-        </w:rPr>
-        <w:t>varchar</w:t>
-      </w:r>
-      <w:proofErr w:type="spellEnd"/>
-      <w:r>
-        <w:rPr>
-          <w:lang w:val="en-US"/>
-        </w:rPr>
-        <w:t>(</w:t>
-      </w:r>
-      <w:proofErr w:type="gramEnd"/>
-      <w:r>
-        <w:rPr>
-          <w:lang w:val="en-US"/>
-        </w:rPr>
-        <w:t>10) NOT NULL,</w:t>
-      </w:r>
-    </w:p>
-    <w:p>
-      <w:r>
-        <w:rPr>
-          <w:lang w:val="en-US"/>
-        </w:rPr>
-        <w:t xml:space="preserve">  </w:t>
-      </w:r>
-      <w:proofErr w:type="spellStart"/>
-      <w:r>
-        <w:t>ENom</w:t>
-      </w:r>
-      <w:proofErr w:type="spellEnd"/>
-      <w:r>
-        <w:t xml:space="preserve"> </w:t>
-      </w:r>
-      <w:proofErr w:type="spellStart"/>
-      <w:r>
-        <w:t>varchar</w:t>
-      </w:r>
-      <w:proofErr w:type="spellEnd"/>
-      <w:r>
-        <w:t>(30) NOT NULL,</w:t>
-      </w:r>
-    </w:p>
-    <w:p>
-      <w:pPr>
-        <w:rPr>
-          <w:lang w:val="en-US"/>
-        </w:rPr>
-      </w:pPr>
-      <w:r>
-        <w:rPr>
-          <w:lang w:val="en-US"/>
-        </w:rPr>
-        <w:t xml:space="preserve">  </w:t>
-      </w:r>
-      <w:proofErr w:type="spellStart"/>
-      <w:r>
-        <w:rPr>
-          <w:lang w:val="en-US"/>
-        </w:rPr>
-        <w:t>EPrenom</w:t>
-      </w:r>
-      <w:proofErr w:type="spellEnd"/>
-      <w:r>
-        <w:rPr>
-          <w:lang w:val="en-US"/>
-        </w:rPr>
-        <w:t xml:space="preserve"> </w:t>
-      </w:r>
-      <w:proofErr w:type="spellStart"/>
-      <w:proofErr w:type="gramStart"/>
-      <w:r>
-        <w:rPr>
-          <w:lang w:val="en-US"/>
-        </w:rPr>
-        <w:t>varchar</w:t>
-      </w:r>
-      <w:proofErr w:type="spellEnd"/>
-      <w:r>
-        <w:rPr>
-          <w:lang w:val="en-US"/>
-        </w:rPr>
-        <w:t>(</w:t>
-      </w:r>
-      <w:proofErr w:type="gramEnd"/>
-      <w:r>
-        <w:rPr>
-          <w:lang w:val="en-US"/>
-        </w:rPr>
-        <w:t>30) NOT NULL,</w:t>
-      </w:r>
-    </w:p>
-    <w:p>
-      <w:pPr>
-        <w:rPr>
-          <w:lang w:val="en-US"/>
-        </w:rPr>
-      </w:pPr>
-      <w:r>
-        <w:rPr>
-          <w:lang w:val="en-US"/>
-        </w:rPr>
-        <w:t xml:space="preserve">  ECodeINE </w:t>
-      </w:r>
-      <w:proofErr w:type="gramStart"/>
-      <w:r>
-        <w:rPr>
-          <w:lang w:val="en-US"/>
-        </w:rPr>
-        <w:t>Varchar(</w:t>
-      </w:r>
-      <w:proofErr w:type="gramEnd"/>
-      <w:r>
-        <w:rPr>
-          <w:lang w:val="en-US"/>
-        </w:rPr>
-        <w:t>11),</w:t>
-      </w:r>
-    </w:p>
-    <w:p>
-      <w:pPr>
-        <w:rPr>
-          <w:lang w:val="en-US"/>
-        </w:rPr>
-      </w:pPr>
-      <w:r>
-        <w:rPr>
-          <w:lang w:val="en-US"/>
-        </w:rPr>
-        <w:t xml:space="preserve">  </w:t>
-      </w:r>
-      <w:proofErr w:type="spellStart"/>
-      <w:r>
-        <w:rPr>
-          <w:lang w:val="en-US"/>
-        </w:rPr>
-        <w:t>EVote</w:t>
-      </w:r>
-      <w:proofErr w:type="spellEnd"/>
-      <w:r>
-        <w:rPr>
-          <w:lang w:val="en-US"/>
-        </w:rPr>
-        <w:t xml:space="preserve"> </w:t>
-      </w:r>
-      <w:proofErr w:type="spellStart"/>
-      <w:r>
-        <w:rPr>
-          <w:lang w:val="en-US"/>
-        </w:rPr>
-        <w:t>datetime</w:t>
-      </w:r>
-      <w:proofErr w:type="spellEnd"/>
-      <w:r>
-        <w:rPr>
-          <w:lang w:val="en-US"/>
-        </w:rPr>
-        <w:t xml:space="preserve"> DEFAULT NULL,</w:t>
-      </w:r>
-    </w:p>
-    <w:p>
-      <w:pPr>
-        <w:rPr>
-          <w:lang w:val="en-US"/>
-        </w:rPr>
-      </w:pPr>
-      <w:r>
-        <w:rPr>
-          <w:lang w:val="en-US"/>
-        </w:rPr>
-        <w:t xml:space="preserve">  </w:t>
-      </w:r>
-      <w:proofErr w:type="spellStart"/>
-      <w:r>
-        <w:rPr>
-          <w:lang w:val="en-US"/>
-        </w:rPr>
-        <w:t>EPwd</w:t>
-      </w:r>
-      <w:proofErr w:type="spellEnd"/>
-      <w:r>
-        <w:rPr>
-          <w:lang w:val="en-US"/>
-        </w:rPr>
-        <w:t xml:space="preserve"> </w:t>
-      </w:r>
-      <w:proofErr w:type="spellStart"/>
-      <w:proofErr w:type="gramStart"/>
-      <w:r>
-        <w:rPr>
-          <w:lang w:val="en-US"/>
-        </w:rPr>
-        <w:t>varchar</w:t>
-      </w:r>
-      <w:proofErr w:type="spellEnd"/>
-      <w:r>
-        <w:rPr>
-          <w:lang w:val="en-US"/>
-        </w:rPr>
-        <w:t>(</w:t>
-      </w:r>
-      <w:proofErr w:type="gramEnd"/>
-      <w:r>
-        <w:rPr>
-          <w:lang w:val="en-US"/>
-        </w:rPr>
-        <w:t>50) NOT NULL,</w:t>
-      </w:r>
-    </w:p>
-    <w:p>
-      <w:pPr>
-        <w:rPr>
-          <w:lang w:val="en-US"/>
-        </w:rPr>
-      </w:pPr>
-      <w:r>
-        <w:rPr>
-          <w:lang w:val="en-US"/>
-        </w:rPr>
-        <w:t xml:space="preserve">  </w:t>
-      </w:r>
-      <w:proofErr w:type="spellStart"/>
-      <w:r>
-        <w:rPr>
-          <w:lang w:val="en-US"/>
-        </w:rPr>
-        <w:t>ELogin</w:t>
-      </w:r>
-      <w:proofErr w:type="spellEnd"/>
-      <w:r>
-        <w:rPr>
-          <w:lang w:val="en-US"/>
-        </w:rPr>
-        <w:t xml:space="preserve"> </w:t>
-      </w:r>
-      <w:proofErr w:type="spellStart"/>
-      <w:proofErr w:type="gramStart"/>
-      <w:r>
-        <w:rPr>
-          <w:lang w:val="en-US"/>
-        </w:rPr>
-        <w:t>varchar</w:t>
-      </w:r>
-      <w:proofErr w:type="spellEnd"/>
-      <w:r>
-        <w:rPr>
-          <w:lang w:val="en-US"/>
-        </w:rPr>
-        <w:t>(</w:t>
-      </w:r>
-      <w:proofErr w:type="gramEnd"/>
-      <w:r>
-        <w:rPr>
-          <w:lang w:val="en-US"/>
-        </w:rPr>
-        <w:t>20) NOT NULL,</w:t>
-      </w:r>
-    </w:p>
-    <w:p>
-      <w:pPr>
-        <w:rPr>
-          <w:lang w:val="en-US"/>
-        </w:rPr>
-      </w:pPr>
-      <w:r>
-        <w:rPr>
-          <w:lang w:val="en-US"/>
-        </w:rPr>
-        <w:t xml:space="preserve">  </w:t>
-      </w:r>
-      <w:proofErr w:type="spellStart"/>
-      <w:r>
-        <w:rPr>
-          <w:lang w:val="en-US"/>
-        </w:rPr>
-        <w:t>EIdDivis</w:t>
-      </w:r>
-      <w:proofErr w:type="spellEnd"/>
-      <w:r>
-        <w:rPr>
-          <w:lang w:val="en-US"/>
-        </w:rPr>
-        <w:t xml:space="preserve"> </w:t>
-      </w:r>
-      <w:proofErr w:type="spellStart"/>
-      <w:proofErr w:type="gramStart"/>
-      <w:r>
-        <w:rPr>
-          <w:lang w:val="en-US"/>
-        </w:rPr>
-        <w:t>varchar</w:t>
-      </w:r>
-      <w:proofErr w:type="spellEnd"/>
-      <w:r>
-        <w:rPr>
-          <w:lang w:val="en-US"/>
-        </w:rPr>
-        <w:t>(</w:t>
-      </w:r>
-      <w:proofErr w:type="gramEnd"/>
-      <w:r>
-        <w:rPr>
-          <w:lang w:val="en-US"/>
-        </w:rPr>
-        <w:t>10) NOT NULL,</w:t>
-      </w:r>
-    </w:p>
-    <w:p>
-      <w:pPr>
-        <w:rPr>
-          <w:lang w:val="en-US"/>
-        </w:rPr>
-      </w:pPr>
-      <w:r>
-        <w:rPr>
-          <w:lang w:val="en-US"/>
-        </w:rPr>
-        <w:t xml:space="preserve">  </w:t>
-      </w:r>
-      <w:proofErr w:type="spellStart"/>
-      <w:r>
-        <w:rPr>
-          <w:lang w:val="en-US"/>
-        </w:rPr>
-        <w:t>EDateLogin</w:t>
-      </w:r>
-      <w:proofErr w:type="spellEnd"/>
-      <w:r>
-        <w:rPr>
-          <w:lang w:val="en-US"/>
-        </w:rPr>
-        <w:t xml:space="preserve"> </w:t>
-      </w:r>
-      <w:proofErr w:type="spellStart"/>
-      <w:r>
-        <w:rPr>
-          <w:lang w:val="en-US"/>
-        </w:rPr>
-        <w:t>datetime</w:t>
-      </w:r>
-      <w:proofErr w:type="spellEnd"/>
-      <w:r>
-        <w:rPr>
-          <w:lang w:val="en-US"/>
-        </w:rPr>
-        <w:t xml:space="preserve"> DEFAULT NULL,</w:t>
-      </w:r>
-    </w:p>
-    <w:p>
-      <w:pPr>
-        <w:rPr>
-          <w:lang w:val="en-US"/>
-        </w:rPr>
-      </w:pPr>
-      <w:r>
-        <w:rPr>
-          <w:lang w:val="en-US"/>
-        </w:rPr>
-        <w:t xml:space="preserve">  </w:t>
-      </w:r>
-      <w:proofErr w:type="spellStart"/>
-      <w:r>
-        <w:rPr>
-          <w:lang w:val="en-US"/>
-        </w:rPr>
-        <w:t>EAdresseIP</w:t>
-      </w:r>
-      <w:proofErr w:type="spellEnd"/>
-      <w:r>
-        <w:rPr>
-          <w:lang w:val="en-US"/>
-        </w:rPr>
-        <w:t xml:space="preserve"> </w:t>
-      </w:r>
-      <w:proofErr w:type="spellStart"/>
-      <w:proofErr w:type="gramStart"/>
-      <w:r>
-        <w:rPr>
-          <w:lang w:val="en-US"/>
-        </w:rPr>
-        <w:t>varchar</w:t>
-      </w:r>
-      <w:proofErr w:type="spellEnd"/>
-      <w:r>
-        <w:rPr>
-          <w:lang w:val="en-US"/>
-        </w:rPr>
-        <w:t>(</w:t>
-      </w:r>
-      <w:proofErr w:type="gramEnd"/>
-      <w:r>
-        <w:rPr>
-          <w:lang w:val="en-US"/>
-        </w:rPr>
-        <w:t>20) DEFAULT NULL,</w:t>
-      </w:r>
-    </w:p>
-    <w:p>
-      <w:pPr>
-        <w:rPr>
-          <w:lang w:val="en-US"/>
-        </w:rPr>
-      </w:pPr>
-      <w:r>
-        <w:rPr>
-          <w:lang w:val="en-US"/>
-        </w:rPr>
-        <w:t xml:space="preserve">  </w:t>
-      </w:r>
-      <w:proofErr w:type="spellStart"/>
-      <w:r>
-        <w:rPr>
-          <w:lang w:val="en-US"/>
-        </w:rPr>
-        <w:t>ELastLogin</w:t>
-      </w:r>
-      <w:proofErr w:type="spellEnd"/>
-      <w:r>
-        <w:rPr>
-          <w:lang w:val="en-US"/>
-        </w:rPr>
-        <w:t xml:space="preserve"> </w:t>
-      </w:r>
-      <w:proofErr w:type="spellStart"/>
-      <w:r>
-        <w:rPr>
-          <w:lang w:val="en-US"/>
-        </w:rPr>
-        <w:t>datetime</w:t>
-      </w:r>
-      <w:proofErr w:type="spellEnd"/>
-      <w:r>
-        <w:rPr>
-          <w:lang w:val="en-US"/>
-        </w:rPr>
-        <w:t xml:space="preserve"> DEFAULT NULL,</w:t>
-      </w:r>
-    </w:p>
-    <w:p>
-      <w:pPr>
-        <w:rPr>
-          <w:lang w:val="en-US"/>
-        </w:rPr>
-      </w:pPr>
-      <w:r>
-        <w:rPr>
-          <w:lang w:val="en-US"/>
-        </w:rPr>
-        <w:t xml:space="preserve">  </w:t>
-      </w:r>
-      <w:proofErr w:type="spellStart"/>
-      <w:r>
-        <w:rPr>
-          <w:lang w:val="en-US"/>
-        </w:rPr>
-        <w:t>ESession</w:t>
-      </w:r>
-      <w:proofErr w:type="spellEnd"/>
-      <w:r>
-        <w:rPr>
-          <w:lang w:val="en-US"/>
-        </w:rPr>
-        <w:t xml:space="preserve"> </w:t>
-      </w:r>
-      <w:proofErr w:type="spellStart"/>
-      <w:proofErr w:type="gramStart"/>
-      <w:r>
-        <w:rPr>
-          <w:lang w:val="en-US"/>
-        </w:rPr>
-        <w:t>varchar</w:t>
-      </w:r>
-      <w:proofErr w:type="spellEnd"/>
-      <w:r>
-        <w:rPr>
-          <w:lang w:val="en-US"/>
-        </w:rPr>
-        <w:t>(</w:t>
-      </w:r>
-      <w:proofErr w:type="gramEnd"/>
-      <w:r>
-        <w:rPr>
-          <w:lang w:val="en-US"/>
-        </w:rPr>
-        <w:t>100) DEFAULT NULL,</w:t>
-      </w:r>
-    </w:p>
-    <w:p>
-      <w:pPr>
-        <w:rPr>
-          <w:lang w:val="en-US"/>
-        </w:rPr>
-      </w:pPr>
-      <w:r>
-        <w:rPr>
-          <w:lang w:val="en-US"/>
-        </w:rPr>
-        <w:t xml:space="preserve">  </w:t>
-      </w:r>
-      <w:proofErr w:type="spellStart"/>
-      <w:r>
-        <w:rPr>
-          <w:lang w:val="en-US"/>
-        </w:rPr>
-        <w:t>EDateLogout</w:t>
-      </w:r>
-      <w:proofErr w:type="spellEnd"/>
-      <w:r>
-        <w:rPr>
-          <w:lang w:val="en-US"/>
-        </w:rPr>
-        <w:t xml:space="preserve"> </w:t>
-      </w:r>
-      <w:proofErr w:type="spellStart"/>
-      <w:r>
-        <w:rPr>
-          <w:lang w:val="en-US"/>
-        </w:rPr>
-        <w:t>datetime</w:t>
-      </w:r>
-      <w:proofErr w:type="spellEnd"/>
-      <w:r>
-        <w:rPr>
-          <w:lang w:val="en-US"/>
-        </w:rPr>
-        <w:t xml:space="preserve"> DEFAULT NULL,</w:t>
-      </w:r>
-    </w:p>
-    <w:p>
-      <w:pPr>
-        <w:rPr>
-          <w:lang w:val="en-US"/>
-        </w:rPr>
-      </w:pPr>
-      <w:r>
-        <w:rPr>
-          <w:lang w:val="en-US"/>
-        </w:rPr>
-        <w:t xml:space="preserve">  </w:t>
-      </w:r>
-      <w:proofErr w:type="spellStart"/>
-      <w:r>
-        <w:rPr>
-          <w:lang w:val="en-US"/>
-        </w:rPr>
-        <w:t>EModif</w:t>
-      </w:r>
-      <w:proofErr w:type="spellEnd"/>
-      <w:r>
-        <w:rPr>
-          <w:lang w:val="en-US"/>
-        </w:rPr>
-        <w:t xml:space="preserve"> </w:t>
-      </w:r>
-      <w:proofErr w:type="spellStart"/>
-      <w:proofErr w:type="gramStart"/>
-      <w:r>
-        <w:rPr>
-          <w:lang w:val="en-US"/>
-        </w:rPr>
-        <w:t>int</w:t>
-      </w:r>
-      <w:proofErr w:type="spellEnd"/>
-      <w:r>
-        <w:rPr>
-          <w:lang w:val="en-US"/>
-        </w:rPr>
-        <w:t>(</w:t>
-      </w:r>
-      <w:proofErr w:type="gramEnd"/>
-      <w:r>
-        <w:rPr>
-          <w:lang w:val="en-US"/>
-        </w:rPr>
-        <w:t>1) NOT NULL DEFAULT '0',</w:t>
-      </w:r>
-    </w:p>
-    <w:p>
-      <w:pPr>
-        <w:rPr>
-          <w:lang w:val="en-US"/>
-        </w:rPr>
-      </w:pPr>
-      <w:r>
-        <w:rPr>
-          <w:lang w:val="en-US"/>
-        </w:rPr>
-        <w:t xml:space="preserve">  PRIMARY KEY (</w:t>
-      </w:r>
-      <w:proofErr w:type="spellStart"/>
-      <w:r>
-        <w:rPr>
-          <w:lang w:val="en-US"/>
-        </w:rPr>
-        <w:t>EId</w:t>
-      </w:r>
-      <w:proofErr w:type="spellEnd"/>
-      <w:r>
-        <w:rPr>
-          <w:lang w:val="en-US"/>
-        </w:rPr>
-        <w:t>)</w:t>
-      </w:r>
-    </w:p>
-    <w:p>
-      <w:pPr>
-        <w:rPr>
-          <w:lang w:val="en-US"/>
-        </w:rPr>
-      </w:pPr>
-      <w:r>
-        <w:rPr>
-          <w:lang w:val="en-US"/>
-        </w:rPr>
-        <w:t>) ENGINE=</w:t>
-      </w:r>
-      <w:proofErr w:type="spellStart"/>
-      <w:r>
-        <w:rPr>
-          <w:lang w:val="en-US"/>
-        </w:rPr>
-        <w:t>InnoDB</w:t>
-      </w:r>
-      <w:proofErr w:type="spellEnd"/>
-      <w:r>
-        <w:rPr>
-          <w:lang w:val="en-US"/>
-        </w:rPr>
-        <w:t xml:space="preserve"> DEFAULT CHARSET=latin1;</w:t>
-      </w:r>
-    </w:p>
-    <w:p>
-      <w:pPr>
-        <w:rPr>
-          <w:lang w:val="en-US"/>
-        </w:rPr>
-      </w:pPr>
-    </w:p>
-    <w:p>
-      <w:pPr>
-        <w:rPr>
-          <w:lang w:val="en-US"/>
-        </w:rPr>
-      </w:pPr>
-      <w:r>
-        <w:rPr>
-          <w:lang w:val="en-US"/>
-        </w:rPr>
-        <w:t>CREATE TABLE suffrage (</w:t>
-      </w:r>
-    </w:p>
-    <w:p>
-      <w:pPr>
-        <w:rPr>
-          <w:lang w:val="en-US"/>
-        </w:rPr>
-      </w:pPr>
-      <w:r>
-        <w:rPr>
-          <w:lang w:val="en-US"/>
-        </w:rPr>
-        <w:t xml:space="preserve">  </w:t>
-      </w:r>
-      <w:proofErr w:type="spellStart"/>
-      <w:r>
-        <w:rPr>
-          <w:lang w:val="en-US"/>
-        </w:rPr>
-        <w:t>SChoix</w:t>
-      </w:r>
-      <w:proofErr w:type="spellEnd"/>
-      <w:r>
-        <w:rPr>
-          <w:lang w:val="en-US"/>
-        </w:rPr>
-        <w:t xml:space="preserve"> </w:t>
-      </w:r>
-      <w:proofErr w:type="spellStart"/>
-      <w:proofErr w:type="gramStart"/>
-      <w:r>
-        <w:rPr>
-          <w:lang w:val="en-US"/>
-        </w:rPr>
-        <w:t>int</w:t>
-      </w:r>
-      <w:proofErr w:type="spellEnd"/>
-      <w:r>
-        <w:rPr>
-          <w:lang w:val="en-US"/>
-        </w:rPr>
-        <w:t>(</w:t>
-      </w:r>
-      <w:proofErr w:type="gramEnd"/>
-      <w:r>
-        <w:rPr>
-          <w:lang w:val="en-US"/>
-        </w:rPr>
-        <w:t>2) NOT NULL DEFAULT '5',</w:t>
-      </w:r>
-    </w:p>
-    <w:p>
-      <w:pPr>
-        <w:rPr>
-          <w:lang w:val="en-US"/>
-        </w:rPr>
-      </w:pPr>
-      <w:r>
-        <w:rPr>
-          <w:lang w:val="en-US"/>
-        </w:rPr>
-        <w:t xml:space="preserve">  </w:t>
-      </w:r>
-      <w:proofErr w:type="spellStart"/>
-      <w:r>
-        <w:rPr>
-          <w:lang w:val="en-US"/>
-        </w:rPr>
-        <w:t>SDateDeb</w:t>
-      </w:r>
-      <w:proofErr w:type="spellEnd"/>
-      <w:r>
-        <w:rPr>
-          <w:lang w:val="en-US"/>
-        </w:rPr>
-        <w:t xml:space="preserve"> </w:t>
-      </w:r>
-      <w:proofErr w:type="spellStart"/>
-      <w:r>
-        <w:rPr>
-          <w:lang w:val="en-US"/>
-        </w:rPr>
-        <w:t>datetime</w:t>
-      </w:r>
-      <w:proofErr w:type="spellEnd"/>
-      <w:r>
-        <w:rPr>
-          <w:lang w:val="en-US"/>
-        </w:rPr>
-        <w:t xml:space="preserve"> NOT NULL,</w:t>
-      </w:r>
-    </w:p>
-    <w:p>
-      <w:pPr>
-        <w:rPr>
-          <w:lang w:val="en-US"/>
-        </w:rPr>
-      </w:pPr>
-      <w:r>
-        <w:rPr>
-          <w:lang w:val="en-US"/>
-        </w:rPr>
-        <w:t xml:space="preserve">  </w:t>
-      </w:r>
-      <w:proofErr w:type="spellStart"/>
-      <w:r>
-        <w:rPr>
-          <w:lang w:val="en-US"/>
-        </w:rPr>
-        <w:t>SDateFin</w:t>
-      </w:r>
-      <w:proofErr w:type="spellEnd"/>
-      <w:r>
-        <w:rPr>
-          <w:lang w:val="en-US"/>
-        </w:rPr>
-        <w:t xml:space="preserve"> </w:t>
-      </w:r>
-      <w:proofErr w:type="spellStart"/>
-      <w:r>
-        <w:rPr>
-          <w:lang w:val="en-US"/>
-        </w:rPr>
-        <w:t>datetime</w:t>
-      </w:r>
-      <w:proofErr w:type="spellEnd"/>
-      <w:r>
-        <w:rPr>
-          <w:lang w:val="en-US"/>
-        </w:rPr>
-        <w:t xml:space="preserve"> NOT NULL,</w:t>
-      </w:r>
-    </w:p>
-    <w:p>
-      <w:pPr>
-        <w:rPr>
-          <w:lang w:val="en-US"/>
-        </w:rPr>
-      </w:pPr>
-      <w:r>
-        <w:rPr>
-          <w:lang w:val="en-US"/>
-        </w:rPr>
-        <w:t xml:space="preserve">  </w:t>
-      </w:r>
-      <w:proofErr w:type="spellStart"/>
-      <w:r>
-        <w:rPr>
-          <w:lang w:val="en-US"/>
-        </w:rPr>
-        <w:t>SDescription</w:t>
-      </w:r>
-      <w:proofErr w:type="spellEnd"/>
-      <w:r>
-        <w:rPr>
-          <w:lang w:val="en-US"/>
-        </w:rPr>
-        <w:t xml:space="preserve"> </w:t>
-      </w:r>
-      <w:proofErr w:type="spellStart"/>
-      <w:proofErr w:type="gramStart"/>
-      <w:r>
-        <w:rPr>
-          <w:lang w:val="en-US"/>
-        </w:rPr>
-        <w:t>varchar</w:t>
-      </w:r>
-      <w:proofErr w:type="spellEnd"/>
-      <w:r>
-        <w:rPr>
-          <w:lang w:val="en-US"/>
-        </w:rPr>
-        <w:t>(</w:t>
-      </w:r>
-      <w:proofErr w:type="gramEnd"/>
-      <w:r>
-        <w:rPr>
-          <w:lang w:val="en-US"/>
-        </w:rPr>
-        <w:t>40) NOT NULL,</w:t>
-      </w:r>
-    </w:p>
-    <w:p>
-      <w:pPr>
-        <w:rPr>
-          <w:lang w:val="en-US"/>
-        </w:rPr>
-      </w:pPr>
-      <w:r>
-        <w:rPr>
-          <w:lang w:val="en-US"/>
-        </w:rPr>
-        <w:lastRenderedPageBreak/>
-        <w:t xml:space="preserve">  </w:t>
-      </w:r>
-      <w:proofErr w:type="spellStart"/>
-      <w:r>
-        <w:rPr>
-          <w:lang w:val="en-US"/>
-        </w:rPr>
-        <w:t>SBlancs</w:t>
-      </w:r>
-      <w:proofErr w:type="spellEnd"/>
-      <w:r>
-        <w:rPr>
-          <w:lang w:val="en-US"/>
-        </w:rPr>
-        <w:t xml:space="preserve"> </w:t>
-      </w:r>
-      <w:proofErr w:type="spellStart"/>
-      <w:proofErr w:type="gramStart"/>
-      <w:r>
-        <w:rPr>
-          <w:lang w:val="en-US"/>
-        </w:rPr>
-        <w:t>int</w:t>
-      </w:r>
-      <w:proofErr w:type="spellEnd"/>
-      <w:r>
-        <w:rPr>
-          <w:lang w:val="en-US"/>
-        </w:rPr>
-        <w:t>(</w:t>
-      </w:r>
-      <w:proofErr w:type="gramEnd"/>
-      <w:r>
-        <w:rPr>
-          <w:lang w:val="en-US"/>
-        </w:rPr>
-        <w:t>4) NOT NULL DEFAULT '0',</w:t>
-      </w:r>
-    </w:p>
-    <w:p>
-      <w:pPr>
-        <w:rPr>
-          <w:lang w:val="en-US"/>
-        </w:rPr>
-      </w:pPr>
-      <w:r>
-        <w:rPr>
-          <w:lang w:val="en-US"/>
-        </w:rPr>
-        <w:t xml:space="preserve">  </w:t>
-      </w:r>
-      <w:proofErr w:type="spellStart"/>
-      <w:r>
-        <w:rPr>
-          <w:lang w:val="en-US"/>
-        </w:rPr>
-        <w:t>SNuls</w:t>
-      </w:r>
-      <w:proofErr w:type="spellEnd"/>
-      <w:r>
-        <w:rPr>
-          <w:lang w:val="en-US"/>
-        </w:rPr>
-        <w:t xml:space="preserve"> </w:t>
-      </w:r>
-      <w:proofErr w:type="spellStart"/>
-      <w:proofErr w:type="gramStart"/>
-      <w:r>
-        <w:rPr>
-          <w:lang w:val="en-US"/>
-        </w:rPr>
-        <w:t>int</w:t>
-      </w:r>
-      <w:proofErr w:type="spellEnd"/>
-      <w:r>
-        <w:rPr>
-          <w:lang w:val="en-US"/>
-        </w:rPr>
-        <w:t>(</w:t>
-      </w:r>
-      <w:proofErr w:type="gramEnd"/>
-      <w:r>
-        <w:rPr>
-          <w:lang w:val="en-US"/>
-        </w:rPr>
-        <w:t>4) NOT NULL DEFAULT '0'</w:t>
-      </w:r>
-    </w:p>
-    <w:p>
-      <w:pPr>
-        <w:rPr>
-          <w:lang w:val="en-US"/>
-        </w:rPr>
-      </w:pPr>
-      <w:r>
-        <w:rPr>
-          <w:lang w:val="en-US"/>
-        </w:rPr>
         <w:t>) ENGINE</w:t>
       </w:r>
       <w:r>
         <w:rPr>
           <w:lang w:val="en-US"/>
         </w:rPr>
-        <w:t>=</w:t>
-      </w:r>
-      <w:proofErr w:type="spellStart"/>
-      <w:r>
-        <w:rPr>
-          <w:lang w:val="en-US"/>
-        </w:rPr>
-        <w:t>InnoDB</w:t>
-      </w:r>
-      <w:proofErr w:type="spellEnd"/>
-      <w:r>
-        <w:rPr>
-          <w:lang w:val="en-US"/>
-        </w:rPr>
-        <w:t xml:space="preserve"> DEFAULT CHARSET=latin1;</w:t>
-      </w:r>
-    </w:p>
-    <w:p>
-      <w:pPr>
-        <w:rPr>
-          <w:lang w:val="en-US"/>
-        </w:rPr>
-      </w:pPr>
-    </w:p>
-    <w:p>
-      <w:pPr>
-        <w:rPr>
-          <w:lang w:val="en-US"/>
-        </w:rPr>
-      </w:pPr>
-      <w:r>
-        <w:rPr>
-          <w:lang w:val="en-US"/>
-        </w:rPr>
-        <w:t xml:space="preserve">CREATE TABLE </w:t>
-      </w:r>
-      <w:proofErr w:type="gramStart"/>
-      <w:r>
-        <w:rPr>
-          <w:lang w:val="en-US"/>
-        </w:rPr>
-        <w:t>a</w:t>
+        <w:t>=InnoDB DEFAULT CHARSET=latin1;</w:t>
+      </w:r>
+    </w:p>
+    <w:p>
+      <w:pPr>
+        <w:rPr>
+          <w:lang w:val="en-US"/>
+        </w:rPr>
+      </w:pPr>
+    </w:p>
+    <w:p>
+      <w:pPr>
+        <w:rPr>
+          <w:lang w:val="en-US"/>
+        </w:rPr>
+      </w:pPr>
+      <w:r>
+        <w:rPr>
+          <w:lang w:val="en-US"/>
+        </w:rPr>
+        <w:t>CREATE TABLE a</w:t>
       </w:r>
       <w:r>
         <w:rPr>
@@ -5547,109 +4744,44 @@
         </w:rPr>
         <w:t>dmin(</w:t>
       </w:r>
-      <w:proofErr w:type="gramEnd"/>
-    </w:p>
-    <w:p>
-      <w:pPr>
-        <w:rPr>
-          <w:lang w:val="en-US"/>
-        </w:rPr>
-      </w:pPr>
-      <w:r>
-        <w:rPr>
-          <w:lang w:val="en-US"/>
-        </w:rPr>
-        <w:t xml:space="preserve">  ALogin </w:t>
-      </w:r>
-      <w:proofErr w:type="gramStart"/>
-      <w:r>
-        <w:rPr>
-          <w:lang w:val="en-US"/>
-        </w:rPr>
-        <w:t>varchar(</w:t>
-      </w:r>
-      <w:proofErr w:type="gramEnd"/>
-      <w:r>
-        <w:rPr>
-          <w:lang w:val="en-US"/>
-        </w:rPr>
-        <w:t>20) NOT NULL,</w:t>
-      </w:r>
-    </w:p>
-    <w:p>
-      <w:pPr>
-        <w:rPr>
-          <w:lang w:val="en-US"/>
-        </w:rPr>
-      </w:pPr>
-      <w:r>
-        <w:rPr>
-          <w:lang w:val="en-US"/>
-        </w:rPr>
-        <w:t xml:space="preserve">  APwd </w:t>
-      </w:r>
-      <w:proofErr w:type="gramStart"/>
-      <w:r>
-        <w:rPr>
-          <w:lang w:val="en-US"/>
-        </w:rPr>
-        <w:t>varchar(</w:t>
-      </w:r>
-      <w:proofErr w:type="gramEnd"/>
-      <w:r>
-        <w:rPr>
-          <w:lang w:val="en-US"/>
-        </w:rPr>
-        <w:t>50) NOT NULL,</w:t>
-      </w:r>
-    </w:p>
-    <w:p>
-      <w:pPr>
-        <w:rPr>
-          <w:lang w:val="en-US"/>
-        </w:rPr>
-      </w:pPr>
-      <w:r>
-        <w:rPr>
-          <w:lang w:val="en-US"/>
-        </w:rPr>
-        <w:t xml:space="preserve">  </w:t>
-      </w:r>
-      <w:proofErr w:type="spellStart"/>
-      <w:r>
-        <w:rPr>
-          <w:lang w:val="en-US"/>
-        </w:rPr>
-        <w:t>ADroit</w:t>
-      </w:r>
-      <w:proofErr w:type="spellEnd"/>
-      <w:r>
-        <w:rPr>
-          <w:lang w:val="en-US"/>
-        </w:rPr>
-        <w:t xml:space="preserve"> </w:t>
-      </w:r>
-      <w:proofErr w:type="spellStart"/>
-      <w:proofErr w:type="gramStart"/>
-      <w:r>
-        <w:rPr>
-          <w:lang w:val="en-US"/>
-        </w:rPr>
-        <w:t>varchar</w:t>
-      </w:r>
-      <w:proofErr w:type="spellEnd"/>
-      <w:r>
-        <w:rPr>
-          <w:lang w:val="en-US"/>
-        </w:rPr>
-        <w:t>(</w:t>
-      </w:r>
-      <w:proofErr w:type="gramEnd"/>
-      <w:r>
-        <w:rPr>
-          <w:lang w:val="en-US"/>
-        </w:rPr>
-        <w:t>4) NOT NULL,</w:t>
+    </w:p>
+    <w:p>
+      <w:pPr>
+        <w:rPr>
+          <w:lang w:val="en-US"/>
+        </w:rPr>
+      </w:pPr>
+      <w:r>
+        <w:rPr>
+          <w:lang w:val="en-US"/>
+        </w:rPr>
+        <w:t xml:space="preserve">  ALogin varchar(20) NOT NULL,</w:t>
+      </w:r>
+    </w:p>
+    <w:p>
+      <w:pPr>
+        <w:rPr>
+          <w:lang w:val="en-US"/>
+        </w:rPr>
+      </w:pPr>
+      <w:r>
+        <w:rPr>
+          <w:lang w:val="en-US"/>
+        </w:rPr>
+        <w:t xml:space="preserve">  APwd varchar(50) NOT NULL,</w:t>
+      </w:r>
+    </w:p>
+    <w:p>
+      <w:pPr>
+        <w:rPr>
+          <w:lang w:val="en-US"/>
+        </w:rPr>
+      </w:pPr>
+      <w:r>
+        <w:rPr>
+          <w:lang w:val="en-US"/>
+        </w:rPr>
+        <w:t xml:space="preserve">  ADroit varchar(4) NOT NULL,</w:t>
       </w:r>
     </w:p>
     <w:p>
@@ -5671,33 +4803,17 @@
           <w:lang w:val="en-US"/>
         </w:rPr>
       </w:pPr>
-      <w:proofErr w:type="gramStart"/>
-      <w:r>
-        <w:rPr>
-          <w:lang w:val="en-US"/>
-        </w:rPr>
-        <w:t>)ENGINE</w:t>
-      </w:r>
-      <w:proofErr w:type="gramEnd"/>
-      <w:r>
-        <w:rPr>
-          <w:lang w:val="en-US"/>
-        </w:rPr>
-        <w:t>=</w:t>
-      </w:r>
-      <w:proofErr w:type="spellStart"/>
-      <w:r>
-        <w:rPr>
-          <w:lang w:val="en-US"/>
-        </w:rPr>
-        <w:t>InnoDB</w:t>
-      </w:r>
-      <w:proofErr w:type="spellEnd"/>
-      <w:r>
-        <w:rPr>
-          <w:lang w:val="en-US"/>
-        </w:rPr>
-        <w:t xml:space="preserve"> DEFAULT CHARSET=latin1;</w:t>
+      <w:r>
+        <w:rPr>
+          <w:lang w:val="en-US"/>
+        </w:rPr>
+        <w:t>)ENGINE=</w:t>
+      </w:r>
+      <w:r>
+        <w:rPr>
+          <w:lang w:val="en-US"/>
+        </w:rPr>
+        <w:t>InnoDB DEFAULT CHARSET=latin1;</w:t>
       </w:r>
       <w:r>
         <w:rPr>
@@ -5716,63 +4832,7 @@
         <w:rPr>
           <w:lang w:val="en-US"/>
         </w:rPr>
-        <w:t>ALTER TABLE `elect` ADD CONSTRAINT `</w:t>
-      </w:r>
-      <w:proofErr w:type="spellStart"/>
-      <w:r>
-        <w:rPr>
-          <w:lang w:val="en-US"/>
-        </w:rPr>
-        <w:t>elect_info_candid</w:t>
-      </w:r>
-      <w:proofErr w:type="spellEnd"/>
-      <w:r>
-        <w:rPr>
-          <w:lang w:val="en-US"/>
-        </w:rPr>
-        <w:t>` FOREIGN KEY (`</w:t>
-      </w:r>
-      <w:proofErr w:type="spellStart"/>
-      <w:r>
-        <w:rPr>
-          <w:lang w:val="en-US"/>
-        </w:rPr>
-        <w:t>EId</w:t>
-      </w:r>
-      <w:proofErr w:type="spellEnd"/>
-      <w:r>
-        <w:rPr>
-          <w:lang w:val="en-US"/>
-        </w:rPr>
-        <w:t>`) REFERENCES `candid</w:t>
-      </w:r>
-      <w:proofErr w:type="gramStart"/>
-      <w:r>
-        <w:rPr>
-          <w:lang w:val="en-US"/>
-        </w:rPr>
-        <w:t>`(</w:t>
-      </w:r>
-      <w:proofErr w:type="gramEnd"/>
-      <w:r>
-        <w:rPr>
-          <w:lang w:val="en-US"/>
-        </w:rPr>
-        <w:t>`</w:t>
-      </w:r>
-      <w:proofErr w:type="spellStart"/>
-      <w:r>
-        <w:rPr>
-          <w:lang w:val="en-US"/>
-        </w:rPr>
-        <w:t>CId</w:t>
-      </w:r>
-      <w:proofErr w:type="spellEnd"/>
-      <w:r>
-        <w:rPr>
-          <w:lang w:val="en-US"/>
-        </w:rPr>
-        <w:t>`) ON DELETE RESTRICT ON UPDATE CASCADE;</w:t>
+        <w:t>ALTER TABLE `elect` ADD CONSTRAINT `elect_info_candid` FOREIGN KEY (`EId`) REFERENCES `candid`(`CId`) ON DELETE RESTRICT ON UPDATE CASCADE;</w:t>
       </w:r>
     </w:p>
     <w:p>
@@ -5797,8 +4857,7 @@
           <w:lang w:val="en-US"/>
         </w:rPr>
       </w:pPr>
-      <w:bookmarkStart w:id="19" w:name="_Toc501277430"/>
-      <w:proofErr w:type="spellStart"/>
+      <w:bookmarkStart w:id="20" w:name="_Toc501277430"/>
       <w:r>
         <w:rPr>
           <w:lang w:val="en-US"/>
@@ -5809,14 +4868,7 @@
         <w:rPr>
           <w:lang w:val="en-US"/>
         </w:rPr>
-        <w:t>e</w:t>
-      </w:r>
-      <w:proofErr w:type="spellEnd"/>
-      <w:r>
-        <w:rPr>
-          <w:lang w:val="en-US"/>
-        </w:rPr>
-        <w:t xml:space="preserve"> de </w:t>
+        <w:t xml:space="preserve">e de </w:t>
       </w:r>
       <w:r>
         <w:rPr>
@@ -5824,1753 +4876,6 @@
         </w:rPr>
         <w:t>class:</w:t>
       </w:r>
-      <w:bookmarkEnd w:id="19"/>
-    </w:p>
-    <w:p>
-      <w:pPr>
-        <w:rPr>
-          <w:lang w:val="en-US"/>
-        </w:rPr>
-      </w:pPr>
-    </w:p>
-    <w:p>
-      <w:pPr>
-        <w:rPr>
-          <w:lang w:val="en-US"/>
-        </w:rPr>
-      </w:pPr>
-      <w:r>
-        <w:rPr>
-          <w:noProof/>
-          <w:lang w:eastAsia="fr-FR"/>
-        </w:rPr>
-        <mc:AlternateContent>
-          <mc:Choice Requires="wps">
-            <w:drawing>
-              <wp:anchor distT="0" distB="0" distL="114300" distR="114300" simplePos="0" relativeHeight="251678720" behindDoc="0" locked="0" layoutInCell="1" allowOverlap="1" wp14:anchorId="0E2E4CAC" wp14:editId="2140149D">
-                <wp:simplePos x="0" y="0"/>
-                <wp:positionH relativeFrom="column">
-                  <wp:posOffset>633730</wp:posOffset>
-                </wp:positionH>
-                <wp:positionV relativeFrom="paragraph">
-                  <wp:posOffset>3147695</wp:posOffset>
-                </wp:positionV>
-                <wp:extent cx="485775" cy="9525"/>
-                <wp:effectExtent l="0" t="0" r="28575" b="28575"/>
-                <wp:wrapNone/>
-                <wp:docPr id="20" name="Connecteur droit 20"/>
-                <wp:cNvGraphicFramePr/>
-                <a:graphic xmlns:a="http://schemas.openxmlformats.org/drawingml/2006/main">
-                  <a:graphicData uri="http://schemas.microsoft.com/office/word/2010/wordprocessingShape">
-                    <wps:wsp>
-                      <wps:cNvCnPr/>
-                      <wps:spPr>
-                        <a:xfrm>
-                          <a:off x="0" y="0"/>
-                          <a:ext cx="485775" cy="9525"/>
-                        </a:xfrm>
-                        <a:prstGeom prst="line">
-                          <a:avLst/>
-                        </a:prstGeom>
-                      </wps:spPr>
-                      <wps:style>
-                        <a:lnRef idx="1">
-                          <a:schemeClr val="accent1"/>
-                        </a:lnRef>
-                        <a:fillRef idx="0">
-                          <a:schemeClr val="accent1"/>
-                        </a:fillRef>
-                        <a:effectRef idx="0">
-                          <a:schemeClr val="accent1"/>
-                        </a:effectRef>
-                        <a:fontRef idx="minor">
-                          <a:schemeClr val="tx1"/>
-                        </a:fontRef>
-                      </wps:style>
-                      <wps:bodyPr/>
-                    </wps:wsp>
-                  </a:graphicData>
-                </a:graphic>
-                <wp14:sizeRelH relativeFrom="margin">
-                  <wp14:pctWidth>0</wp14:pctWidth>
-                </wp14:sizeRelH>
-                <wp14:sizeRelV relativeFrom="margin">
-                  <wp14:pctHeight>0</wp14:pctHeight>
-                </wp14:sizeRelV>
-              </wp:anchor>
-            </w:drawing>
-          </mc:Choice>
-          <mc:Fallback>
-            <w:pict>
-              <v:line w14:anchorId="2E6483A5" id="Connecteur droit 20" o:spid="_x0000_s1026" style="position:absolute;z-index:251678720;visibility:visible;mso-wrap-style:square;mso-width-percent:0;mso-height-percent:0;mso-wrap-distance-left:9pt;mso-wrap-distance-top:0;mso-wrap-distance-right:9pt;mso-wrap-distance-bottom:0;mso-position-horizontal:absolute;mso-position-horizontal-relative:text;mso-position-vertical:absolute;mso-position-vertical-relative:text;mso-width-percent:0;mso-height-percent:0;mso-width-relative:margin;mso-height-relative:margin" from="49.9pt,247.85pt" to="88.15pt,248.6pt" o:gfxdata="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" strokecolor="#5b9bd5 [3204]" strokeweight=".5pt">
-                <v:stroke joinstyle="miter"/>
-              </v:line>
-            </w:pict>
-          </mc:Fallback>
-        </mc:AlternateContent>
-      </w:r>
-      <w:r>
-        <w:rPr>
-          <w:noProof/>
-          <w:lang w:eastAsia="fr-FR"/>
-        </w:rPr>
-        <mc:AlternateContent>
-          <mc:Choice Requires="wps">
-            <w:drawing>
-              <wp:anchor distT="0" distB="0" distL="114300" distR="114300" simplePos="0" relativeHeight="251674624" behindDoc="0" locked="0" layoutInCell="1" allowOverlap="1" wp14:anchorId="24FEA946" wp14:editId="58B0BAC5">
-                <wp:simplePos x="0" y="0"/>
-                <wp:positionH relativeFrom="column">
-                  <wp:posOffset>3900805</wp:posOffset>
-                </wp:positionH>
-                <wp:positionV relativeFrom="paragraph">
-                  <wp:posOffset>900430</wp:posOffset>
-                </wp:positionV>
-                <wp:extent cx="1057275" cy="45085"/>
-                <wp:effectExtent l="0" t="38100" r="28575" b="88265"/>
-                <wp:wrapNone/>
-                <wp:docPr id="13" name="Connecteur droit avec flèche 13"/>
-                <wp:cNvGraphicFramePr/>
-                <a:graphic xmlns:a="http://schemas.openxmlformats.org/drawingml/2006/main">
-                  <a:graphicData uri="http://schemas.microsoft.com/office/word/2010/wordprocessingShape">
-                    <wps:wsp>
-                      <wps:cNvCnPr/>
-                      <wps:spPr>
-                        <a:xfrm>
-                          <a:off x="0" y="0"/>
-                          <a:ext cx="1057275" cy="45085"/>
-                        </a:xfrm>
-                        <a:prstGeom prst="straightConnector1">
-                          <a:avLst/>
-                        </a:prstGeom>
-                        <a:ln>
-                          <a:tailEnd type="triangle"/>
-                        </a:ln>
-                      </wps:spPr>
-                      <wps:style>
-                        <a:lnRef idx="1">
-                          <a:schemeClr val="accent1"/>
-                        </a:lnRef>
-                        <a:fillRef idx="0">
-                          <a:schemeClr val="accent1"/>
-                        </a:fillRef>
-                        <a:effectRef idx="0">
-                          <a:schemeClr val="accent1"/>
-                        </a:effectRef>
-                        <a:fontRef idx="minor">
-                          <a:schemeClr val="tx1"/>
-                        </a:fontRef>
-                      </wps:style>
-                      <wps:bodyPr/>
-                    </wps:wsp>
-                  </a:graphicData>
-                </a:graphic>
-                <wp14:sizeRelH relativeFrom="margin">
-                  <wp14:pctWidth>0</wp14:pctWidth>
-                </wp14:sizeRelH>
-                <wp14:sizeRelV relativeFrom="margin">
-                  <wp14:pctHeight>0</wp14:pctHeight>
-                </wp14:sizeRelV>
-              </wp:anchor>
-            </w:drawing>
-          </mc:Choice>
-          <mc:Fallback>
-            <w:pict>
-              <v:shapetype w14:anchorId="050C7135" id="_x0000_t32" coordsize="21600,21600" o:spt="32" o:oned="t" path="m,l21600,21600e" filled="f">
-                <v:path arrowok="t" fillok="f" o:connecttype="none"/>
-                <o:lock v:ext="edit" shapetype="t"/>
-              </v:shapetype>
-              <v:shape id="Connecteur droit avec flèche 13" o:spid="_x0000_s1026" type="#_x0000_t32" style="position:absolute;margin-left:307.15pt;margin-top:70.9pt;width:83.25pt;height:3.55pt;z-index:251674624;visibility:visible;mso-wrap-style:square;mso-width-percent:0;mso-height-percent:0;mso-wrap-distance-left:9pt;mso-wrap-distance-top:0;mso-wrap-distance-right:9pt;mso-wrap-distance-bottom:0;mso-position-horizontal:absolute;mso-position-horizontal-relative:text;mso-position-vertical:absolute;mso-position-vertical-relative:text;mso-width-percent:0;mso-height-percent:0;mso-width-relative:margin;mso-height-relative:margin" o:gfxdata="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" strokecolor="#5b9bd5 [3204]" strokeweight=".5pt">
-                <v:stroke endarrow="block" joinstyle="miter"/>
-              </v:shape>
-            </w:pict>
-          </mc:Fallback>
-        </mc:AlternateContent>
-      </w:r>
-      <w:r>
-        <w:rPr>
-          <w:noProof/>
-          <w:lang w:eastAsia="fr-FR"/>
-        </w:rPr>
-        <mc:AlternateContent>
-          <mc:Choice Requires="wps">
-            <w:drawing>
-              <wp:anchor distT="0" distB="0" distL="114300" distR="114300" simplePos="0" relativeHeight="251676672" behindDoc="0" locked="0" layoutInCell="1" allowOverlap="1" wp14:anchorId="45F10D90" wp14:editId="4BA21B50">
-                <wp:simplePos x="0" y="0"/>
-                <wp:positionH relativeFrom="column">
-                  <wp:posOffset>614680</wp:posOffset>
-                </wp:positionH>
-                <wp:positionV relativeFrom="paragraph">
-                  <wp:posOffset>586105</wp:posOffset>
-                </wp:positionV>
-                <wp:extent cx="19050" cy="2571750"/>
-                <wp:effectExtent l="0" t="0" r="19050" b="19050"/>
-                <wp:wrapNone/>
-                <wp:docPr id="18" name="Connecteur droit 18"/>
-                <wp:cNvGraphicFramePr/>
-                <a:graphic xmlns:a="http://schemas.openxmlformats.org/drawingml/2006/main">
-                  <a:graphicData uri="http://schemas.microsoft.com/office/word/2010/wordprocessingShape">
-                    <wps:wsp>
-                      <wps:cNvCnPr/>
-                      <wps:spPr>
-                        <a:xfrm>
-                          <a:off x="0" y="0"/>
-                          <a:ext cx="19050" cy="2571750"/>
-                        </a:xfrm>
-                        <a:prstGeom prst="line">
-                          <a:avLst/>
-                        </a:prstGeom>
-                      </wps:spPr>
-                      <wps:style>
-                        <a:lnRef idx="1">
-                          <a:schemeClr val="accent1"/>
-                        </a:lnRef>
-                        <a:fillRef idx="0">
-                          <a:schemeClr val="accent1"/>
-                        </a:fillRef>
-                        <a:effectRef idx="0">
-                          <a:schemeClr val="accent1"/>
-                        </a:effectRef>
-                        <a:fontRef idx="minor">
-                          <a:schemeClr val="tx1"/>
-                        </a:fontRef>
-                      </wps:style>
-                      <wps:bodyPr/>
-                    </wps:wsp>
-                  </a:graphicData>
-                </a:graphic>
-                <wp14:sizeRelH relativeFrom="margin">
-                  <wp14:pctWidth>0</wp14:pctWidth>
-                </wp14:sizeRelH>
-                <wp14:sizeRelV relativeFrom="margin">
-                  <wp14:pctHeight>0</wp14:pctHeight>
-                </wp14:sizeRelV>
-              </wp:anchor>
-            </w:drawing>
-          </mc:Choice>
-          <mc:Fallback>
-            <w:pict>
-              <v:line w14:anchorId="61520352" id="Connecteur droit 18" o:spid="_x0000_s1026" style="position:absolute;z-index:251676672;visibility:visible;mso-wrap-style:square;mso-width-percent:0;mso-height-percent:0;mso-wrap-distance-left:9pt;mso-wrap-distance-top:0;mso-wrap-distance-right:9pt;mso-wrap-distance-bottom:0;mso-position-horizontal:absolute;mso-position-horizontal-relative:text;mso-position-vertical:absolute;mso-position-vertical-relative:text;mso-width-percent:0;mso-height-percent:0;mso-width-relative:margin;mso-height-relative:margin" from="48.4pt,46.15pt" to="49.9pt,248.65pt" o:gfxdata="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" strokecolor="#5b9bd5 [3204]" strokeweight=".5pt">
-                <v:stroke joinstyle="miter"/>
-              </v:line>
-            </w:pict>
-          </mc:Fallback>
-        </mc:AlternateContent>
-      </w:r>
-      <w:r>
-        <w:rPr>
-          <w:noProof/>
-          <w:lang w:eastAsia="fr-FR"/>
-        </w:rPr>
-        <mc:AlternateContent>
-          <mc:Choice Requires="wps">
-            <w:drawing>
-              <wp:anchor distT="0" distB="0" distL="114300" distR="114300" simplePos="0" relativeHeight="251672576" behindDoc="0" locked="0" layoutInCell="1" allowOverlap="1" wp14:anchorId="3191E802" wp14:editId="457E5610">
-                <wp:simplePos x="0" y="0"/>
-                <wp:positionH relativeFrom="margin">
-                  <wp:posOffset>4975860</wp:posOffset>
-                </wp:positionH>
-                <wp:positionV relativeFrom="paragraph">
-                  <wp:posOffset>433705</wp:posOffset>
-                </wp:positionV>
-                <wp:extent cx="742950" cy="1047750"/>
-                <wp:effectExtent l="0" t="0" r="19050" b="19050"/>
-                <wp:wrapNone/>
-                <wp:docPr id="12" name="Zone de texte 12"/>
-                <wp:cNvGraphicFramePr/>
-                <a:graphic xmlns:a="http://schemas.openxmlformats.org/drawingml/2006/main">
-                  <a:graphicData uri="http://schemas.microsoft.com/office/word/2010/wordprocessingShape">
-                    <wps:wsp>
-                      <wps:cNvSpPr txBox="1"/>
-                      <wps:spPr>
-                        <a:xfrm>
-                          <a:off x="0" y="0"/>
-                          <a:ext cx="742950" cy="1047750"/>
-                        </a:xfrm>
-                        <a:prstGeom prst="rect">
-                          <a:avLst/>
-                        </a:prstGeom>
-                        <a:solidFill>
-                          <a:schemeClr val="lt1"/>
-                        </a:solidFill>
-                        <a:ln w="6350">
-                          <a:solidFill>
-                            <a:prstClr val="black"/>
-                          </a:solidFill>
-                        </a:ln>
-                        <a:effectLst/>
-                      </wps:spPr>
-                      <wps:style>
-                        <a:lnRef idx="0">
-                          <a:schemeClr val="accent1"/>
-                        </a:lnRef>
-                        <a:fillRef idx="0">
-                          <a:schemeClr val="accent1"/>
-                        </a:fillRef>
-                        <a:effectRef idx="0">
-                          <a:schemeClr val="accent1"/>
-                        </a:effectRef>
-                        <a:fontRef idx="minor">
-                          <a:schemeClr val="dk1"/>
-                        </a:fontRef>
-                      </wps:style>
-                      <wps:txbx>
-                        <w:txbxContent>
-                          <w:p>
-                            <w:pPr>
-                              <w:pBdr>
-                                <w:bottom w:val="single" w:sz="6" w:space="1" w:color="auto"/>
-                              </w:pBdr>
-                              <w:spacing w:line="240" w:lineRule="auto"/>
-                              <w:rPr>
-                                <w:sz w:val="32"/>
-                                <w:szCs w:val="32"/>
-                              </w:rPr>
-                            </w:pPr>
-                            <w:r>
-                              <w:rPr>
-                                <w:sz w:val="32"/>
-                                <w:szCs w:val="32"/>
-                              </w:rPr>
-                              <w:t>Divis</w:t>
-                            </w:r>
-                          </w:p>
-                          <w:p>
-                            <w:pPr>
-                              <w:spacing w:line="240" w:lineRule="auto"/>
-                              <w:rPr>
-                                <w:sz w:val="18"/>
-                                <w:szCs w:val="18"/>
-                              </w:rPr>
-                            </w:pPr>
-                            <w:proofErr w:type="spellStart"/>
-                            <w:r>
-                              <w:rPr>
-                                <w:sz w:val="20"/>
-                                <w:szCs w:val="20"/>
-                              </w:rPr>
-                              <w:t>DCode</w:t>
-                            </w:r>
-                            <w:proofErr w:type="spellEnd"/>
-                          </w:p>
-                          <w:p>
-                            <w:pPr>
-                              <w:spacing w:line="240" w:lineRule="auto"/>
-                              <w:rPr>
-                                <w:sz w:val="18"/>
-                                <w:szCs w:val="18"/>
-                              </w:rPr>
-                            </w:pPr>
-                            <w:r>
-                              <w:rPr>
-                                <w:sz w:val="18"/>
-                                <w:szCs w:val="18"/>
-                              </w:rPr>
-                              <w:t>______</w:t>
-                            </w:r>
-                            <w:r>
-                              <w:rPr>
-                                <w:sz w:val="18"/>
-                                <w:szCs w:val="18"/>
-                              </w:rPr>
-                              <w:t>___</w:t>
-                            </w:r>
-                          </w:p>
-                        </w:txbxContent>
-                      </wps:txbx>
-                      <wps:bodyPr rot="0" spcFirstLastPara="0" vertOverflow="overflow" horzOverflow="overflow" vert="horz" wrap="square" lIns="91440" tIns="45720" rIns="91440" bIns="45720" numCol="1" spcCol="0" rtlCol="0" fromWordArt="0" anchor="t" anchorCtr="0" forceAA="0" compatLnSpc="1">
-                        <a:prstTxWarp prst="textNoShape">
-                          <a:avLst/>
-                        </a:prstTxWarp>
-                        <a:noAutofit/>
-                      </wps:bodyPr>
-                    </wps:wsp>
-                  </a:graphicData>
-                </a:graphic>
-                <wp14:sizeRelH relativeFrom="margin">
-                  <wp14:pctWidth>0</wp14:pctWidth>
-                </wp14:sizeRelH>
-                <wp14:sizeRelV relativeFrom="margin">
-                  <wp14:pctHeight>0</wp14:pctHeight>
-                </wp14:sizeRelV>
-              </wp:anchor>
-            </w:drawing>
-          </mc:Choice>
-          <mc:Fallback>
-            <w:pict>
-              <v:shapetype w14:anchorId="3191E802" id="_x0000_t202" coordsize="21600,21600" o:spt="202" path="m,l,21600r21600,l21600,xe">
-                <v:stroke joinstyle="miter"/>
-                <v:path gradientshapeok="t" o:connecttype="rect"/>
-              </v:shapetype>
-              <v:shape id="Zone de texte 12" o:spid="_x0000_s1028" type="#_x0000_t202" style="position:absolute;margin-left:391.8pt;margin-top:34.15pt;width:58.5pt;height:82.5pt;z-index:251672576;visibility:visible;mso-wrap-style:square;mso-width-percent:0;mso-height-percent:0;mso-wrap-distance-left:9pt;mso-wrap-distance-top:0;mso-wrap-distance-right:9pt;mso-wrap-distance-bottom:0;mso-position-horizontal:absolute;mso-position-horizontal-relative:margin;mso-position-vertical:absolute;mso-position-vertical-relative:text;mso-width-percent:0;mso-height-percent:0;mso-width-relative:margin;mso-height-relative:margin;v-text-anchor:top" o:gfxdata="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" fillcolor="white [3201]" strokeweight=".5pt">
-                <v:textbox>
-                  <w:txbxContent>
-                    <w:p>
-                      <w:pPr>
-                        <w:pBdr>
-                          <w:bottom w:val="single" w:sz="6" w:space="1" w:color="auto"/>
-                        </w:pBdr>
-                        <w:spacing w:line="240" w:lineRule="auto"/>
-                        <w:rPr>
-                          <w:sz w:val="32"/>
-                          <w:szCs w:val="32"/>
-                        </w:rPr>
-                      </w:pPr>
-                      <w:r>
-                        <w:rPr>
-                          <w:sz w:val="32"/>
-                          <w:szCs w:val="32"/>
-                        </w:rPr>
-                        <w:t>Divis</w:t>
-                      </w:r>
-                    </w:p>
-                    <w:p>
-                      <w:pPr>
-                        <w:spacing w:line="240" w:lineRule="auto"/>
-                        <w:rPr>
-                          <w:sz w:val="18"/>
-                          <w:szCs w:val="18"/>
-                        </w:rPr>
-                      </w:pPr>
-                      <w:proofErr w:type="spellStart"/>
-                      <w:r>
-                        <w:rPr>
-                          <w:sz w:val="20"/>
-                          <w:szCs w:val="20"/>
-                        </w:rPr>
-                        <w:t>DCode</w:t>
-                      </w:r>
-                      <w:proofErr w:type="spellEnd"/>
-                    </w:p>
-                    <w:p>
-                      <w:pPr>
-                        <w:spacing w:line="240" w:lineRule="auto"/>
-                        <w:rPr>
-                          <w:sz w:val="18"/>
-                          <w:szCs w:val="18"/>
-                        </w:rPr>
-                      </w:pPr>
-                      <w:r>
-                        <w:rPr>
-                          <w:sz w:val="18"/>
-                          <w:szCs w:val="18"/>
-                        </w:rPr>
-                        <w:t>______</w:t>
-                      </w:r>
-                      <w:r>
-                        <w:rPr>
-                          <w:sz w:val="18"/>
-                          <w:szCs w:val="18"/>
-                        </w:rPr>
-                        <w:t>___</w:t>
-                      </w:r>
-                    </w:p>
-                  </w:txbxContent>
-                </v:textbox>
-                <w10:wrap anchorx="margin"/>
-              </v:shape>
-            </w:pict>
-          </mc:Fallback>
-        </mc:AlternateContent>
-      </w:r>
-      <w:r>
-        <w:rPr>
-          <w:noProof/>
-          <w:lang w:eastAsia="fr-FR"/>
-        </w:rPr>
-        <mc:AlternateContent>
-          <mc:Choice Requires="wps">
-            <w:drawing>
-              <wp:anchor distT="0" distB="0" distL="114300" distR="114300" simplePos="0" relativeHeight="251663360" behindDoc="0" locked="0" layoutInCell="1" allowOverlap="1" wp14:anchorId="1AB88CA4" wp14:editId="34F8277A">
-                <wp:simplePos x="0" y="0"/>
-                <wp:positionH relativeFrom="column">
-                  <wp:posOffset>1167130</wp:posOffset>
-                </wp:positionH>
-                <wp:positionV relativeFrom="paragraph">
-                  <wp:posOffset>147955</wp:posOffset>
-                </wp:positionV>
-                <wp:extent cx="781050" cy="1714500"/>
-                <wp:effectExtent l="0" t="0" r="19050" b="19050"/>
-                <wp:wrapNone/>
-                <wp:docPr id="1" name="Zone de texte 1"/>
-                <wp:cNvGraphicFramePr/>
-                <a:graphic xmlns:a="http://schemas.openxmlformats.org/drawingml/2006/main">
-                  <a:graphicData uri="http://schemas.microsoft.com/office/word/2010/wordprocessingShape">
-                    <wps:wsp>
-                      <wps:cNvSpPr txBox="1"/>
-                      <wps:spPr>
-                        <a:xfrm>
-                          <a:off x="0" y="0"/>
-                          <a:ext cx="781050" cy="1714500"/>
-                        </a:xfrm>
-                        <a:prstGeom prst="rect">
-                          <a:avLst/>
-                        </a:prstGeom>
-                        <a:solidFill>
-                          <a:schemeClr val="lt1"/>
-                        </a:solidFill>
-                        <a:ln w="6350">
-                          <a:solidFill>
-                            <a:prstClr val="black"/>
-                          </a:solidFill>
-                        </a:ln>
-                        <a:effectLst/>
-                      </wps:spPr>
-                      <wps:style>
-                        <a:lnRef idx="0">
-                          <a:schemeClr val="accent1"/>
-                        </a:lnRef>
-                        <a:fillRef idx="0">
-                          <a:schemeClr val="accent1"/>
-                        </a:fillRef>
-                        <a:effectRef idx="0">
-                          <a:schemeClr val="accent1"/>
-                        </a:effectRef>
-                        <a:fontRef idx="minor">
-                          <a:schemeClr val="dk1"/>
-                        </a:fontRef>
-                      </wps:style>
-                      <wps:txbx>
-                        <w:txbxContent>
-                          <w:p>
-                            <w:pPr>
-                              <w:pBdr>
-                                <w:bottom w:val="single" w:sz="6" w:space="1" w:color="auto"/>
-                              </w:pBdr>
-                              <w:spacing w:line="240" w:lineRule="auto"/>
-                              <w:rPr>
-                                <w:sz w:val="32"/>
-                                <w:szCs w:val="32"/>
-                              </w:rPr>
-                            </w:pPr>
-                            <w:proofErr w:type="spellStart"/>
-                            <w:r>
-                              <w:rPr>
-                                <w:sz w:val="32"/>
-                                <w:szCs w:val="32"/>
-                              </w:rPr>
-                              <w:t>Candid</w:t>
-                            </w:r>
-                            <w:proofErr w:type="spellEnd"/>
-                          </w:p>
-                          <w:p>
-                            <w:pPr>
-                              <w:spacing w:line="240" w:lineRule="auto"/>
-                              <w:rPr>
-                                <w:sz w:val="18"/>
-                                <w:szCs w:val="18"/>
-                              </w:rPr>
-                            </w:pPr>
-                            <w:proofErr w:type="spellStart"/>
-                            <w:r>
-                              <w:rPr>
-                                <w:sz w:val="18"/>
-                                <w:szCs w:val="18"/>
-                              </w:rPr>
-                              <w:t>CLogin</w:t>
-                            </w:r>
-                            <w:proofErr w:type="spellEnd"/>
-                          </w:p>
-                          <w:p>
-                            <w:pPr>
-                              <w:spacing w:line="240" w:lineRule="auto"/>
-                              <w:rPr>
-                                <w:sz w:val="32"/>
-                                <w:szCs w:val="32"/>
-                              </w:rPr>
-                            </w:pPr>
-                            <w:r>
-                              <w:rPr>
-                                <w:sz w:val="32"/>
-                                <w:szCs w:val="32"/>
-                              </w:rPr>
-                              <w:t>_____</w:t>
-                            </w:r>
-                          </w:p>
-                        </w:txbxContent>
-                      </wps:txbx>
-                      <wps:bodyPr rot="0" spcFirstLastPara="0" vertOverflow="overflow" horzOverflow="overflow" vert="horz" wrap="square" lIns="91440" tIns="45720" rIns="91440" bIns="45720" numCol="1" spcCol="0" rtlCol="0" fromWordArt="0" anchor="t" anchorCtr="0" forceAA="0" compatLnSpc="1">
-                        <a:prstTxWarp prst="textNoShape">
-                          <a:avLst/>
-                        </a:prstTxWarp>
-                        <a:noAutofit/>
-                      </wps:bodyPr>
-                    </wps:wsp>
-                  </a:graphicData>
-                </a:graphic>
-                <wp14:sizeRelH relativeFrom="margin">
-                  <wp14:pctWidth>0</wp14:pctWidth>
-                </wp14:sizeRelH>
-                <wp14:sizeRelV relativeFrom="margin">
-                  <wp14:pctHeight>0</wp14:pctHeight>
-                </wp14:sizeRelV>
-              </wp:anchor>
-            </w:drawing>
-          </mc:Choice>
-          <mc:Fallback>
-            <w:pict>
-              <v:shape w14:anchorId="1AB88CA4" id="Zone de texte 1" o:spid="_x0000_s1029" type="#_x0000_t202" style="position:absolute;margin-left:91.9pt;margin-top:11.65pt;width:61.5pt;height:135pt;z-index:251663360;visibility:visible;mso-wrap-style:square;mso-width-percent:0;mso-height-percent:0;mso-wrap-distance-left:9pt;mso-wrap-distance-top:0;mso-wrap-distance-right:9pt;mso-wrap-distance-bottom:0;mso-position-horizontal:absolute;mso-position-horizontal-relative:text;mso-position-vertical:absolute;mso-position-vertical-relative:text;mso-width-percent:0;mso-height-percent:0;mso-width-relative:margin;mso-height-relative:margin;v-text-anchor:top" o:gfxdata="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" fillcolor="white [3201]" strokeweight=".5pt">
-                <v:textbox>
-                  <w:txbxContent>
-                    <w:p>
-                      <w:pPr>
-                        <w:pBdr>
-                          <w:bottom w:val="single" w:sz="6" w:space="1" w:color="auto"/>
-                        </w:pBdr>
-                        <w:spacing w:line="240" w:lineRule="auto"/>
-                        <w:rPr>
-                          <w:sz w:val="32"/>
-                          <w:szCs w:val="32"/>
-                        </w:rPr>
-                      </w:pPr>
-                      <w:proofErr w:type="spellStart"/>
-                      <w:r>
-                        <w:rPr>
-                          <w:sz w:val="32"/>
-                          <w:szCs w:val="32"/>
-                        </w:rPr>
-                        <w:t>Candid</w:t>
-                      </w:r>
-                      <w:proofErr w:type="spellEnd"/>
-                    </w:p>
-                    <w:p>
-                      <w:pPr>
-                        <w:spacing w:line="240" w:lineRule="auto"/>
-                        <w:rPr>
-                          <w:sz w:val="18"/>
-                          <w:szCs w:val="18"/>
-                        </w:rPr>
-                      </w:pPr>
-                      <w:proofErr w:type="spellStart"/>
-                      <w:r>
-                        <w:rPr>
-                          <w:sz w:val="18"/>
-                          <w:szCs w:val="18"/>
-                        </w:rPr>
-                        <w:t>CLogin</w:t>
-                      </w:r>
-                      <w:proofErr w:type="spellEnd"/>
-                    </w:p>
-                    <w:p>
-                      <w:pPr>
-                        <w:spacing w:line="240" w:lineRule="auto"/>
-                        <w:rPr>
-                          <w:sz w:val="32"/>
-                          <w:szCs w:val="32"/>
-                        </w:rPr>
-                      </w:pPr>
-                      <w:r>
-                        <w:rPr>
-                          <w:sz w:val="32"/>
-                          <w:szCs w:val="32"/>
-                        </w:rPr>
-                        <w:t>_____</w:t>
-                      </w:r>
-                    </w:p>
-                  </w:txbxContent>
-                </v:textbox>
-              </v:shape>
-            </w:pict>
-          </mc:Fallback>
-        </mc:AlternateContent>
-      </w:r>
-      <w:r>
-        <w:rPr>
-          <w:noProof/>
-          <w:lang w:eastAsia="fr-FR"/>
-        </w:rPr>
-        <mc:AlternateContent>
-          <mc:Choice Requires="wps">
-            <w:drawing>
-              <wp:anchor distT="0" distB="0" distL="114300" distR="114300" simplePos="0" relativeHeight="251665408" behindDoc="0" locked="0" layoutInCell="1" allowOverlap="1" wp14:anchorId="2F0F3A21" wp14:editId="7635D06A">
-                <wp:simplePos x="0" y="0"/>
-                <wp:positionH relativeFrom="column">
-                  <wp:posOffset>3157855</wp:posOffset>
-                </wp:positionH>
-                <wp:positionV relativeFrom="paragraph">
-                  <wp:posOffset>147955</wp:posOffset>
-                </wp:positionV>
-                <wp:extent cx="781050" cy="1714500"/>
-                <wp:effectExtent l="0" t="0" r="19050" b="19050"/>
-                <wp:wrapNone/>
-                <wp:docPr id="5" name="Zone de texte 5"/>
-                <wp:cNvGraphicFramePr/>
-                <a:graphic xmlns:a="http://schemas.openxmlformats.org/drawingml/2006/main">
-                  <a:graphicData uri="http://schemas.microsoft.com/office/word/2010/wordprocessingShape">
-                    <wps:wsp>
-                      <wps:cNvSpPr txBox="1"/>
-                      <wps:spPr>
-                        <a:xfrm>
-                          <a:off x="0" y="0"/>
-                          <a:ext cx="781050" cy="1714500"/>
-                        </a:xfrm>
-                        <a:prstGeom prst="rect">
-                          <a:avLst/>
-                        </a:prstGeom>
-                        <a:solidFill>
-                          <a:schemeClr val="lt1"/>
-                        </a:solidFill>
-                        <a:ln w="6350">
-                          <a:solidFill>
-                            <a:prstClr val="black"/>
-                          </a:solidFill>
-                        </a:ln>
-                        <a:effectLst/>
-                      </wps:spPr>
-                      <wps:style>
-                        <a:lnRef idx="0">
-                          <a:schemeClr val="accent1"/>
-                        </a:lnRef>
-                        <a:fillRef idx="0">
-                          <a:schemeClr val="accent1"/>
-                        </a:fillRef>
-                        <a:effectRef idx="0">
-                          <a:schemeClr val="accent1"/>
-                        </a:effectRef>
-                        <a:fontRef idx="minor">
-                          <a:schemeClr val="dk1"/>
-                        </a:fontRef>
-                      </wps:style>
-                      <wps:txbx>
-                        <w:txbxContent>
-                          <w:p>
-                            <w:pPr>
-                              <w:pBdr>
-                                <w:bottom w:val="single" w:sz="6" w:space="1" w:color="auto"/>
-                              </w:pBdr>
-                              <w:spacing w:line="240" w:lineRule="auto"/>
-                              <w:rPr>
-                                <w:sz w:val="32"/>
-                                <w:szCs w:val="32"/>
-                              </w:rPr>
-                            </w:pPr>
-                            <w:proofErr w:type="spellStart"/>
-                            <w:r>
-                              <w:rPr>
-                                <w:sz w:val="32"/>
-                                <w:szCs w:val="32"/>
-                              </w:rPr>
-                              <w:t>Elect</w:t>
-                            </w:r>
-                            <w:proofErr w:type="spellEnd"/>
-                          </w:p>
-                          <w:p>
-                            <w:pPr>
-                              <w:spacing w:line="240" w:lineRule="auto"/>
-                              <w:rPr>
-                                <w:sz w:val="18"/>
-                                <w:szCs w:val="18"/>
-                              </w:rPr>
-                            </w:pPr>
-                            <w:proofErr w:type="spellStart"/>
-                            <w:r>
-                              <w:rPr>
-                                <w:sz w:val="18"/>
-                                <w:szCs w:val="18"/>
-                              </w:rPr>
-                              <w:t>ELogin</w:t>
-                            </w:r>
-                            <w:proofErr w:type="spellEnd"/>
-                          </w:p>
-                          <w:p>
-                            <w:pPr>
-                              <w:spacing w:line="240" w:lineRule="auto"/>
-                              <w:rPr>
-                                <w:sz w:val="18"/>
-                                <w:szCs w:val="18"/>
-                              </w:rPr>
-                            </w:pPr>
-                            <w:proofErr w:type="spellStart"/>
-                            <w:r>
-                              <w:rPr>
-                                <w:sz w:val="18"/>
-                                <w:szCs w:val="18"/>
-                              </w:rPr>
-                              <w:t>EIdDivis</w:t>
-                            </w:r>
-                            <w:proofErr w:type="spellEnd"/>
-                          </w:p>
-                          <w:p>
-                            <w:pPr>
-                              <w:spacing w:line="240" w:lineRule="auto"/>
-                              <w:rPr>
-                                <w:sz w:val="32"/>
-                                <w:szCs w:val="32"/>
-                              </w:rPr>
-                            </w:pPr>
-                            <w:r>
-                              <w:rPr>
-                                <w:sz w:val="32"/>
-                                <w:szCs w:val="32"/>
-                              </w:rPr>
-                              <w:t>_____</w:t>
-                            </w:r>
-                          </w:p>
-                        </w:txbxContent>
-                      </wps:txbx>
-                      <wps:bodyPr rot="0" spcFirstLastPara="0" vertOverflow="overflow" horzOverflow="overflow" vert="horz" wrap="square" lIns="91440" tIns="45720" rIns="91440" bIns="45720" numCol="1" spcCol="0" rtlCol="0" fromWordArt="0" anchor="t" anchorCtr="0" forceAA="0" compatLnSpc="1">
-                        <a:prstTxWarp prst="textNoShape">
-                          <a:avLst/>
-                        </a:prstTxWarp>
-                        <a:noAutofit/>
-                      </wps:bodyPr>
-                    </wps:wsp>
-                  </a:graphicData>
-                </a:graphic>
-                <wp14:sizeRelH relativeFrom="margin">
-                  <wp14:pctWidth>0</wp14:pctWidth>
-                </wp14:sizeRelH>
-                <wp14:sizeRelV relativeFrom="margin">
-                  <wp14:pctHeight>0</wp14:pctHeight>
-                </wp14:sizeRelV>
-              </wp:anchor>
-            </w:drawing>
-          </mc:Choice>
-          <mc:Fallback>
-            <w:pict>
-              <v:shape w14:anchorId="2F0F3A21" id="Zone de texte 5" o:spid="_x0000_s1030" type="#_x0000_t202" style="position:absolute;margin-left:248.65pt;margin-top:11.65pt;width:61.5pt;height:135pt;z-index:251665408;visibility:visible;mso-wrap-style:square;mso-width-percent:0;mso-height-percent:0;mso-wrap-distance-left:9pt;mso-wrap-distance-top:0;mso-wrap-distance-right:9pt;mso-wrap-distance-bottom:0;mso-position-horizontal:absolute;mso-position-horizontal-relative:text;mso-position-vertical:absolute;mso-position-vertical-relative:text;mso-width-percent:0;mso-height-percent:0;mso-width-relative:margin;mso-height-relative:margin;v-text-anchor:top" o:gfxdata="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" fillcolor="white [3201]" strokeweight=".5pt">
-                <v:textbox>
-                  <w:txbxContent>
-                    <w:p>
-                      <w:pPr>
-                        <w:pBdr>
-                          <w:bottom w:val="single" w:sz="6" w:space="1" w:color="auto"/>
-                        </w:pBdr>
-                        <w:spacing w:line="240" w:lineRule="auto"/>
-                        <w:rPr>
-                          <w:sz w:val="32"/>
-                          <w:szCs w:val="32"/>
-                        </w:rPr>
-                      </w:pPr>
-                      <w:proofErr w:type="spellStart"/>
-                      <w:r>
-                        <w:rPr>
-                          <w:sz w:val="32"/>
-                          <w:szCs w:val="32"/>
-                        </w:rPr>
-                        <w:t>Elect</w:t>
-                      </w:r>
-                      <w:proofErr w:type="spellEnd"/>
-                    </w:p>
-                    <w:p>
-                      <w:pPr>
-                        <w:spacing w:line="240" w:lineRule="auto"/>
-                        <w:rPr>
-                          <w:sz w:val="18"/>
-                          <w:szCs w:val="18"/>
-                        </w:rPr>
-                      </w:pPr>
-                      <w:proofErr w:type="spellStart"/>
-                      <w:r>
-                        <w:rPr>
-                          <w:sz w:val="18"/>
-                          <w:szCs w:val="18"/>
-                        </w:rPr>
-                        <w:t>ELogin</w:t>
-                      </w:r>
-                      <w:proofErr w:type="spellEnd"/>
-                    </w:p>
-                    <w:p>
-                      <w:pPr>
-                        <w:spacing w:line="240" w:lineRule="auto"/>
-                        <w:rPr>
-                          <w:sz w:val="18"/>
-                          <w:szCs w:val="18"/>
-                        </w:rPr>
-                      </w:pPr>
-                      <w:proofErr w:type="spellStart"/>
-                      <w:r>
-                        <w:rPr>
-                          <w:sz w:val="18"/>
-                          <w:szCs w:val="18"/>
-                        </w:rPr>
-                        <w:t>EIdDivis</w:t>
-                      </w:r>
-                      <w:proofErr w:type="spellEnd"/>
-                    </w:p>
-                    <w:p>
-                      <w:pPr>
-                        <w:spacing w:line="240" w:lineRule="auto"/>
-                        <w:rPr>
-                          <w:sz w:val="32"/>
-                          <w:szCs w:val="32"/>
-                        </w:rPr>
-                      </w:pPr>
-                      <w:r>
-                        <w:rPr>
-                          <w:sz w:val="32"/>
-                          <w:szCs w:val="32"/>
-                        </w:rPr>
-                        <w:t>_____</w:t>
-                      </w:r>
-                    </w:p>
-                  </w:txbxContent>
-                </v:textbox>
-              </v:shape>
-            </w:pict>
-          </mc:Fallback>
-        </mc:AlternateContent>
-      </w:r>
-      <w:r>
-        <w:rPr>
-          <w:noProof/>
-          <w:lang w:eastAsia="fr-FR"/>
-        </w:rPr>
-        <mc:AlternateContent>
-          <mc:Choice Requires="wps">
-            <w:drawing>
-              <wp:anchor distT="0" distB="0" distL="114300" distR="114300" simplePos="0" relativeHeight="251670528" behindDoc="0" locked="0" layoutInCell="1" allowOverlap="1" wp14:anchorId="098956D7" wp14:editId="74D531F8">
-                <wp:simplePos x="0" y="0"/>
-                <wp:positionH relativeFrom="column">
-                  <wp:posOffset>1929130</wp:posOffset>
-                </wp:positionH>
-                <wp:positionV relativeFrom="paragraph">
-                  <wp:posOffset>633730</wp:posOffset>
-                </wp:positionV>
-                <wp:extent cx="1219200" cy="45085"/>
-                <wp:effectExtent l="0" t="38100" r="38100" b="88265"/>
-                <wp:wrapNone/>
-                <wp:docPr id="11" name="Connecteur droit avec flèche 11"/>
-                <wp:cNvGraphicFramePr/>
-                <a:graphic xmlns:a="http://schemas.openxmlformats.org/drawingml/2006/main">
-                  <a:graphicData uri="http://schemas.microsoft.com/office/word/2010/wordprocessingShape">
-                    <wps:wsp>
-                      <wps:cNvCnPr/>
-                      <wps:spPr>
-                        <a:xfrm>
-                          <a:off x="0" y="0"/>
-                          <a:ext cx="1219200" cy="45085"/>
-                        </a:xfrm>
-                        <a:prstGeom prst="straightConnector1">
-                          <a:avLst/>
-                        </a:prstGeom>
-                        <a:ln>
-                          <a:tailEnd type="triangle"/>
-                        </a:ln>
-                      </wps:spPr>
-                      <wps:style>
-                        <a:lnRef idx="1">
-                          <a:schemeClr val="accent1"/>
-                        </a:lnRef>
-                        <a:fillRef idx="0">
-                          <a:schemeClr val="accent1"/>
-                        </a:fillRef>
-                        <a:effectRef idx="0">
-                          <a:schemeClr val="accent1"/>
-                        </a:effectRef>
-                        <a:fontRef idx="minor">
-                          <a:schemeClr val="tx1"/>
-                        </a:fontRef>
-                      </wps:style>
-                      <wps:bodyPr/>
-                    </wps:wsp>
-                  </a:graphicData>
-                </a:graphic>
-                <wp14:sizeRelH relativeFrom="margin">
-                  <wp14:pctWidth>0</wp14:pctWidth>
-                </wp14:sizeRelH>
-                <wp14:sizeRelV relativeFrom="margin">
-                  <wp14:pctHeight>0</wp14:pctHeight>
-                </wp14:sizeRelV>
-              </wp:anchor>
-            </w:drawing>
-          </mc:Choice>
-          <mc:Fallback>
-            <w:pict>
-              <v:shape w14:anchorId="1E9D8703" id="Connecteur droit avec flèche 11" o:spid="_x0000_s1026" type="#_x0000_t32" style="position:absolute;margin-left:151.9pt;margin-top:49.9pt;width:96pt;height:3.55pt;z-index:251670528;visibility:visible;mso-wrap-style:square;mso-width-percent:0;mso-height-percent:0;mso-wrap-distance-left:9pt;mso-wrap-distance-top:0;mso-wrap-distance-right:9pt;mso-wrap-distance-bottom:0;mso-position-horizontal:absolute;mso-position-horizontal-relative:text;mso-position-vertical:absolute;mso-position-vertical-relative:text;mso-width-percent:0;mso-height-percent:0;mso-width-relative:margin;mso-height-relative:margin" o:gfxdata="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" strokecolor="#5b9bd5 [3204]" strokeweight=".5pt">
-                <v:stroke endarrow="block" joinstyle="miter"/>
-              </v:shape>
-            </w:pict>
-          </mc:Fallback>
-        </mc:AlternateContent>
-      </w:r>
-      <w:r>
-        <w:rPr>
-          <w:noProof/>
-          <w:lang w:eastAsia="fr-FR"/>
-        </w:rPr>
-        <mc:AlternateContent>
-          <mc:Choice Requires="wps">
-            <w:drawing>
-              <wp:anchor distT="0" distB="0" distL="114300" distR="114300" simplePos="0" relativeHeight="251667456" behindDoc="0" locked="0" layoutInCell="1" allowOverlap="1" wp14:anchorId="31EAFC51" wp14:editId="1EDE87C5">
-                <wp:simplePos x="0" y="0"/>
-                <wp:positionH relativeFrom="column">
-                  <wp:posOffset>3376930</wp:posOffset>
-                </wp:positionH>
-                <wp:positionV relativeFrom="paragraph">
-                  <wp:posOffset>2672080</wp:posOffset>
-                </wp:positionV>
-                <wp:extent cx="790575" cy="1752600"/>
-                <wp:effectExtent l="0" t="0" r="28575" b="19050"/>
-                <wp:wrapNone/>
-                <wp:docPr id="6" name="Zone de texte 6"/>
-                <wp:cNvGraphicFramePr/>
-                <a:graphic xmlns:a="http://schemas.openxmlformats.org/drawingml/2006/main">
-                  <a:graphicData uri="http://schemas.microsoft.com/office/word/2010/wordprocessingShape">
-                    <wps:wsp>
-                      <wps:cNvSpPr txBox="1"/>
-                      <wps:spPr>
-                        <a:xfrm>
-                          <a:off x="0" y="0"/>
-                          <a:ext cx="790575" cy="1752600"/>
-                        </a:xfrm>
-                        <a:prstGeom prst="rect">
-                          <a:avLst/>
-                        </a:prstGeom>
-                        <a:solidFill>
-                          <a:schemeClr val="lt1"/>
-                        </a:solidFill>
-                        <a:ln w="6350">
-                          <a:solidFill>
-                            <a:prstClr val="black"/>
-                          </a:solidFill>
-                        </a:ln>
-                        <a:effectLst/>
-                      </wps:spPr>
-                      <wps:style>
-                        <a:lnRef idx="0">
-                          <a:schemeClr val="accent1"/>
-                        </a:lnRef>
-                        <a:fillRef idx="0">
-                          <a:schemeClr val="accent1"/>
-                        </a:fillRef>
-                        <a:effectRef idx="0">
-                          <a:schemeClr val="accent1"/>
-                        </a:effectRef>
-                        <a:fontRef idx="minor">
-                          <a:schemeClr val="dk1"/>
-                        </a:fontRef>
-                      </wps:style>
-                      <wps:txbx>
-                        <w:txbxContent>
-                          <w:p>
-                            <w:pPr>
-                              <w:pBdr>
-                                <w:bottom w:val="single" w:sz="6" w:space="1" w:color="auto"/>
-                              </w:pBdr>
-                              <w:spacing w:line="240" w:lineRule="auto"/>
-                              <w:rPr>
-                                <w:sz w:val="32"/>
-                                <w:szCs w:val="32"/>
-                              </w:rPr>
-                            </w:pPr>
-                            <w:proofErr w:type="spellStart"/>
-                            <w:r>
-                              <w:rPr>
-                                <w:sz w:val="32"/>
-                                <w:szCs w:val="32"/>
-                              </w:rPr>
-                              <w:t>Admin</w:t>
-                            </w:r>
-                            <w:proofErr w:type="spellEnd"/>
-                          </w:p>
-                          <w:p>
-                            <w:pPr>
-                              <w:spacing w:line="240" w:lineRule="auto"/>
-                              <w:rPr>
-                                <w:sz w:val="20"/>
-                                <w:szCs w:val="20"/>
-                              </w:rPr>
-                            </w:pPr>
-                            <w:proofErr w:type="spellStart"/>
-                            <w:r>
-                              <w:rPr>
-                                <w:sz w:val="20"/>
-                                <w:szCs w:val="20"/>
-                              </w:rPr>
-                              <w:t>ALogin</w:t>
-                            </w:r>
-                            <w:proofErr w:type="spellEnd"/>
-                          </w:p>
-                          <w:p>
-                            <w:pPr>
-                              <w:spacing w:line="240" w:lineRule="auto"/>
-                              <w:rPr>
-                                <w:sz w:val="18"/>
-                                <w:szCs w:val="18"/>
-                              </w:rPr>
-                            </w:pPr>
-                            <w:proofErr w:type="spellStart"/>
-                            <w:r>
-                              <w:rPr>
-                                <w:sz w:val="20"/>
-                                <w:szCs w:val="20"/>
-                              </w:rPr>
-                              <w:t>APwd</w:t>
-                            </w:r>
-                            <w:proofErr w:type="spellEnd"/>
-                          </w:p>
-                          <w:p>
-                            <w:pPr>
-                              <w:spacing w:line="240" w:lineRule="auto"/>
-                              <w:rPr>
-                                <w:sz w:val="18"/>
-                                <w:szCs w:val="18"/>
-                              </w:rPr>
-                            </w:pPr>
-                            <w:proofErr w:type="spellStart"/>
-                            <w:r>
-                              <w:rPr>
-                                <w:sz w:val="18"/>
-                                <w:szCs w:val="18"/>
-                              </w:rPr>
-                              <w:t>ADroit</w:t>
-                            </w:r>
-                            <w:proofErr w:type="spellEnd"/>
-                          </w:p>
-                          <w:p>
-                            <w:pPr>
-                              <w:spacing w:line="240" w:lineRule="auto"/>
-                              <w:rPr>
-                                <w:sz w:val="18"/>
-                                <w:szCs w:val="18"/>
-                              </w:rPr>
-                            </w:pPr>
-                            <w:r>
-                              <w:rPr>
-                                <w:sz w:val="18"/>
-                                <w:szCs w:val="18"/>
-                              </w:rPr>
-                              <w:t>______</w:t>
-                            </w:r>
-                            <w:r>
-                              <w:rPr>
-                                <w:sz w:val="18"/>
-                                <w:szCs w:val="18"/>
-                              </w:rPr>
-                              <w:t>___</w:t>
-                            </w:r>
-                          </w:p>
-                        </w:txbxContent>
-                      </wps:txbx>
-                      <wps:bodyPr rot="0" spcFirstLastPara="0" vertOverflow="overflow" horzOverflow="overflow" vert="horz" wrap="square" lIns="91440" tIns="45720" rIns="91440" bIns="45720" numCol="1" spcCol="0" rtlCol="0" fromWordArt="0" anchor="t" anchorCtr="0" forceAA="0" compatLnSpc="1">
-                        <a:prstTxWarp prst="textNoShape">
-                          <a:avLst/>
-                        </a:prstTxWarp>
-                        <a:noAutofit/>
-                      </wps:bodyPr>
-                    </wps:wsp>
-                  </a:graphicData>
-                </a:graphic>
-                <wp14:sizeRelH relativeFrom="margin">
-                  <wp14:pctWidth>0</wp14:pctWidth>
-                </wp14:sizeRelH>
-                <wp14:sizeRelV relativeFrom="margin">
-                  <wp14:pctHeight>0</wp14:pctHeight>
-                </wp14:sizeRelV>
-              </wp:anchor>
-            </w:drawing>
-          </mc:Choice>
-          <mc:Fallback>
-            <w:pict>
-              <v:shape w14:anchorId="31EAFC51" id="Zone de texte 6" o:spid="_x0000_s1031" type="#_x0000_t202" style="position:absolute;margin-left:265.9pt;margin-top:210.4pt;width:62.25pt;height:138pt;z-index:251667456;visibility:visible;mso-wrap-style:square;mso-width-percent:0;mso-height-percent:0;mso-wrap-distance-left:9pt;mso-wrap-distance-top:0;mso-wrap-distance-right:9pt;mso-wrap-distance-bottom:0;mso-position-horizontal:absolute;mso-position-horizontal-relative:text;mso-position-vertical:absolute;mso-position-vertical-relative:text;mso-width-percent:0;mso-height-percent:0;mso-width-relative:margin;mso-height-relative:margin;v-text-anchor:top" o:gfxdata="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" fillcolor="white [3201]" strokeweight=".5pt">
-                <v:textbox>
-                  <w:txbxContent>
-                    <w:p>
-                      <w:pPr>
-                        <w:pBdr>
-                          <w:bottom w:val="single" w:sz="6" w:space="1" w:color="auto"/>
-                        </w:pBdr>
-                        <w:spacing w:line="240" w:lineRule="auto"/>
-                        <w:rPr>
-                          <w:sz w:val="32"/>
-                          <w:szCs w:val="32"/>
-                        </w:rPr>
-                      </w:pPr>
-                      <w:proofErr w:type="spellStart"/>
-                      <w:r>
-                        <w:rPr>
-                          <w:sz w:val="32"/>
-                          <w:szCs w:val="32"/>
-                        </w:rPr>
-                        <w:t>Admin</w:t>
-                      </w:r>
-                      <w:proofErr w:type="spellEnd"/>
-                    </w:p>
-                    <w:p>
-                      <w:pPr>
-                        <w:spacing w:line="240" w:lineRule="auto"/>
-                        <w:rPr>
-                          <w:sz w:val="20"/>
-                          <w:szCs w:val="20"/>
-                        </w:rPr>
-                      </w:pPr>
-                      <w:proofErr w:type="spellStart"/>
-                      <w:r>
-                        <w:rPr>
-                          <w:sz w:val="20"/>
-                          <w:szCs w:val="20"/>
-                        </w:rPr>
-                        <w:t>ALogin</w:t>
-                      </w:r>
-                      <w:proofErr w:type="spellEnd"/>
-                    </w:p>
-                    <w:p>
-                      <w:pPr>
-                        <w:spacing w:line="240" w:lineRule="auto"/>
-                        <w:rPr>
-                          <w:sz w:val="18"/>
-                          <w:szCs w:val="18"/>
-                        </w:rPr>
-                      </w:pPr>
-                      <w:proofErr w:type="spellStart"/>
-                      <w:r>
-                        <w:rPr>
-                          <w:sz w:val="20"/>
-                          <w:szCs w:val="20"/>
-                        </w:rPr>
-                        <w:t>APwd</w:t>
-                      </w:r>
-                      <w:proofErr w:type="spellEnd"/>
-                    </w:p>
-                    <w:p>
-                      <w:pPr>
-                        <w:spacing w:line="240" w:lineRule="auto"/>
-                        <w:rPr>
-                          <w:sz w:val="18"/>
-                          <w:szCs w:val="18"/>
-                        </w:rPr>
-                      </w:pPr>
-                      <w:proofErr w:type="spellStart"/>
-                      <w:r>
-                        <w:rPr>
-                          <w:sz w:val="18"/>
-                          <w:szCs w:val="18"/>
-                        </w:rPr>
-                        <w:t>ADroit</w:t>
-                      </w:r>
-                      <w:proofErr w:type="spellEnd"/>
-                    </w:p>
-                    <w:p>
-                      <w:pPr>
-                        <w:spacing w:line="240" w:lineRule="auto"/>
-                        <w:rPr>
-                          <w:sz w:val="18"/>
-                          <w:szCs w:val="18"/>
-                        </w:rPr>
-                      </w:pPr>
-                      <w:r>
-                        <w:rPr>
-                          <w:sz w:val="18"/>
-                          <w:szCs w:val="18"/>
-                        </w:rPr>
-                        <w:t>______</w:t>
-                      </w:r>
-                      <w:r>
-                        <w:rPr>
-                          <w:sz w:val="18"/>
-                          <w:szCs w:val="18"/>
-                        </w:rPr>
-                        <w:t>___</w:t>
-                      </w:r>
-                    </w:p>
-                  </w:txbxContent>
-                </v:textbox>
-              </v:shape>
-            </w:pict>
-          </mc:Fallback>
-        </mc:AlternateContent>
-      </w:r>
-      <w:r>
-        <w:rPr>
-          <w:noProof/>
-          <w:lang w:eastAsia="fr-FR"/>
-        </w:rPr>
-        <mc:AlternateContent>
-          <mc:Choice Requires="wps">
-            <w:drawing>
-              <wp:anchor distT="0" distB="0" distL="114300" distR="114300" simplePos="0" relativeHeight="251679744" behindDoc="0" locked="0" layoutInCell="1" allowOverlap="1" wp14:anchorId="5A0B49F6" wp14:editId="7E214173">
-                <wp:simplePos x="0" y="0"/>
-                <wp:positionH relativeFrom="column">
-                  <wp:posOffset>2176145</wp:posOffset>
-                </wp:positionH>
-                <wp:positionV relativeFrom="paragraph">
-                  <wp:posOffset>3148330</wp:posOffset>
-                </wp:positionV>
-                <wp:extent cx="1190625" cy="9525"/>
-                <wp:effectExtent l="0" t="0" r="28575" b="28575"/>
-                <wp:wrapNone/>
-                <wp:docPr id="21" name="Connecteur droit 21"/>
-                <wp:cNvGraphicFramePr/>
-                <a:graphic xmlns:a="http://schemas.openxmlformats.org/drawingml/2006/main">
-                  <a:graphicData uri="http://schemas.microsoft.com/office/word/2010/wordprocessingShape">
-                    <wps:wsp>
-                      <wps:cNvCnPr/>
-                      <wps:spPr>
-                        <a:xfrm flipV="1">
-                          <a:off x="0" y="0"/>
-                          <a:ext cx="1190625" cy="9525"/>
-                        </a:xfrm>
-                        <a:prstGeom prst="line">
-                          <a:avLst/>
-                        </a:prstGeom>
-                      </wps:spPr>
-                      <wps:style>
-                        <a:lnRef idx="1">
-                          <a:schemeClr val="accent1"/>
-                        </a:lnRef>
-                        <a:fillRef idx="0">
-                          <a:schemeClr val="accent1"/>
-                        </a:fillRef>
-                        <a:effectRef idx="0">
-                          <a:schemeClr val="accent1"/>
-                        </a:effectRef>
-                        <a:fontRef idx="minor">
-                          <a:schemeClr val="tx1"/>
-                        </a:fontRef>
-                      </wps:style>
-                      <wps:bodyPr/>
-                    </wps:wsp>
-                  </a:graphicData>
-                </a:graphic>
-              </wp:anchor>
-            </w:drawing>
-          </mc:Choice>
-          <mc:Fallback>
-            <w:pict>
-              <v:line w14:anchorId="1062770C" id="Connecteur droit 21" o:spid="_x0000_s1026" style="position:absolute;flip:y;z-index:251679744;visibility:visible;mso-wrap-style:square;mso-wrap-distance-left:9pt;mso-wrap-distance-top:0;mso-wrap-distance-right:9pt;mso-wrap-distance-bottom:0;mso-position-horizontal:absolute;mso-position-horizontal-relative:text;mso-position-vertical:absolute;mso-position-vertical-relative:text" from="171.35pt,247.9pt" to="265.1pt,248.65pt" o:gfxdata="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" strokecolor="#5b9bd5 [3204]" strokeweight=".5pt">
-                <v:stroke joinstyle="miter"/>
-              </v:line>
-            </w:pict>
-          </mc:Fallback>
-        </mc:AlternateContent>
-      </w:r>
-    </w:p>
-    <w:p>
-      <w:pPr>
-        <w:rPr>
-          <w:lang w:val="en-US"/>
-        </w:rPr>
-      </w:pPr>
-    </w:p>
-    <w:p>
-      <w:pPr>
-        <w:rPr>
-          <w:lang w:val="en-US"/>
-        </w:rPr>
-      </w:pPr>
-      <w:r>
-        <w:rPr>
-          <w:noProof/>
-          <w:lang w:eastAsia="fr-FR"/>
-        </w:rPr>
-        <mc:AlternateContent>
-          <mc:Choice Requires="wps">
-            <w:drawing>
-              <wp:anchor distT="0" distB="0" distL="114300" distR="114300" simplePos="0" relativeHeight="251681792" behindDoc="0" locked="0" layoutInCell="1" allowOverlap="1" wp14:anchorId="0F2B629D" wp14:editId="0E72E1C7">
-                <wp:simplePos x="0" y="0"/>
-                <wp:positionH relativeFrom="column">
-                  <wp:posOffset>1967230</wp:posOffset>
-                </wp:positionH>
-                <wp:positionV relativeFrom="paragraph">
-                  <wp:posOffset>107315</wp:posOffset>
-                </wp:positionV>
-                <wp:extent cx="1409700" cy="2012315"/>
-                <wp:effectExtent l="0" t="0" r="19050" b="26035"/>
-                <wp:wrapNone/>
-                <wp:docPr id="22" name="Connecteur droit 22"/>
-                <wp:cNvGraphicFramePr/>
-                <a:graphic xmlns:a="http://schemas.openxmlformats.org/drawingml/2006/main">
-                  <a:graphicData uri="http://schemas.microsoft.com/office/word/2010/wordprocessingShape">
-                    <wps:wsp>
-                      <wps:cNvCnPr/>
-                      <wps:spPr>
-                        <a:xfrm>
-                          <a:off x="0" y="0"/>
-                          <a:ext cx="1409700" cy="2012315"/>
-                        </a:xfrm>
-                        <a:prstGeom prst="line">
-                          <a:avLst/>
-                        </a:prstGeom>
-                      </wps:spPr>
-                      <wps:style>
-                        <a:lnRef idx="1">
-                          <a:schemeClr val="accent1"/>
-                        </a:lnRef>
-                        <a:fillRef idx="0">
-                          <a:schemeClr val="accent1"/>
-                        </a:fillRef>
-                        <a:effectRef idx="0">
-                          <a:schemeClr val="accent1"/>
-                        </a:effectRef>
-                        <a:fontRef idx="minor">
-                          <a:schemeClr val="tx1"/>
-                        </a:fontRef>
-                      </wps:style>
-                      <wps:bodyPr/>
-                    </wps:wsp>
-                  </a:graphicData>
-                </a:graphic>
-                <wp14:sizeRelH relativeFrom="margin">
-                  <wp14:pctWidth>0</wp14:pctWidth>
-                </wp14:sizeRelH>
-                <wp14:sizeRelV relativeFrom="margin">
-                  <wp14:pctHeight>0</wp14:pctHeight>
-                </wp14:sizeRelV>
-              </wp:anchor>
-            </w:drawing>
-          </mc:Choice>
-          <mc:Fallback>
-            <w:pict>
-              <v:line w14:anchorId="37A59CAF" id="Connecteur droit 22" o:spid="_x0000_s1026" style="position:absolute;z-index:251681792;visibility:visible;mso-wrap-style:square;mso-width-percent:0;mso-height-percent:0;mso-wrap-distance-left:9pt;mso-wrap-distance-top:0;mso-wrap-distance-right:9pt;mso-wrap-distance-bottom:0;mso-position-horizontal:absolute;mso-position-horizontal-relative:text;mso-position-vertical:absolute;mso-position-vertical-relative:text;mso-width-percent:0;mso-height-percent:0;mso-width-relative:margin;mso-height-relative:margin" from="154.9pt,8.45pt" to="265.9pt,166.9pt" o:gfxdata="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" strokecolor="#5b9bd5 [3204]" strokeweight=".5pt">
-                <v:stroke joinstyle="miter"/>
-              </v:line>
-            </w:pict>
-          </mc:Fallback>
-        </mc:AlternateContent>
-      </w:r>
-      <w:r>
-        <w:rPr>
-          <w:noProof/>
-          <w:lang w:eastAsia="fr-FR"/>
-        </w:rPr>
-        <mc:AlternateContent>
-          <mc:Choice Requires="wps">
-            <w:drawing>
-              <wp:anchor distT="0" distB="0" distL="114300" distR="114300" simplePos="0" relativeHeight="251675648" behindDoc="0" locked="0" layoutInCell="1" allowOverlap="1" wp14:anchorId="518FDE48" wp14:editId="174F51A4">
-                <wp:simplePos x="0" y="0"/>
-                <wp:positionH relativeFrom="margin">
-                  <wp:posOffset>605155</wp:posOffset>
-                </wp:positionH>
-                <wp:positionV relativeFrom="paragraph">
-                  <wp:posOffset>5080</wp:posOffset>
-                </wp:positionV>
-                <wp:extent cx="542925" cy="45719"/>
-                <wp:effectExtent l="0" t="38100" r="47625" b="88265"/>
-                <wp:wrapNone/>
-                <wp:docPr id="17" name="Connecteur droit avec flèche 17"/>
-                <wp:cNvGraphicFramePr/>
-                <a:graphic xmlns:a="http://schemas.openxmlformats.org/drawingml/2006/main">
-                  <a:graphicData uri="http://schemas.microsoft.com/office/word/2010/wordprocessingShape">
-                    <wps:wsp>
-                      <wps:cNvCnPr/>
-                      <wps:spPr>
-                        <a:xfrm>
-                          <a:off x="0" y="0"/>
-                          <a:ext cx="542925" cy="45719"/>
-                        </a:xfrm>
-                        <a:prstGeom prst="straightConnector1">
-                          <a:avLst/>
-                        </a:prstGeom>
-                        <a:ln>
-                          <a:tailEnd type="triangle"/>
-                        </a:ln>
-                      </wps:spPr>
-                      <wps:style>
-                        <a:lnRef idx="1">
-                          <a:schemeClr val="accent1"/>
-                        </a:lnRef>
-                        <a:fillRef idx="0">
-                          <a:schemeClr val="accent1"/>
-                        </a:fillRef>
-                        <a:effectRef idx="0">
-                          <a:schemeClr val="accent1"/>
-                        </a:effectRef>
-                        <a:fontRef idx="minor">
-                          <a:schemeClr val="tx1"/>
-                        </a:fontRef>
-                      </wps:style>
-                      <wps:bodyPr/>
-                    </wps:wsp>
-                  </a:graphicData>
-                </a:graphic>
-                <wp14:sizeRelH relativeFrom="margin">
-                  <wp14:pctWidth>0</wp14:pctWidth>
-                </wp14:sizeRelH>
-                <wp14:sizeRelV relativeFrom="margin">
-                  <wp14:pctHeight>0</wp14:pctHeight>
-                </wp14:sizeRelV>
-              </wp:anchor>
-            </w:drawing>
-          </mc:Choice>
-          <mc:Fallback>
-            <w:pict>
-              <v:shape w14:anchorId="2FD8F34C" id="Connecteur droit avec flèche 17" o:spid="_x0000_s1026" type="#_x0000_t32" style="position:absolute;margin-left:47.65pt;margin-top:.4pt;width:42.75pt;height:3.6pt;z-index:251675648;visibility:visible;mso-wrap-style:square;mso-width-percent:0;mso-height-percent:0;mso-wrap-distance-left:9pt;mso-wrap-distance-top:0;mso-wrap-distance-right:9pt;mso-wrap-distance-bottom:0;mso-position-horizontal:absolute;mso-position-horizontal-relative:margin;mso-position-vertical:absolute;mso-position-vertical-relative:text;mso-width-percent:0;mso-height-percent:0;mso-width-relative:margin;mso-height-relative:margin" o:gfxdata="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" strokecolor="#5b9bd5 [3204]" strokeweight=".5pt">
-                <v:stroke endarrow="block" joinstyle="miter"/>
-                <w10:wrap anchorx="margin"/>
-              </v:shape>
-            </w:pict>
-          </mc:Fallback>
-        </mc:AlternateContent>
-      </w:r>
-    </w:p>
-    <w:p>
-      <w:pPr>
-        <w:rPr>
-          <w:lang w:val="en-US"/>
-        </w:rPr>
-      </w:pPr>
-    </w:p>
-    <w:p>
-      <w:pPr>
-        <w:rPr>
-          <w:lang w:val="en-US"/>
-        </w:rPr>
-      </w:pPr>
-    </w:p>
-    <w:p>
-      <w:pPr>
-        <w:rPr>
-          <w:lang w:val="en-US"/>
-        </w:rPr>
-      </w:pPr>
-    </w:p>
-    <w:p>
-      <w:pPr>
-        <w:rPr>
-          <w:lang w:val="en-US"/>
-        </w:rPr>
-      </w:pPr>
-    </w:p>
-    <w:p>
-      <w:pPr>
-        <w:rPr>
-          <w:lang w:val="en-US"/>
-        </w:rPr>
-      </w:pPr>
-    </w:p>
-    <w:p>
-      <w:pPr>
-        <w:rPr>
-          <w:lang w:val="en-US"/>
-        </w:rPr>
-      </w:pPr>
-    </w:p>
-    <w:p>
-      <w:pPr>
-        <w:rPr>
-          <w:lang w:val="en-US"/>
-        </w:rPr>
-      </w:pPr>
-      <w:r>
-        <w:rPr>
-          <w:noProof/>
-          <w:lang w:eastAsia="fr-FR"/>
-        </w:rPr>
-        <mc:AlternateContent>
-          <mc:Choice Requires="wps">
-            <w:drawing>
-              <wp:anchor distT="0" distB="0" distL="114300" distR="114300" simplePos="0" relativeHeight="251669504" behindDoc="0" locked="0" layoutInCell="1" allowOverlap="1" wp14:anchorId="289E1E3C" wp14:editId="54FAB9BD">
-                <wp:simplePos x="0" y="0"/>
-                <wp:positionH relativeFrom="margin">
-                  <wp:posOffset>1171575</wp:posOffset>
-                </wp:positionH>
-                <wp:positionV relativeFrom="paragraph">
-                  <wp:posOffset>148590</wp:posOffset>
-                </wp:positionV>
-                <wp:extent cx="990600" cy="1733550"/>
-                <wp:effectExtent l="0" t="0" r="19050" b="19050"/>
-                <wp:wrapNone/>
-                <wp:docPr id="7" name="Zone de texte 7"/>
-                <wp:cNvGraphicFramePr/>
-                <a:graphic xmlns:a="http://schemas.openxmlformats.org/drawingml/2006/main">
-                  <a:graphicData uri="http://schemas.microsoft.com/office/word/2010/wordprocessingShape">
-                    <wps:wsp>
-                      <wps:cNvSpPr txBox="1"/>
-                      <wps:spPr>
-                        <a:xfrm>
-                          <a:off x="0" y="0"/>
-                          <a:ext cx="990600" cy="1733550"/>
-                        </a:xfrm>
-                        <a:prstGeom prst="rect">
-                          <a:avLst/>
-                        </a:prstGeom>
-                        <a:solidFill>
-                          <a:schemeClr val="lt1"/>
-                        </a:solidFill>
-                        <a:ln w="6350">
-                          <a:solidFill>
-                            <a:prstClr val="black"/>
-                          </a:solidFill>
-                        </a:ln>
-                        <a:effectLst/>
-                      </wps:spPr>
-                      <wps:style>
-                        <a:lnRef idx="0">
-                          <a:schemeClr val="accent1"/>
-                        </a:lnRef>
-                        <a:fillRef idx="0">
-                          <a:schemeClr val="accent1"/>
-                        </a:fillRef>
-                        <a:effectRef idx="0">
-                          <a:schemeClr val="accent1"/>
-                        </a:effectRef>
-                        <a:fontRef idx="minor">
-                          <a:schemeClr val="dk1"/>
-                        </a:fontRef>
-                      </wps:style>
-                      <wps:txbx>
-                        <w:txbxContent>
-                          <w:p>
-                            <w:pPr>
-                              <w:pBdr>
-                                <w:bottom w:val="single" w:sz="6" w:space="1" w:color="auto"/>
-                              </w:pBdr>
-                              <w:spacing w:line="240" w:lineRule="auto"/>
-                              <w:rPr>
-                                <w:sz w:val="32"/>
-                                <w:szCs w:val="32"/>
-                              </w:rPr>
-                            </w:pPr>
-                            <w:r>
-                              <w:rPr>
-                                <w:sz w:val="32"/>
-                                <w:szCs w:val="32"/>
-                              </w:rPr>
-                              <w:t>Suffrage</w:t>
-                            </w:r>
-                          </w:p>
-                          <w:p>
-                            <w:pPr>
-                              <w:spacing w:line="240" w:lineRule="auto"/>
-                              <w:rPr>
-                                <w:sz w:val="18"/>
-                                <w:szCs w:val="18"/>
-                              </w:rPr>
-                            </w:pPr>
-                          </w:p>
-                          <w:p>
-                            <w:pPr>
-                              <w:spacing w:line="240" w:lineRule="auto"/>
-                              <w:rPr>
-                                <w:sz w:val="18"/>
-                                <w:szCs w:val="18"/>
-                              </w:rPr>
-                            </w:pPr>
-                            <w:r>
-                              <w:rPr>
-                                <w:sz w:val="18"/>
-                                <w:szCs w:val="18"/>
-                              </w:rPr>
-                              <w:t>______</w:t>
-                            </w:r>
-                            <w:r>
-                              <w:rPr>
-                                <w:sz w:val="18"/>
-                                <w:szCs w:val="18"/>
-                              </w:rPr>
-                              <w:t>_______</w:t>
-                            </w:r>
-                            <w:r>
-                              <w:rPr>
-                                <w:sz w:val="18"/>
-                                <w:szCs w:val="18"/>
-                              </w:rPr>
-                              <w:t>_</w:t>
-                            </w:r>
-                          </w:p>
-                        </w:txbxContent>
-                      </wps:txbx>
-                      <wps:bodyPr rot="0" spcFirstLastPara="0" vertOverflow="overflow" horzOverflow="overflow" vert="horz" wrap="square" lIns="91440" tIns="45720" rIns="91440" bIns="45720" numCol="1" spcCol="0" rtlCol="0" fromWordArt="0" anchor="t" anchorCtr="0" forceAA="0" compatLnSpc="1">
-                        <a:prstTxWarp prst="textNoShape">
-                          <a:avLst/>
-                        </a:prstTxWarp>
-                        <a:noAutofit/>
-                      </wps:bodyPr>
-                    </wps:wsp>
-                  </a:graphicData>
-                </a:graphic>
-                <wp14:sizeRelH relativeFrom="margin">
-                  <wp14:pctWidth>0</wp14:pctWidth>
-                </wp14:sizeRelH>
-                <wp14:sizeRelV relativeFrom="margin">
-                  <wp14:pctHeight>0</wp14:pctHeight>
-                </wp14:sizeRelV>
-              </wp:anchor>
-            </w:drawing>
-          </mc:Choice>
-          <mc:Fallback>
-            <w:pict>
-              <v:shape w14:anchorId="289E1E3C" id="Zone de texte 7" o:spid="_x0000_s1032" type="#_x0000_t202" style="position:absolute;margin-left:92.25pt;margin-top:11.7pt;width:78pt;height:136.5pt;z-index:251669504;visibility:visible;mso-wrap-style:square;mso-width-percent:0;mso-height-percent:0;mso-wrap-distance-left:9pt;mso-wrap-distance-top:0;mso-wrap-distance-right:9pt;mso-wrap-distance-bottom:0;mso-position-horizontal:absolute;mso-position-horizontal-relative:margin;mso-position-vertical:absolute;mso-position-vertical-relative:text;mso-width-percent:0;mso-height-percent:0;mso-width-relative:margin;mso-height-relative:margin;v-text-anchor:top" o:gfxdata="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" fillcolor="white [3201]" strokeweight=".5pt">
-                <v:textbox>
-                  <w:txbxContent>
-                    <w:p>
-                      <w:pPr>
-                        <w:pBdr>
-                          <w:bottom w:val="single" w:sz="6" w:space="1" w:color="auto"/>
-                        </w:pBdr>
-                        <w:spacing w:line="240" w:lineRule="auto"/>
-                        <w:rPr>
-                          <w:sz w:val="32"/>
-                          <w:szCs w:val="32"/>
-                        </w:rPr>
-                      </w:pPr>
-                      <w:r>
-                        <w:rPr>
-                          <w:sz w:val="32"/>
-                          <w:szCs w:val="32"/>
-                        </w:rPr>
-                        <w:t>Suffrage</w:t>
-                      </w:r>
-                    </w:p>
-                    <w:p>
-                      <w:pPr>
-                        <w:spacing w:line="240" w:lineRule="auto"/>
-                        <w:rPr>
-                          <w:sz w:val="18"/>
-                          <w:szCs w:val="18"/>
-                        </w:rPr>
-                      </w:pPr>
-                    </w:p>
-                    <w:p>
-                      <w:pPr>
-                        <w:spacing w:line="240" w:lineRule="auto"/>
-                        <w:rPr>
-                          <w:sz w:val="18"/>
-                          <w:szCs w:val="18"/>
-                        </w:rPr>
-                      </w:pPr>
-                      <w:r>
-                        <w:rPr>
-                          <w:sz w:val="18"/>
-                          <w:szCs w:val="18"/>
-                        </w:rPr>
-                        <w:t>______</w:t>
-                      </w:r>
-                      <w:r>
-                        <w:rPr>
-                          <w:sz w:val="18"/>
-                          <w:szCs w:val="18"/>
-                        </w:rPr>
-                        <w:t>_______</w:t>
-                      </w:r>
-                      <w:r>
-                        <w:rPr>
-                          <w:sz w:val="18"/>
-                          <w:szCs w:val="18"/>
-                        </w:rPr>
-                        <w:t>_</w:t>
-                      </w:r>
-                    </w:p>
-                  </w:txbxContent>
-                </v:textbox>
-                <w10:wrap anchorx="margin"/>
-              </v:shape>
-            </w:pict>
-          </mc:Fallback>
-        </mc:AlternateContent>
-      </w:r>
-    </w:p>
-    <w:p>
-      <w:pPr>
-        <w:rPr>
-          <w:lang w:val="en-US"/>
-        </w:rPr>
-      </w:pPr>
-    </w:p>
-    <w:p>
-      <w:pPr>
-        <w:rPr>
-          <w:lang w:val="en-US"/>
-        </w:rPr>
-      </w:pPr>
-    </w:p>
-    <w:p>
-      <w:pPr>
-        <w:rPr>
-          <w:lang w:val="en-US"/>
-        </w:rPr>
-      </w:pPr>
-      <w:bookmarkStart w:id="20" w:name="_GoBack"/>
       <w:bookmarkEnd w:id="20"/>
     </w:p>
     <w:p>
@@ -7582,18 +4887,18 @@
     </w:p>
     <w:p>
       <w:pPr>
-        <w:rPr>
-          <w:lang w:val="en-US"/>
-        </w:rPr>
-      </w:pPr>
-    </w:p>
-    <w:p>
-      <w:pPr>
-        <w:rPr>
-          <w:lang w:val="en-US"/>
-        </w:rPr>
-      </w:pPr>
-    </w:p>
+        <w:pStyle w:val="Titre1"/>
+        <w:numPr>
+          <w:ilvl w:val="0"/>
+          <w:numId w:val="0"/>
+        </w:numPr>
+        <w:ind w:left="720"/>
+        <w:jc w:val="left"/>
+      </w:pPr>
+      <w:bookmarkStart w:id="21" w:name="_Toc501277431"/>
+    </w:p>
+    <w:p/>
+    <w:p/>
     <w:p>
       <w:pPr>
         <w:pStyle w:val="Titre1"/>
@@ -7602,9 +4907,7 @@
           <w:numId w:val="2"/>
         </w:numPr>
       </w:pPr>
-      <w:bookmarkStart w:id="21" w:name="_Toc501277431"/>
-      <w:r>
-        <w:lastRenderedPageBreak/>
+      <w:r>
         <w:t>La gestion de la connexion</w:t>
       </w:r>
       <w:bookmarkEnd w:id="21"/>
@@ -7871,7 +5174,7 @@
                                     <w:sz w:val="16"/>
                                     <w:szCs w:val="16"/>
                                   </w:rPr>
-                                  <w:t>8</w:t>
+                                  <w:t>6</w:t>
                                 </w:r>
                                 <w:r>
                                   <w:rPr>
@@ -7902,13 +5205,13 @@
             </mc:Choice>
             <mc:Fallback>
               <w:pict>
-                <v:group id="Groupe 8" o:spid="_x0000_s1033" style="position:absolute;margin-left:0;margin-top:784.9pt;width:34.4pt;height:56.45pt;z-index:251661312;mso-position-horizontal:left;mso-position-horizontal-relative:right-margin-area;mso-position-vertical-relative:page" coordorigin="1743,14699" coordsize="688,1129" o:gfxdata="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">
+                <v:group id="Groupe 8" o:spid="_x0000_s1028" style="position:absolute;margin-left:0;margin-top:784.9pt;width:34.4pt;height:56.45pt;z-index:251661312;mso-position-horizontal:left;mso-position-horizontal-relative:right-margin-area;mso-position-vertical-relative:page" coordorigin="1743,14699" coordsize="688,1129" o:gfxdata="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">
                   <v:shapetype id="_x0000_t32" coordsize="21600,21600" o:spt="32" o:oned="t" path="m,l21600,21600e" filled="f">
                     <v:path arrowok="t" fillok="f" o:connecttype="none"/>
                     <o:lock v:ext="edit" shapetype="t"/>
                   </v:shapetype>
-                  <v:shape id="AutoShape 77" o:spid="_x0000_s1034" type="#_x0000_t32" style="position:absolute;left:2111;top:15387;width:0;height:441;flip:y;visibility:visible;mso-wrap-style:square" o:connectortype="straight" o:gfxdata="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" strokecolor="#7f7f7f"/>
-                  <v:rect id="Rectangle 78" o:spid="_x0000_s1035" style="position:absolute;left:1743;top:14699;width:688;height:688;visibility:visible;mso-wrap-style:square;v-text-anchor:middle" o:gfxdata="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" filled="f" strokecolor="#7f7f7f">
+                  <v:shape id="AutoShape 77" o:spid="_x0000_s1029" type="#_x0000_t32" style="position:absolute;left:2111;top:15387;width:0;height:441;flip:y;visibility:visible;mso-wrap-style:square" o:connectortype="straight" o:gfxdata="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" strokecolor="#7f7f7f"/>
+                  <v:rect id="Rectangle 78" o:spid="_x0000_s1030" style="position:absolute;left:1743;top:14699;width:688;height:688;visibility:visible;mso-wrap-style:square;v-text-anchor:middle" o:gfxdata="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" filled="f" strokecolor="#7f7f7f">
                     <v:textbox>
                       <w:txbxContent>
                         <w:p>
@@ -7946,7 +5249,7 @@
                               <w:sz w:val="16"/>
                               <w:szCs w:val="16"/>
                             </w:rPr>
-                            <w:t>8</w:t>
+                            <w:t>6</w:t>
                           </w:r>
                           <w:r>
                             <w:rPr>
@@ -8118,7 +5421,7 @@
 
 <file path=word/numbering.xml><?xml version="1.0" encoding="utf-8"?>
 <w:numbering xmlns:wpc="http://schemas.microsoft.com/office/word/2010/wordprocessingCanvas" xmlns:mc="http://schemas.openxmlformats.org/markup-compatibility/2006" xmlns:o="urn:schemas-microsoft-com:office:office" xmlns:r="http://schemas.openxmlformats.org/officeDocument/2006/relationships" xmlns:m="http://schemas.openxmlformats.org/officeDocument/2006/math" xmlns:v="urn:schemas-microsoft-com:vml" xmlns:wp14="http://schemas.microsoft.com/office/word/2010/wordprocessingDrawing" xmlns:wp="http://schemas.openxmlformats.org/drawingml/2006/wordprocessingDrawing" xmlns:w10="urn:schemas-microsoft-com:office:word" xmlns:w="http://schemas.openxmlformats.org/wordprocessingml/2006/main" xmlns:w14="http://schemas.microsoft.com/office/word/2010/wordml" xmlns:w15="http://schemas.microsoft.com/office/word/2012/wordml" xmlns:wpg="http://schemas.microsoft.com/office/word/2010/wordprocessingGroup" xmlns:wpi="http://schemas.microsoft.com/office/word/2010/wordprocessingInk" xmlns:wne="http://schemas.microsoft.com/office/word/2006/wordml" xmlns:wps="http://schemas.microsoft.com/office/word/2010/wordprocessingShape" mc:Ignorable="w14 w15 wp14">
-  <w:abstractNum w:abstractNumId="0">
+  <w:abstractNum w:abstractNumId="0" w15:restartNumberingAfterBreak="0">
     <w:nsid w:val="0C402F0E"/>
     <w:multiLevelType w:val="hybridMultilevel"/>
     <w:tmpl w:val="F92A8682"/>
@@ -8204,7 +5507,7 @@
       </w:pPr>
     </w:lvl>
   </w:abstractNum>
-  <w:abstractNum w:abstractNumId="1">
+  <w:abstractNum w:abstractNumId="1" w15:restartNumberingAfterBreak="0">
     <w:nsid w:val="1D725A3B"/>
     <w:multiLevelType w:val="hybridMultilevel"/>
     <w:tmpl w:val="B73870AA"/>
@@ -8290,7 +5593,7 @@
       </w:pPr>
     </w:lvl>
   </w:abstractNum>
-  <w:abstractNum w:abstractNumId="2">
+  <w:abstractNum w:abstractNumId="2" w15:restartNumberingAfterBreak="0">
     <w:nsid w:val="22E02AA3"/>
     <w:multiLevelType w:val="hybridMultilevel"/>
     <w:tmpl w:val="D094733E"/>
@@ -8376,7 +5679,7 @@
       </w:pPr>
     </w:lvl>
   </w:abstractNum>
-  <w:abstractNum w:abstractNumId="3">
+  <w:abstractNum w:abstractNumId="3" w15:restartNumberingAfterBreak="0">
     <w:nsid w:val="2C45002D"/>
     <w:multiLevelType w:val="hybridMultilevel"/>
     <w:tmpl w:val="BBCC2162"/>
@@ -8462,7 +5765,7 @@
       </w:pPr>
     </w:lvl>
   </w:abstractNum>
-  <w:abstractNum w:abstractNumId="4">
+  <w:abstractNum w:abstractNumId="4" w15:restartNumberingAfterBreak="0">
     <w:nsid w:val="2D752F2E"/>
     <w:multiLevelType w:val="hybridMultilevel"/>
     <w:tmpl w:val="73CE2502"/>
@@ -8550,7 +5853,7 @@
       </w:pPr>
     </w:lvl>
   </w:abstractNum>
-  <w:abstractNum w:abstractNumId="5">
+  <w:abstractNum w:abstractNumId="5" w15:restartNumberingAfterBreak="0">
     <w:nsid w:val="373D5623"/>
     <w:multiLevelType w:val="hybridMultilevel"/>
     <w:tmpl w:val="8BD631EC"/>
@@ -8663,7 +5966,7 @@
       </w:rPr>
     </w:lvl>
   </w:abstractNum>
-  <w:abstractNum w:abstractNumId="6">
+  <w:abstractNum w:abstractNumId="6" w15:restartNumberingAfterBreak="0">
     <w:nsid w:val="3AE2304E"/>
     <w:multiLevelType w:val="multilevel"/>
     <w:tmpl w:val="A1502082"/>
@@ -8812,7 +6115,7 @@
       </w:rPr>
     </w:lvl>
   </w:abstractNum>
-  <w:abstractNum w:abstractNumId="7">
+  <w:abstractNum w:abstractNumId="7" w15:restartNumberingAfterBreak="0">
     <w:nsid w:val="3D7D2165"/>
     <w:multiLevelType w:val="hybridMultilevel"/>
     <w:tmpl w:val="BFDC0B42"/>
@@ -8898,7 +6201,7 @@
       </w:pPr>
     </w:lvl>
   </w:abstractNum>
-  <w:abstractNum w:abstractNumId="8">
+  <w:abstractNum w:abstractNumId="8" w15:restartNumberingAfterBreak="0">
     <w:nsid w:val="402F133A"/>
     <w:multiLevelType w:val="hybridMultilevel"/>
     <w:tmpl w:val="AE9C4AD0"/>
@@ -8985,7 +6288,7 @@
       </w:pPr>
     </w:lvl>
   </w:abstractNum>
-  <w:abstractNum w:abstractNumId="9">
+  <w:abstractNum w:abstractNumId="9" w15:restartNumberingAfterBreak="0">
     <w:nsid w:val="4F6F0E11"/>
     <w:multiLevelType w:val="hybridMultilevel"/>
     <w:tmpl w:val="00D2D0F2"/>
@@ -9071,7 +6374,7 @@
       </w:pPr>
     </w:lvl>
   </w:abstractNum>
-  <w:abstractNum w:abstractNumId="10">
+  <w:abstractNum w:abstractNumId="10" w15:restartNumberingAfterBreak="0">
     <w:nsid w:val="517666D7"/>
     <w:multiLevelType w:val="hybridMultilevel"/>
     <w:tmpl w:val="266424F2"/>
@@ -9157,7 +6460,7 @@
       </w:pPr>
     </w:lvl>
   </w:abstractNum>
-  <w:abstractNum w:abstractNumId="11">
+  <w:abstractNum w:abstractNumId="11" w15:restartNumberingAfterBreak="0">
     <w:nsid w:val="59AB2D52"/>
     <w:multiLevelType w:val="hybridMultilevel"/>
     <w:tmpl w:val="797616D6"/>
@@ -9243,7 +6546,7 @@
       </w:pPr>
     </w:lvl>
   </w:abstractNum>
-  <w:abstractNum w:abstractNumId="12">
+  <w:abstractNum w:abstractNumId="12" w15:restartNumberingAfterBreak="0">
     <w:nsid w:val="5CEA574B"/>
     <w:multiLevelType w:val="hybridMultilevel"/>
     <w:tmpl w:val="542EFD96"/>
@@ -9329,7 +6632,7 @@
       </w:pPr>
     </w:lvl>
   </w:abstractNum>
-  <w:abstractNum w:abstractNumId="13">
+  <w:abstractNum w:abstractNumId="13" w15:restartNumberingAfterBreak="0">
     <w:nsid w:val="5F7B489E"/>
     <w:multiLevelType w:val="multilevel"/>
     <w:tmpl w:val="390CD3F8"/>
@@ -9442,7 +6745,7 @@
       </w:pPr>
     </w:lvl>
   </w:abstractNum>
-  <w:abstractNum w:abstractNumId="14">
+  <w:abstractNum w:abstractNumId="14" w15:restartNumberingAfterBreak="0">
     <w:nsid w:val="64347C44"/>
     <w:multiLevelType w:val="hybridMultilevel"/>
     <w:tmpl w:val="FD80A86A"/>
@@ -9528,7 +6831,7 @@
       </w:pPr>
     </w:lvl>
   </w:abstractNum>
-  <w:abstractNum w:abstractNumId="15">
+  <w:abstractNum w:abstractNumId="15" w15:restartNumberingAfterBreak="0">
     <w:nsid w:val="681E1209"/>
     <w:multiLevelType w:val="hybridMultilevel"/>
     <w:tmpl w:val="1332A32C"/>
@@ -9614,7 +6917,7 @@
       </w:pPr>
     </w:lvl>
   </w:abstractNum>
-  <w:abstractNum w:abstractNumId="16">
+  <w:abstractNum w:abstractNumId="16" w15:restartNumberingAfterBreak="0">
     <w:nsid w:val="689321E2"/>
     <w:multiLevelType w:val="hybridMultilevel"/>
     <w:tmpl w:val="175ECF2E"/>
@@ -9727,7 +7030,7 @@
       </w:rPr>
     </w:lvl>
   </w:abstractNum>
-  <w:abstractNum w:abstractNumId="17">
+  <w:abstractNum w:abstractNumId="17" w15:restartNumberingAfterBreak="0">
     <w:nsid w:val="718B2C7F"/>
     <w:multiLevelType w:val="hybridMultilevel"/>
     <w:tmpl w:val="7194BD1E"/>
@@ -9815,7 +7118,7 @@
       </w:pPr>
     </w:lvl>
   </w:abstractNum>
-  <w:abstractNum w:abstractNumId="18">
+  <w:abstractNum w:abstractNumId="18" w15:restartNumberingAfterBreak="0">
     <w:nsid w:val="75CA09FE"/>
     <w:multiLevelType w:val="hybridMultilevel"/>
     <w:tmpl w:val="0D90CA8E"/>
@@ -9901,7 +7204,7 @@
       </w:pPr>
     </w:lvl>
   </w:abstractNum>
-  <w:abstractNum w:abstractNumId="19">
+  <w:abstractNum w:abstractNumId="19" w15:restartNumberingAfterBreak="0">
     <w:nsid w:val="76A2043F"/>
     <w:multiLevelType w:val="hybridMultilevel"/>
     <w:tmpl w:val="2D243D7A"/>
@@ -10013,7 +7316,7 @@
       </w:rPr>
     </w:lvl>
   </w:abstractNum>
-  <w:abstractNum w:abstractNumId="20">
+  <w:abstractNum w:abstractNumId="20" w15:restartNumberingAfterBreak="0">
     <w:nsid w:val="7A6E1D8C"/>
     <w:multiLevelType w:val="hybridMultilevel"/>
     <w:tmpl w:val="8E3E77E0"/>
@@ -10126,7 +7429,7 @@
       </w:rPr>
     </w:lvl>
   </w:abstractNum>
-  <w:abstractNum w:abstractNumId="21">
+  <w:abstractNum w:abstractNumId="21" w15:restartNumberingAfterBreak="0">
     <w:nsid w:val="7B5547D5"/>
     <w:multiLevelType w:val="hybridMultilevel"/>
     <w:tmpl w:val="022A3FBC"/>
@@ -11322,7 +8625,7 @@
 </file>
 
 <file path=customXml/itemProps1.xml><?xml version="1.0" encoding="utf-8"?>
-<ds:datastoreItem xmlns:ds="http://schemas.openxmlformats.org/officeDocument/2006/customXml" ds:itemID="{44CA5441-AFC4-4325-B3AF-650D22A4625C}">
+<ds:datastoreItem xmlns:ds="http://schemas.openxmlformats.org/officeDocument/2006/customXml" ds:itemID="{69CF0E62-520D-4159-9179-174EA15D3336}">
   <ds:schemaRefs>
     <ds:schemaRef ds:uri="http://schemas.openxmlformats.org/officeDocument/2006/bibliography"/>
   </ds:schemaRefs>

</xml_diff>

<commit_message>
mise à jour du readme car j'ai supprimé les fonctions export
</commit_message>
<xml_diff>
--- a/Architecture Logicielle.docx
+++ b/Architecture Logicielle.docx
@@ -45,7 +45,7 @@
                         <a:effectLst/>
                         <a:extLst>
                           <a:ext uri="{C572A759-6A51-4108-AA02-DFA0A04FC94B}">
-                            <ma14:wrappingTextBoxFlag xmlns="" xmlns:mo="http://schemas.microsoft.com/office/mac/office/2008/main" xmlns:mv="urn:schemas-microsoft-com:mac:vml" xmlns:o="urn:schemas-microsoft-com:office:office" xmlns:v="urn:schemas-microsoft-com:vml" xmlns:w10="urn:schemas-microsoft-com:office:word" xmlns:w="http://schemas.openxmlformats.org/wordprocessingml/2006/main" xmlns:ma14="http://schemas.microsoft.com/office/mac/drawingml/2011/main"/>
+                            <ma14:wrappingTextBoxFlag xmlns:ma14="http://schemas.microsoft.com/office/mac/drawingml/2011/main" xmlns:w="http://schemas.openxmlformats.org/wordprocessingml/2006/main" xmlns:w10="urn:schemas-microsoft-com:office:word" xmlns:v="urn:schemas-microsoft-com:vml" xmlns:o="urn:schemas-microsoft-com:office:office" xmlns:mv="urn:schemas-microsoft-com:mac:vml" xmlns:mo="http://schemas.microsoft.com/office/mac/office/2008/main" xmlns=""/>
                           </a:ext>
                         </a:extLst>
                       </wps:spPr>
@@ -184,7 +184,7 @@
                         <a:effectLst/>
                         <a:extLst>
                           <a:ext uri="{C572A759-6A51-4108-AA02-DFA0A04FC94B}">
-                            <ma14:wrappingTextBoxFlag xmlns="" xmlns:mo="http://schemas.microsoft.com/office/mac/office/2008/main" xmlns:mv="urn:schemas-microsoft-com:mac:vml" xmlns:o="urn:schemas-microsoft-com:office:office" xmlns:v="urn:schemas-microsoft-com:vml" xmlns:w10="urn:schemas-microsoft-com:office:word" xmlns:w="http://schemas.openxmlformats.org/wordprocessingml/2006/main" xmlns:ma14="http://schemas.microsoft.com/office/mac/drawingml/2011/main"/>
+                            <ma14:wrappingTextBoxFlag xmlns:ma14="http://schemas.microsoft.com/office/mac/drawingml/2011/main" xmlns:w="http://schemas.openxmlformats.org/wordprocessingml/2006/main" xmlns:w10="urn:schemas-microsoft-com:office:word" xmlns:v="urn:schemas-microsoft-com:vml" xmlns:o="urn:schemas-microsoft-com:office:office" xmlns:mv="urn:schemas-microsoft-com:mac:vml" xmlns:mo="http://schemas.microsoft.com/office/mac/office/2008/main" xmlns=""/>
                           </a:ext>
                         </a:extLst>
                       </wps:spPr>
@@ -3068,7 +3068,7 @@
       </w:r>
       <w:bookmarkEnd w:id="7"/>
       <w:r>
-        <w:t xml:space="preserve"> ,,</w:t>
+        <w:t xml:space="preserve"> </w:t>
       </w:r>
     </w:p>
     <w:p/>
@@ -3104,6 +3104,84 @@
       </w:r>
       <w:bookmarkEnd w:id="9"/>
     </w:p>
+    <w:p>
+      <w:pPr>
+        <w:pStyle w:val="Paragraphedeliste"/>
+        <w:numPr>
+          <w:ilvl w:val="0"/>
+          <w:numId w:val="23"/>
+        </w:numPr>
+      </w:pPr>
+      <w:r>
+        <w:t>Importer la liste des élèves dans la base de données.</w:t>
+      </w:r>
+    </w:p>
+    <w:p>
+      <w:pPr>
+        <w:pStyle w:val="Paragraphedeliste"/>
+        <w:numPr>
+          <w:ilvl w:val="0"/>
+          <w:numId w:val="23"/>
+        </w:numPr>
+      </w:pPr>
+      <w:r>
+        <w:t>Exporter les Login des élèves classés par division.</w:t>
+      </w:r>
+    </w:p>
+    <w:p>
+      <w:pPr>
+        <w:pStyle w:val="Paragraphedeliste"/>
+        <w:numPr>
+          <w:ilvl w:val="0"/>
+          <w:numId w:val="23"/>
+        </w:numPr>
+      </w:pPr>
+      <w:r>
+        <w:t>Exporter les résultats d’un suffrage donné.</w:t>
+      </w:r>
+    </w:p>
+    <w:p>
+      <w:pPr>
+        <w:pStyle w:val="Paragraphedeliste"/>
+        <w:numPr>
+          <w:ilvl w:val="0"/>
+          <w:numId w:val="23"/>
+        </w:numPr>
+      </w:pPr>
+      <w:r>
+        <w:t>Ajouter une division.</w:t>
+      </w:r>
+    </w:p>
+    <w:p>
+      <w:pPr>
+        <w:pStyle w:val="Paragraphedeliste"/>
+        <w:numPr>
+          <w:ilvl w:val="0"/>
+          <w:numId w:val="23"/>
+        </w:numPr>
+      </w:pPr>
+      <w:r>
+        <w:t xml:space="preserve">Supprimer </w:t>
+      </w:r>
+      <w:r>
+        <w:t>d’</w:t>
+      </w:r>
+      <w:r>
+        <w:t>une division.</w:t>
+      </w:r>
+    </w:p>
+    <w:p>
+      <w:pPr>
+        <w:pStyle w:val="Paragraphedeliste"/>
+        <w:numPr>
+          <w:ilvl w:val="0"/>
+          <w:numId w:val="23"/>
+        </w:numPr>
+      </w:pPr>
+      <w:r>
+        <w:t>Ajouter un élève.</w:t>
+      </w:r>
+    </w:p>
     <w:p/>
     <w:p>
       <w:pPr>
@@ -3121,17 +3199,51 @@
     </w:p>
     <w:p>
       <w:pPr>
+        <w:pStyle w:val="Paragraphedeliste"/>
+        <w:numPr>
+          <w:ilvl w:val="0"/>
+          <w:numId w:val="28"/>
+        </w:numPr>
+      </w:pPr>
+      <w:r>
+        <w:t>Ajouter un suffrage.</w:t>
+      </w:r>
+    </w:p>
+    <w:p>
+      <w:pPr>
+        <w:pStyle w:val="Paragraphedeliste"/>
+        <w:numPr>
+          <w:ilvl w:val="0"/>
+          <w:numId w:val="28"/>
+        </w:numPr>
+      </w:pPr>
+      <w:r>
+        <w:t xml:space="preserve">Ajouter </w:t>
+      </w:r>
+      <w:bookmarkStart w:id="11" w:name="_GoBack"/>
+      <w:bookmarkEnd w:id="11"/>
+      <w:r>
+        <w:t>un candidat dans un suffrage donné.</w:t>
+      </w:r>
+    </w:p>
+    <w:p>
+      <w:pPr>
+        <w:ind w:left="708"/>
+      </w:pPr>
+    </w:p>
+    <w:p>
+      <w:pPr>
         <w:pStyle w:val="Titre1"/>
         <w:numPr>
           <w:ilvl w:val="0"/>
           <w:numId w:val="2"/>
         </w:numPr>
       </w:pPr>
-      <w:bookmarkStart w:id="11" w:name="_Toc501277422"/>
+      <w:bookmarkStart w:id="12" w:name="_Toc501277422"/>
       <w:r>
         <w:t>Organisation</w:t>
       </w:r>
-      <w:bookmarkEnd w:id="11"/>
+      <w:bookmarkEnd w:id="12"/>
     </w:p>
     <w:p>
       <w:pPr>
@@ -3141,11 +3253,11 @@
           <w:numId w:val="7"/>
         </w:numPr>
       </w:pPr>
-      <w:bookmarkStart w:id="12" w:name="_Toc501277423"/>
+      <w:bookmarkStart w:id="13" w:name="_Toc501277423"/>
       <w:r>
         <w:t>Répartition des tâches</w:t>
       </w:r>
-      <w:bookmarkEnd w:id="12"/>
+      <w:bookmarkEnd w:id="13"/>
     </w:p>
     <w:p/>
     <w:p>
@@ -3250,7 +3362,25 @@
           <w:color w:val="FF0000"/>
           <w:lang w:eastAsia="fr-FR"/>
         </w:rPr>
-        <w:t>Pages d’accueil avec description de l'événement, connexion (vérification session du cpe ou élève) (bouton connexion ou déconnexion suivant).</w:t>
+        <w:t xml:space="preserve">Pages d’accueil avec description de l'événement, connexion (vérification session du </w:t>
+      </w:r>
+      <w:proofErr w:type="spellStart"/>
+      <w:r>
+        <w:rPr>
+          <w:rFonts w:ascii="Calibri" w:eastAsia="Times New Roman" w:hAnsi="Calibri" w:cs="Times New Roman"/>
+          <w:color w:val="FF0000"/>
+          <w:lang w:eastAsia="fr-FR"/>
+        </w:rPr>
+        <w:t>cpe</w:t>
+      </w:r>
+      <w:proofErr w:type="spellEnd"/>
+      <w:r>
+        <w:rPr>
+          <w:rFonts w:ascii="Calibri" w:eastAsia="Times New Roman" w:hAnsi="Calibri" w:cs="Times New Roman"/>
+          <w:color w:val="FF0000"/>
+          <w:lang w:eastAsia="fr-FR"/>
+        </w:rPr>
+        <w:t xml:space="preserve"> ou élève) (bouton connexion ou déconnexion suivant).</w:t>
       </w:r>
     </w:p>
     <w:p>
@@ -3371,17 +3501,17 @@
         <w:textAlignment w:val="baseline"/>
         <w:rPr>
           <w:rFonts w:ascii="Calibri" w:eastAsia="Times New Roman" w:hAnsi="Calibri" w:cs="Times New Roman"/>
-          <w:color w:val="FF0000"/>
+          <w:color w:val="4A86E8"/>
           <w:lang w:eastAsia="fr-FR"/>
         </w:rPr>
       </w:pPr>
       <w:r>
         <w:rPr>
           <w:rFonts w:ascii="Calibri" w:eastAsia="Times New Roman" w:hAnsi="Calibri" w:cs="Times New Roman"/>
-          <w:color w:val="FF0000"/>
+          <w:color w:val="4A86E8"/>
           <w:lang w:eastAsia="fr-FR"/>
         </w:rPr>
-        <w:t xml:space="preserve">Facultatif : Gérer la panne pendant l’évènement </w:t>
+        <w:t>Ajout d’une page Technicien pour gérer les exports, ajout, suppression des divisions et ajout possible d’un élève arrivé en cours d’année ?</w:t>
       </w:r>
     </w:p>
     <w:p>
@@ -3394,17 +3524,17 @@
         <w:textAlignment w:val="baseline"/>
         <w:rPr>
           <w:rFonts w:ascii="Calibri" w:eastAsia="Times New Roman" w:hAnsi="Calibri" w:cs="Times New Roman"/>
-          <w:color w:val="6AA84F"/>
+          <w:color w:val="FF0000"/>
           <w:lang w:eastAsia="fr-FR"/>
         </w:rPr>
       </w:pPr>
       <w:r>
         <w:rPr>
           <w:rFonts w:ascii="Calibri" w:eastAsia="Times New Roman" w:hAnsi="Calibri" w:cs="Times New Roman"/>
-          <w:color w:val="6AA84F"/>
+          <w:color w:val="FF0000"/>
           <w:lang w:eastAsia="fr-FR"/>
         </w:rPr>
-        <w:t>A chaque log pop-up  aujourd’hui se déroule l’élection.</w:t>
+        <w:t xml:space="preserve">Facultatif : Gérer la panne pendant l’évènement </w:t>
       </w:r>
     </w:p>
     <w:p>
@@ -3427,7 +3557,7 @@
           <w:color w:val="6AA84F"/>
           <w:lang w:eastAsia="fr-FR"/>
         </w:rPr>
-        <w:t>Page 1 « voter maintenant », « voter plus tard » =&gt; retour vers accueil mais la prochaine fois encore pop-up !!</w:t>
+        <w:t>A chaque log pop-up  aujourd’hui se déroule l’élection.</w:t>
       </w:r>
     </w:p>
     <w:p>
@@ -3440,17 +3570,17 @@
         <w:textAlignment w:val="baseline"/>
         <w:rPr>
           <w:rFonts w:ascii="Calibri" w:eastAsia="Times New Roman" w:hAnsi="Calibri" w:cs="Times New Roman"/>
-          <w:color w:val="FF0000"/>
+          <w:color w:val="6AA84F"/>
           <w:lang w:eastAsia="fr-FR"/>
         </w:rPr>
       </w:pPr>
       <w:r>
         <w:rPr>
           <w:rFonts w:ascii="Calibri" w:eastAsia="Times New Roman" w:hAnsi="Calibri" w:cs="Times New Roman"/>
-          <w:color w:val="FF0000"/>
+          <w:color w:val="6AA84F"/>
           <w:lang w:eastAsia="fr-FR"/>
         </w:rPr>
-        <w:t>Vue connexion étudiant/CPE/technicien</w:t>
+        <w:t>Page 1 « voter maintenant », « voter plus tard » =&gt; retour vers accueil mais la prochaine fois encore pop-up !!</w:t>
       </w:r>
     </w:p>
     <w:p>
@@ -3463,73 +3593,17 @@
         <w:textAlignment w:val="baseline"/>
         <w:rPr>
           <w:rFonts w:ascii="Calibri" w:eastAsia="Times New Roman" w:hAnsi="Calibri" w:cs="Times New Roman"/>
-          <w:color w:val="6AA84F"/>
+          <w:color w:val="FF0000"/>
           <w:lang w:eastAsia="fr-FR"/>
         </w:rPr>
       </w:pPr>
       <w:r>
         <w:rPr>
           <w:rFonts w:ascii="Calibri" w:eastAsia="Times New Roman" w:hAnsi="Calibri" w:cs="Times New Roman"/>
-          <w:color w:val="6AA84F"/>
+          <w:color w:val="FF0000"/>
           <w:lang w:eastAsia="fr-FR"/>
         </w:rPr>
-        <w:t xml:space="preserve">Page 2 Explication des modalités de vote, liste des candidats, puce pour voter blanc, puces devant les candidats (avec leur profession). (choix max 5 personnes, si plus </w:t>
-      </w:r>
-      <w:r>
-        <w:rPr>
-          <w:rFonts w:ascii="Calibri" w:eastAsia="Times New Roman" w:hAnsi="Calibri" w:cs="Times New Roman"/>
-          <w:color w:val="6AA84F"/>
-          <w:lang w:eastAsia="fr-FR"/>
-        </w:rPr>
-        <w:t xml:space="preserve">alors </w:t>
-      </w:r>
-      <w:r>
-        <w:rPr>
-          <w:rFonts w:ascii="Calibri" w:eastAsia="Times New Roman" w:hAnsi="Calibri" w:cs="Times New Roman"/>
-          <w:color w:val="6AA84F"/>
-          <w:lang w:eastAsia="fr-FR"/>
-        </w:rPr>
-        <w:t xml:space="preserve">le </w:t>
-      </w:r>
-      <w:r>
-        <w:rPr>
-          <w:rFonts w:ascii="Calibri" w:eastAsia="Times New Roman" w:hAnsi="Calibri" w:cs="Times New Roman"/>
-          <w:color w:val="6AA84F"/>
-          <w:lang w:eastAsia="fr-FR"/>
-        </w:rPr>
-        <w:t xml:space="preserve"> vote</w:t>
-      </w:r>
-      <w:r>
-        <w:rPr>
-          <w:rFonts w:ascii="Calibri" w:eastAsia="Times New Roman" w:hAnsi="Calibri" w:cs="Times New Roman"/>
-          <w:color w:val="6AA84F"/>
-          <w:lang w:eastAsia="fr-FR"/>
-        </w:rPr>
-        <w:t xml:space="preserve"> est</w:t>
-      </w:r>
-      <w:r>
-        <w:rPr>
-          <w:rFonts w:ascii="Calibri" w:eastAsia="Times New Roman" w:hAnsi="Calibri" w:cs="Times New Roman"/>
-          <w:color w:val="6AA84F"/>
-          <w:lang w:eastAsia="fr-FR"/>
-        </w:rPr>
-        <w:t xml:space="preserve"> nul </w:t>
-      </w:r>
-      <w:r>
-        <w:rPr>
-          <w:rFonts w:ascii="Calibri" w:eastAsia="Times New Roman" w:hAnsi="Calibri" w:cs="Times New Roman"/>
-          <w:color w:val="6AA84F"/>
-          <w:lang w:eastAsia="fr-FR"/>
-        </w:rPr>
-        <w:t>(pop</w:t>
-      </w:r>
-      <w:r>
-        <w:rPr>
-          <w:rFonts w:ascii="Calibri" w:eastAsia="Times New Roman" w:hAnsi="Calibri" w:cs="Times New Roman"/>
-          <w:color w:val="6AA84F"/>
-          <w:lang w:eastAsia="fr-FR"/>
-        </w:rPr>
-        <w:t xml:space="preserve">-up !). </w:t>
+        <w:t>Vue connexion étudiant/CPE/technicien</w:t>
       </w:r>
     </w:p>
     <w:p>
@@ -3552,7 +3626,64 @@
           <w:color w:val="6AA84F"/>
           <w:lang w:eastAsia="fr-FR"/>
         </w:rPr>
-        <w:t>Page 3 confirmation d’enregistrement retour vers l’accueil</w:t>
+        <w:lastRenderedPageBreak/>
+        <w:t xml:space="preserve">Page 2 Explication des modalités de vote, liste des candidats, puce pour voter blanc, puces devant les candidats (avec leur profession). (choix max 5 personnes, si plus </w:t>
+      </w:r>
+      <w:r>
+        <w:rPr>
+          <w:rFonts w:ascii="Calibri" w:eastAsia="Times New Roman" w:hAnsi="Calibri" w:cs="Times New Roman"/>
+          <w:color w:val="6AA84F"/>
+          <w:lang w:eastAsia="fr-FR"/>
+        </w:rPr>
+        <w:t xml:space="preserve">alors </w:t>
+      </w:r>
+      <w:r>
+        <w:rPr>
+          <w:rFonts w:ascii="Calibri" w:eastAsia="Times New Roman" w:hAnsi="Calibri" w:cs="Times New Roman"/>
+          <w:color w:val="6AA84F"/>
+          <w:lang w:eastAsia="fr-FR"/>
+        </w:rPr>
+        <w:t xml:space="preserve">le </w:t>
+      </w:r>
+      <w:r>
+        <w:rPr>
+          <w:rFonts w:ascii="Calibri" w:eastAsia="Times New Roman" w:hAnsi="Calibri" w:cs="Times New Roman"/>
+          <w:color w:val="6AA84F"/>
+          <w:lang w:eastAsia="fr-FR"/>
+        </w:rPr>
+        <w:t xml:space="preserve"> vote</w:t>
+      </w:r>
+      <w:r>
+        <w:rPr>
+          <w:rFonts w:ascii="Calibri" w:eastAsia="Times New Roman" w:hAnsi="Calibri" w:cs="Times New Roman"/>
+          <w:color w:val="6AA84F"/>
+          <w:lang w:eastAsia="fr-FR"/>
+        </w:rPr>
+        <w:t xml:space="preserve"> est</w:t>
+      </w:r>
+      <w:r>
+        <w:rPr>
+          <w:rFonts w:ascii="Calibri" w:eastAsia="Times New Roman" w:hAnsi="Calibri" w:cs="Times New Roman"/>
+          <w:color w:val="6AA84F"/>
+          <w:lang w:eastAsia="fr-FR"/>
+        </w:rPr>
+        <w:t xml:space="preserve"> nul </w:t>
+      </w:r>
+      <w:r>
+        <w:rPr>
+          <w:rFonts w:ascii="Calibri" w:eastAsia="Times New Roman" w:hAnsi="Calibri" w:cs="Times New Roman"/>
+          <w:color w:val="6AA84F"/>
+          <w:lang w:eastAsia="fr-FR"/>
+        </w:rPr>
+        <w:t>(pop</w:t>
+      </w:r>
+      <w:r>
+        <w:rPr>
+          <w:rFonts w:ascii="Calibri" w:eastAsia="Times New Roman" w:hAnsi="Calibri" w:cs="Times New Roman"/>
+          <w:color w:val="6AA84F"/>
+          <w:lang w:eastAsia="fr-FR"/>
+        </w:rPr>
+        <w:t xml:space="preserve">-up !). </w:t>
       </w:r>
     </w:p>
     <w:p>
@@ -3565,38 +3696,45 @@
         <w:textAlignment w:val="baseline"/>
         <w:rPr>
           <w:rFonts w:ascii="Calibri" w:eastAsia="Times New Roman" w:hAnsi="Calibri" w:cs="Times New Roman"/>
-          <w:color w:val="4A86E8"/>
+          <w:color w:val="6AA84F"/>
           <w:lang w:eastAsia="fr-FR"/>
         </w:rPr>
       </w:pPr>
       <w:r>
         <w:rPr>
           <w:rFonts w:ascii="Calibri" w:eastAsia="Times New Roman" w:hAnsi="Calibri" w:cs="Times New Roman"/>
-          <w:color w:val="4A86E8"/>
+          <w:color w:val="6AA84F"/>
           <w:lang w:eastAsia="fr-FR"/>
         </w:rPr>
-        <w:t>Affichage sur l’accueil et l’exportation : le taux de participation + autre stat</w:t>
-      </w:r>
-      <w:r>
+        <w:t>Page 3 confirmation d’enregistrement retour vers l’accueil</w:t>
+      </w:r>
+    </w:p>
+    <w:p>
+      <w:pPr>
+        <w:numPr>
+          <w:ilvl w:val="0"/>
+          <w:numId w:val="17"/>
+        </w:numPr>
+        <w:spacing w:after="0" w:line="240" w:lineRule="auto"/>
+        <w:textAlignment w:val="baseline"/>
         <w:rPr>
           <w:rFonts w:ascii="Calibri" w:eastAsia="Times New Roman" w:hAnsi="Calibri" w:cs="Times New Roman"/>
-          <w:color w:val="4A86E8"/>
+          <w:color w:val="6AA84F"/>
           <w:lang w:eastAsia="fr-FR"/>
         </w:rPr>
-        <w:t>i</w:t>
-      </w:r>
+      </w:pPr>
       <w:r>
         <w:rPr>
           <w:rFonts w:ascii="Calibri" w:eastAsia="Times New Roman" w:hAnsi="Calibri" w:cs="Times New Roman"/>
-          <w:color w:val="4A86E8"/>
+          <w:color w:val="6AA84F"/>
           <w:lang w:eastAsia="fr-FR"/>
         </w:rPr>
-        <w:t>s</w:t>
+        <w:t>Affichage sur l’accueil et l’exportation : le taux de participation + autre statis</w:t>
       </w:r>
       <w:r>
         <w:rPr>
           <w:rFonts w:ascii="Calibri" w:eastAsia="Times New Roman" w:hAnsi="Calibri" w:cs="Times New Roman"/>
-          <w:color w:val="4A86E8"/>
+          <w:color w:val="6AA84F"/>
           <w:lang w:eastAsia="fr-FR"/>
         </w:rPr>
         <w:t>tique</w:t>
@@ -3604,7 +3742,7 @@
       <w:r>
         <w:rPr>
           <w:rFonts w:ascii="Calibri" w:eastAsia="Times New Roman" w:hAnsi="Calibri" w:cs="Times New Roman"/>
-          <w:color w:val="4A86E8"/>
+          <w:color w:val="6AA84F"/>
           <w:lang w:eastAsia="fr-FR"/>
         </w:rPr>
         <w:t xml:space="preserve"> (par section) et résultat par candidat.</w:t>
@@ -3722,7 +3860,15 @@
           <w:color w:val="4A86E8"/>
           <w:lang w:eastAsia="fr-FR"/>
         </w:rPr>
-        <w:t>Pouvoir extraire par classe la liste des élèves avec leur mot de passe sans doute une page de plus avec le CPE !</w:t>
+        <w:t>Pouvoir extraire par classe la liste des élèves avec leur mot de passe</w:t>
+      </w:r>
+      <w:r>
+        <w:rPr>
+          <w:rFonts w:ascii="Calibri" w:eastAsia="Times New Roman" w:hAnsi="Calibri" w:cs="Arial"/>
+          <w:color w:val="4A86E8"/>
+          <w:lang w:eastAsia="fr-FR"/>
+        </w:rPr>
+        <w:t>.</w:t>
       </w:r>
     </w:p>
     <w:p>
@@ -3786,7 +3932,6 @@
           <w:color w:val="6AA84F"/>
           <w:lang w:eastAsia="fr-FR"/>
         </w:rPr>
-        <w:lastRenderedPageBreak/>
         <w:t>Mettre le t</w:t>
       </w:r>
       <w:r>
@@ -3827,7 +3972,25 @@
           <w:color w:val="FF0000"/>
           <w:lang w:eastAsia="fr-FR"/>
         </w:rPr>
-        <w:t xml:space="preserve">L’élève valide son vote par code de validation ! api recaptcha </w:t>
+        <w:t xml:space="preserve">L’élève valide son vote par code de validation ! api </w:t>
+      </w:r>
+      <w:proofErr w:type="spellStart"/>
+      <w:r>
+        <w:rPr>
+          <w:rFonts w:ascii="Calibri" w:eastAsia="Times New Roman" w:hAnsi="Calibri" w:cs="Arial"/>
+          <w:color w:val="FF0000"/>
+          <w:lang w:eastAsia="fr-FR"/>
+        </w:rPr>
+        <w:t>recaptcha</w:t>
+      </w:r>
+      <w:proofErr w:type="spellEnd"/>
+      <w:r>
+        <w:rPr>
+          <w:rFonts w:ascii="Calibri" w:eastAsia="Times New Roman" w:hAnsi="Calibri" w:cs="Arial"/>
+          <w:color w:val="FF0000"/>
+          <w:lang w:eastAsia="fr-FR"/>
+        </w:rPr>
+        <w:t xml:space="preserve"> </w:t>
       </w:r>
       <w:r>
         <w:rPr>
@@ -3863,18 +4026,18 @@
           <w:numId w:val="7"/>
         </w:numPr>
       </w:pPr>
-      <w:bookmarkStart w:id="13" w:name="_Toc501277424"/>
+      <w:bookmarkStart w:id="14" w:name="_Toc501277424"/>
       <w:r>
         <w:t>Méthodes</w:t>
       </w:r>
-      <w:bookmarkEnd w:id="13"/>
+      <w:bookmarkEnd w:id="14"/>
     </w:p>
     <w:p>
       <w:pPr>
         <w:ind w:firstLine="360"/>
       </w:pPr>
       <w:r>
-        <w:t>Nous avons utilisé Git hub afin de gérer les différents ajouts de chaqu’un que ce soit en salle de CFA ou chez nous.</w:t>
+        <w:t>Nous avons utilisé Git hub afin de gérer les différents ajouts que ce soit en salle de CFA ou chez nous.</w:t>
       </w:r>
       <w:r>
         <w:t xml:space="preserve"> Dans le dossier Git Hub il n’y a qu’</w:t>
@@ -3961,10 +4124,408 @@
         <w:jc w:val="both"/>
       </w:pPr>
       <w:r>
-        <w:t>En fin de séance un document sous OneDrive est mis à jour contenant les choses à faire et les choses faites.</w:t>
+        <w:t xml:space="preserve">En fin de séance un document sous </w:t>
+      </w:r>
+      <w:proofErr w:type="spellStart"/>
+      <w:r>
+        <w:t>OneDrive</w:t>
+      </w:r>
+      <w:proofErr w:type="spellEnd"/>
+      <w:r>
+        <w:t xml:space="preserve"> est mis à jour contenant les choses à faire et les choses faites.</w:t>
       </w:r>
       <w:r>
         <w:t xml:space="preserve"> Cette méthode a été utilisée en attendant l’installation du projet Git Hub.</w:t>
+      </w:r>
+    </w:p>
+    <w:p>
+      <w:pPr>
+        <w:ind w:firstLine="360"/>
+        <w:jc w:val="both"/>
+      </w:pPr>
+    </w:p>
+    <w:p>
+      <w:pPr>
+        <w:ind w:firstLine="360"/>
+        <w:jc w:val="both"/>
+        <w:rPr>
+          <w:u w:val="single"/>
+        </w:rPr>
+      </w:pPr>
+      <w:r>
+        <w:rPr>
+          <w:u w:val="single"/>
+        </w:rPr>
+        <w:t>L</w:t>
+      </w:r>
+      <w:r>
+        <w:rPr>
+          <w:u w:val="single"/>
+        </w:rPr>
+        <w:t>es Graphes d’activités</w:t>
+      </w:r>
+      <w:r>
+        <w:rPr>
+          <w:u w:val="single"/>
+        </w:rPr>
+        <w:t xml:space="preserve"> Git Hub</w:t>
+      </w:r>
+      <w:r>
+        <w:rPr>
+          <w:u w:val="single"/>
+        </w:rPr>
+        <w:t> :</w:t>
+      </w:r>
+    </w:p>
+    <w:p>
+      <w:pPr>
+        <w:ind w:firstLine="360"/>
+        <w:jc w:val="both"/>
+      </w:pPr>
+      <w:r>
+        <w:t>Notre fréquence de commit du début du projet à aujourd’hui :</w:t>
+      </w:r>
+    </w:p>
+    <w:p>
+      <w:pPr>
+        <w:ind w:firstLine="360"/>
+        <w:jc w:val="both"/>
+      </w:pPr>
+      <w:r>
+        <w:rPr>
+          <w:noProof/>
+          <w:lang w:eastAsia="fr-FR"/>
+        </w:rPr>
+        <w:drawing>
+          <wp:inline distT="0" distB="0" distL="0" distR="0" wp14:anchorId="486B2E8D" wp14:editId="1D26996A">
+            <wp:extent cx="5760720" cy="2296795"/>
+            <wp:effectExtent l="0" t="0" r="0" b="8255"/>
+            <wp:docPr id="1" name="Image 1"/>
+            <wp:cNvGraphicFramePr>
+              <a:graphicFrameLocks xmlns:a="http://schemas.openxmlformats.org/drawingml/2006/main" noChangeAspect="1"/>
+            </wp:cNvGraphicFramePr>
+            <a:graphic xmlns:a="http://schemas.openxmlformats.org/drawingml/2006/main">
+              <a:graphicData uri="http://schemas.openxmlformats.org/drawingml/2006/picture">
+                <pic:pic xmlns:pic="http://schemas.openxmlformats.org/drawingml/2006/picture">
+                  <pic:nvPicPr>
+                    <pic:cNvPr id="1" name=""/>
+                    <pic:cNvPicPr/>
+                  </pic:nvPicPr>
+                  <pic:blipFill>
+                    <a:blip r:embed="rId8"/>
+                    <a:stretch>
+                      <a:fillRect/>
+                    </a:stretch>
+                  </pic:blipFill>
+                  <pic:spPr>
+                    <a:xfrm>
+                      <a:off x="0" y="0"/>
+                      <a:ext cx="5760720" cy="2296795"/>
+                    </a:xfrm>
+                    <a:prstGeom prst="rect">
+                      <a:avLst/>
+                    </a:prstGeom>
+                  </pic:spPr>
+                </pic:pic>
+              </a:graphicData>
+            </a:graphic>
+          </wp:inline>
+        </w:drawing>
+      </w:r>
+    </w:p>
+    <w:p>
+      <w:pPr>
+        <w:ind w:firstLine="360"/>
+        <w:jc w:val="both"/>
+      </w:pPr>
+      <w:r>
+        <w:rPr>
+          <w:noProof/>
+          <w:lang w:eastAsia="fr-FR"/>
+        </w:rPr>
+        <w:lastRenderedPageBreak/>
+        <mc:AlternateContent>
+          <mc:Choice Requires="wps">
+            <w:drawing>
+              <wp:anchor distT="0" distB="0" distL="114300" distR="114300" simplePos="0" relativeHeight="251666432" behindDoc="0" locked="0" layoutInCell="1" allowOverlap="1" wp14:anchorId="42151450" wp14:editId="3DB92970">
+                <wp:simplePos x="0" y="0"/>
+                <wp:positionH relativeFrom="column">
+                  <wp:posOffset>1648460</wp:posOffset>
+                </wp:positionH>
+                <wp:positionV relativeFrom="paragraph">
+                  <wp:posOffset>1867535</wp:posOffset>
+                </wp:positionV>
+                <wp:extent cx="571500" cy="333375"/>
+                <wp:effectExtent l="0" t="0" r="19050" b="28575"/>
+                <wp:wrapNone/>
+                <wp:docPr id="7" name="Zone de texte 7"/>
+                <wp:cNvGraphicFramePr/>
+                <a:graphic xmlns:a="http://schemas.openxmlformats.org/drawingml/2006/main">
+                  <a:graphicData uri="http://schemas.microsoft.com/office/word/2010/wordprocessingShape">
+                    <wps:wsp>
+                      <wps:cNvSpPr txBox="1"/>
+                      <wps:spPr>
+                        <a:xfrm>
+                          <a:off x="0" y="0"/>
+                          <a:ext cx="571500" cy="333375"/>
+                        </a:xfrm>
+                        <a:prstGeom prst="foldedCorner">
+                          <a:avLst/>
+                        </a:prstGeom>
+                        <a:solidFill>
+                          <a:schemeClr val="lt1"/>
+                        </a:solidFill>
+                        <a:ln w="6350">
+                          <a:solidFill>
+                            <a:prstClr val="black"/>
+                          </a:solidFill>
+                        </a:ln>
+                        <a:effectLst/>
+                      </wps:spPr>
+                      <wps:style>
+                        <a:lnRef idx="0">
+                          <a:schemeClr val="accent1"/>
+                        </a:lnRef>
+                        <a:fillRef idx="0">
+                          <a:schemeClr val="accent1"/>
+                        </a:fillRef>
+                        <a:effectRef idx="0">
+                          <a:schemeClr val="accent1"/>
+                        </a:effectRef>
+                        <a:fontRef idx="minor">
+                          <a:schemeClr val="dk1"/>
+                        </a:fontRef>
+                      </wps:style>
+                      <wps:txbx>
+                        <w:txbxContent>
+                          <w:p>
+                            <w:r>
+                              <w:t>Pierre</w:t>
+                            </w:r>
+                          </w:p>
+                        </w:txbxContent>
+                      </wps:txbx>
+                      <wps:bodyPr rot="0" spcFirstLastPara="0" vertOverflow="overflow" horzOverflow="overflow" vert="horz" wrap="square" lIns="91440" tIns="45720" rIns="91440" bIns="45720" numCol="1" spcCol="0" rtlCol="0" fromWordArt="0" anchor="t" anchorCtr="0" forceAA="0" compatLnSpc="1">
+                        <a:prstTxWarp prst="textNoShape">
+                          <a:avLst/>
+                        </a:prstTxWarp>
+                        <a:noAutofit/>
+                      </wps:bodyPr>
+                    </wps:wsp>
+                  </a:graphicData>
+                </a:graphic>
+                <wp14:sizeRelH relativeFrom="margin">
+                  <wp14:pctWidth>0</wp14:pctWidth>
+                </wp14:sizeRelH>
+                <wp14:sizeRelV relativeFrom="margin">
+                  <wp14:pctHeight>0</wp14:pctHeight>
+                </wp14:sizeRelV>
+              </wp:anchor>
+            </w:drawing>
+          </mc:Choice>
+          <mc:Fallback>
+            <w:pict>
+              <v:shapetype w14:anchorId="42151450" id="_x0000_t65" coordsize="21600,21600" o:spt="65" adj="18900" path="m,l,21600@0,21600,21600@0,21600,xem@0,21600nfl@3@5c@7@9@11@13,21600@0e">
+                <v:formulas>
+                  <v:f eqn="val #0"/>
+                  <v:f eqn="sum 21600 0 @0"/>
+                  <v:f eqn="prod @1 8481 32768"/>
+                  <v:f eqn="sum @2 @0 0"/>
+                  <v:f eqn="prod @1 1117 32768"/>
+                  <v:f eqn="sum @4 @0 0"/>
+                  <v:f eqn="prod @1 11764 32768"/>
+                  <v:f eqn="sum @6 @0 0"/>
+                  <v:f eqn="prod @1 6144 32768"/>
+                  <v:f eqn="sum @8 @0 0"/>
+                  <v:f eqn="prod @1 20480 32768"/>
+                  <v:f eqn="sum @10 @0 0"/>
+                  <v:f eqn="prod @1 6144 32768"/>
+                  <v:f eqn="sum @12 @0 0"/>
+                </v:formulas>
+                <v:path o:extrusionok="f" gradientshapeok="t" o:connecttype="rect" textboxrect="0,0,21600,@13"/>
+                <v:handles>
+                  <v:h position="#0,bottomRight" xrange="10800,21600"/>
+                </v:handles>
+                <o:complex v:ext="view"/>
+              </v:shapetype>
+              <v:shape id="Zone de texte 7" o:spid="_x0000_s1028" type="#_x0000_t65" style="position:absolute;left:0;text-align:left;margin-left:129.8pt;margin-top:147.05pt;width:45pt;height:26.25pt;z-index:251666432;visibility:visible;mso-wrap-style:square;mso-width-percent:0;mso-height-percent:0;mso-wrap-distance-left:9pt;mso-wrap-distance-top:0;mso-wrap-distance-right:9pt;mso-wrap-distance-bottom:0;mso-position-horizontal:absolute;mso-position-horizontal-relative:text;mso-position-vertical:absolute;mso-position-vertical-relative:text;mso-width-percent:0;mso-height-percent:0;mso-width-relative:margin;mso-height-relative:margin;v-text-anchor:top" o:gfxdata="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" adj="18000" fillcolor="white [3201]" strokeweight=".5pt">
+                <v:textbox>
+                  <w:txbxContent>
+                    <w:p>
+                      <w:r>
+                        <w:t>Pierre</w:t>
+                      </w:r>
+                    </w:p>
+                  </w:txbxContent>
+                </v:textbox>
+              </v:shape>
+            </w:pict>
+          </mc:Fallback>
+        </mc:AlternateContent>
+      </w:r>
+      <w:r>
+        <w:rPr>
+          <w:noProof/>
+          <w:lang w:eastAsia="fr-FR"/>
+        </w:rPr>
+        <mc:AlternateContent>
+          <mc:Choice Requires="wps">
+            <w:drawing>
+              <wp:anchor distT="0" distB="0" distL="114300" distR="114300" simplePos="0" relativeHeight="251664384" behindDoc="0" locked="0" layoutInCell="1" allowOverlap="1" wp14:anchorId="1D4FB3B4" wp14:editId="15ADC1CE">
+                <wp:simplePos x="0" y="0"/>
+                <wp:positionH relativeFrom="column">
+                  <wp:posOffset>4634229</wp:posOffset>
+                </wp:positionH>
+                <wp:positionV relativeFrom="paragraph">
+                  <wp:posOffset>290829</wp:posOffset>
+                </wp:positionV>
+                <wp:extent cx="866775" cy="333375"/>
+                <wp:effectExtent l="0" t="0" r="28575" b="28575"/>
+                <wp:wrapNone/>
+                <wp:docPr id="6" name="Zone de texte 6"/>
+                <wp:cNvGraphicFramePr/>
+                <a:graphic xmlns:a="http://schemas.openxmlformats.org/drawingml/2006/main">
+                  <a:graphicData uri="http://schemas.microsoft.com/office/word/2010/wordprocessingShape">
+                    <wps:wsp>
+                      <wps:cNvSpPr txBox="1"/>
+                      <wps:spPr>
+                        <a:xfrm>
+                          <a:off x="0" y="0"/>
+                          <a:ext cx="866775" cy="333375"/>
+                        </a:xfrm>
+                        <a:prstGeom prst="foldedCorner">
+                          <a:avLst/>
+                        </a:prstGeom>
+                        <a:solidFill>
+                          <a:schemeClr val="lt1"/>
+                        </a:solidFill>
+                        <a:ln w="6350">
+                          <a:solidFill>
+                            <a:prstClr val="black"/>
+                          </a:solidFill>
+                        </a:ln>
+                        <a:effectLst/>
+                      </wps:spPr>
+                      <wps:style>
+                        <a:lnRef idx="0">
+                          <a:schemeClr val="accent1"/>
+                        </a:lnRef>
+                        <a:fillRef idx="0">
+                          <a:schemeClr val="accent1"/>
+                        </a:fillRef>
+                        <a:effectRef idx="0">
+                          <a:schemeClr val="accent1"/>
+                        </a:effectRef>
+                        <a:fontRef idx="minor">
+                          <a:schemeClr val="dk1"/>
+                        </a:fontRef>
+                      </wps:style>
+                      <wps:txbx>
+                        <w:txbxContent>
+                          <w:p>
+                            <w:r>
+                              <w:t>Laurent</w:t>
+                            </w:r>
+                          </w:p>
+                        </w:txbxContent>
+                      </wps:txbx>
+                      <wps:bodyPr rot="0" spcFirstLastPara="0" vertOverflow="overflow" horzOverflow="overflow" vert="horz" wrap="square" lIns="91440" tIns="45720" rIns="91440" bIns="45720" numCol="1" spcCol="0" rtlCol="0" fromWordArt="0" anchor="t" anchorCtr="0" forceAA="0" compatLnSpc="1">
+                        <a:prstTxWarp prst="textNoShape">
+                          <a:avLst/>
+                        </a:prstTxWarp>
+                        <a:noAutofit/>
+                      </wps:bodyPr>
+                    </wps:wsp>
+                  </a:graphicData>
+                </a:graphic>
+                <wp14:sizeRelH relativeFrom="margin">
+                  <wp14:pctWidth>0</wp14:pctWidth>
+                </wp14:sizeRelH>
+                <wp14:sizeRelV relativeFrom="margin">
+                  <wp14:pctHeight>0</wp14:pctHeight>
+                </wp14:sizeRelV>
+              </wp:anchor>
+            </w:drawing>
+          </mc:Choice>
+          <mc:Fallback>
+            <w:pict>
+              <v:shape w14:anchorId="1D4FB3B4" id="Zone de texte 6" o:spid="_x0000_s1029" type="#_x0000_t65" style="position:absolute;left:0;text-align:left;margin-left:364.9pt;margin-top:22.9pt;width:68.25pt;height:26.25pt;z-index:251664384;visibility:visible;mso-wrap-style:square;mso-width-percent:0;mso-height-percent:0;mso-wrap-distance-left:9pt;mso-wrap-distance-top:0;mso-wrap-distance-right:9pt;mso-wrap-distance-bottom:0;mso-position-horizontal:absolute;mso-position-horizontal-relative:text;mso-position-vertical:absolute;mso-position-vertical-relative:text;mso-width-percent:0;mso-height-percent:0;mso-width-relative:margin;mso-height-relative:margin;v-text-anchor:top" o:gfxdata="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" adj="18000" fillcolor="white [3201]" strokeweight=".5pt">
+                <v:textbox>
+                  <w:txbxContent>
+                    <w:p>
+                      <w:r>
+                        <w:t>Laurent</w:t>
+                      </w:r>
+                    </w:p>
+                  </w:txbxContent>
+                </v:textbox>
+              </v:shape>
+            </w:pict>
+          </mc:Fallback>
+        </mc:AlternateContent>
+      </w:r>
+      <w:r>
+        <w:rPr>
+          <w:noProof/>
+          <w:lang w:eastAsia="fr-FR"/>
+        </w:rPr>
+        <w:drawing>
+          <wp:anchor distT="0" distB="0" distL="114300" distR="114300" simplePos="0" relativeHeight="251663360" behindDoc="1" locked="0" layoutInCell="1" allowOverlap="1" wp14:anchorId="234A5D10" wp14:editId="76E1007B">
+            <wp:simplePos x="0" y="0"/>
+            <wp:positionH relativeFrom="margin">
+              <wp:align>right</wp:align>
+            </wp:positionH>
+            <wp:positionV relativeFrom="paragraph">
+              <wp:posOffset>146685</wp:posOffset>
+            </wp:positionV>
+            <wp:extent cx="5760720" cy="3268345"/>
+            <wp:effectExtent l="0" t="0" r="0" b="8255"/>
+            <wp:wrapTight wrapText="bothSides">
+              <wp:wrapPolygon edited="0">
+                <wp:start x="0" y="0"/>
+                <wp:lineTo x="0" y="21529"/>
+                <wp:lineTo x="21500" y="21529"/>
+                <wp:lineTo x="21500" y="0"/>
+                <wp:lineTo x="0" y="0"/>
+              </wp:wrapPolygon>
+            </wp:wrapTight>
+            <wp:docPr id="5" name="Image 5"/>
+            <wp:cNvGraphicFramePr>
+              <a:graphicFrameLocks xmlns:a="http://schemas.openxmlformats.org/drawingml/2006/main" noChangeAspect="1"/>
+            </wp:cNvGraphicFramePr>
+            <a:graphic xmlns:a="http://schemas.openxmlformats.org/drawingml/2006/main">
+              <a:graphicData uri="http://schemas.openxmlformats.org/drawingml/2006/picture">
+                <pic:pic xmlns:pic="http://schemas.openxmlformats.org/drawingml/2006/picture">
+                  <pic:nvPicPr>
+                    <pic:cNvPr id="1" name=""/>
+                    <pic:cNvPicPr/>
+                  </pic:nvPicPr>
+                  <pic:blipFill>
+                    <a:blip r:embed="rId9">
+                      <a:extLst>
+                        <a:ext uri="{28A0092B-C50C-407E-A947-70E740481C1C}">
+                          <a14:useLocalDpi xmlns:a14="http://schemas.microsoft.com/office/drawing/2010/main" val="0"/>
+                        </a:ext>
+                      </a:extLst>
+                    </a:blip>
+                    <a:stretch>
+                      <a:fillRect/>
+                    </a:stretch>
+                  </pic:blipFill>
+                  <pic:spPr>
+                    <a:xfrm>
+                      <a:off x="0" y="0"/>
+                      <a:ext cx="5760720" cy="3268345"/>
+                    </a:xfrm>
+                    <a:prstGeom prst="rect">
+                      <a:avLst/>
+                    </a:prstGeom>
+                  </pic:spPr>
+                </pic:pic>
+              </a:graphicData>
+            </a:graphic>
+          </wp:anchor>
+        </w:drawing>
       </w:r>
     </w:p>
     <w:p>
@@ -3975,11 +4536,11 @@
           <w:numId w:val="2"/>
         </w:numPr>
       </w:pPr>
-      <w:bookmarkStart w:id="14" w:name="_Toc501277425"/>
+      <w:bookmarkStart w:id="15" w:name="_Toc501277425"/>
       <w:r>
         <w:t>La base de donnée</w:t>
       </w:r>
-      <w:bookmarkEnd w:id="14"/>
+      <w:bookmarkEnd w:id="15"/>
     </w:p>
     <w:p>
       <w:pPr>
@@ -3989,21 +4550,21 @@
           <w:numId w:val="8"/>
         </w:numPr>
       </w:pPr>
-      <w:bookmarkStart w:id="15" w:name="_Toc501277426"/>
+      <w:bookmarkStart w:id="16" w:name="_Toc501277426"/>
       <w:r>
         <w:t>Les besoins</w:t>
       </w:r>
-      <w:bookmarkEnd w:id="15"/>
+      <w:bookmarkEnd w:id="16"/>
     </w:p>
     <w:p>
       <w:pPr>
         <w:pStyle w:val="Titre3"/>
       </w:pPr>
-      <w:bookmarkStart w:id="16" w:name="_Toc501277427"/>
+      <w:bookmarkStart w:id="17" w:name="_Toc501277427"/>
       <w:r>
         <w:t>Nous avons eu besoin :</w:t>
       </w:r>
-      <w:bookmarkEnd w:id="16"/>
+      <w:bookmarkEnd w:id="17"/>
     </w:p>
     <w:p>
       <w:pPr>
@@ -4015,7 +4576,23 @@
         <w:jc w:val="left"/>
       </w:pPr>
       <w:r>
-        <w:t>Du code INE « ECodeINE » dans la Table « elect » (électeur) afin de compléter les données des élèves (le code INE étant utilisé dans chaque dossier administratif lié à l’élève).</w:t>
+        <w:t>Du code INE « </w:t>
+      </w:r>
+      <w:proofErr w:type="spellStart"/>
+      <w:r>
+        <w:t>ECodeINE</w:t>
+      </w:r>
+      <w:proofErr w:type="spellEnd"/>
+      <w:r>
+        <w:t> » dans la Table « </w:t>
+      </w:r>
+      <w:proofErr w:type="spellStart"/>
+      <w:r>
+        <w:t>elect</w:t>
+      </w:r>
+      <w:proofErr w:type="spellEnd"/>
+      <w:r>
+        <w:t> » (électeur) afin de compléter les données des élèves (le code INE étant utilisé dans chaque dossier administratif lié à l’élève).</w:t>
       </w:r>
     </w:p>
     <w:p>
@@ -4035,11 +4612,24 @@
         <w:jc w:val="left"/>
       </w:pPr>
       <w:r>
-        <w:t>De la clef étrangère entre la Table « elect » et la Table « cand</w:t>
+        <w:t>De la clef étrangère entre la Table « </w:t>
+      </w:r>
+      <w:proofErr w:type="spellStart"/>
+      <w:r>
+        <w:t>elect</w:t>
+      </w:r>
+      <w:proofErr w:type="spellEnd"/>
+      <w:r>
+        <w:t> » et la Table « </w:t>
+      </w:r>
+      <w:proofErr w:type="spellStart"/>
+      <w:r>
+        <w:t>cand</w:t>
       </w:r>
       <w:r>
         <w:t>id</w:t>
       </w:r>
+      <w:proofErr w:type="spellEnd"/>
       <w:r>
         <w:t> » afin de pouvoir récupérer les informations des candidats et celles de son binôme pour l’exportation des résultats du suffrage.</w:t>
       </w:r>
@@ -4059,7 +4649,31 @@
         <w:jc w:val="left"/>
       </w:pPr>
       <w:r>
-        <w:t>De la Table Admin afin de gérer les connexions des Techniciens et des CPE séparément des élèves. Elle contient : le « ALogin », « APwd » et le « Adroit ». Le « Adroit » permet de différencier la connexion entre un CPE et un Technicien via les deux valeurs possibles : « CPE » et « TECH ».</w:t>
+        <w:t xml:space="preserve">De la Table </w:t>
+      </w:r>
+      <w:proofErr w:type="spellStart"/>
+      <w:r>
+        <w:t>Admin</w:t>
+      </w:r>
+      <w:proofErr w:type="spellEnd"/>
+      <w:r>
+        <w:t xml:space="preserve"> afin de gérer les connexions des Techniciens et des CPE séparément des élèves. Elle contient : le « </w:t>
+      </w:r>
+      <w:proofErr w:type="spellStart"/>
+      <w:r>
+        <w:t>ALogin</w:t>
+      </w:r>
+      <w:proofErr w:type="spellEnd"/>
+      <w:r>
+        <w:t> », « </w:t>
+      </w:r>
+      <w:proofErr w:type="spellStart"/>
+      <w:r>
+        <w:t>APwd</w:t>
+      </w:r>
+      <w:proofErr w:type="spellEnd"/>
+      <w:r>
+        <w:t> » et le « Adroit ». Le « Adroit » permet de différencier la connexion entre un CPE et un Technicien via les deux valeurs possibles : « CPE » et « TECH ».</w:t>
       </w:r>
     </w:p>
     <w:p>
@@ -4075,21 +4689,21 @@
           <w:numId w:val="8"/>
         </w:numPr>
       </w:pPr>
-      <w:bookmarkStart w:id="17" w:name="_Toc501277428"/>
+      <w:bookmarkStart w:id="18" w:name="_Toc501277428"/>
       <w:r>
         <w:t>Le modèle</w:t>
       </w:r>
-      <w:bookmarkEnd w:id="17"/>
+      <w:bookmarkEnd w:id="18"/>
     </w:p>
     <w:p>
       <w:pPr>
         <w:pStyle w:val="Titre3"/>
       </w:pPr>
-      <w:bookmarkStart w:id="18" w:name="_Toc501277429"/>
+      <w:bookmarkStart w:id="19" w:name="_Toc501277429"/>
       <w:r>
         <w:t>Le script de la base de données :</w:t>
       </w:r>
-      <w:bookmarkEnd w:id="18"/>
+      <w:bookmarkEnd w:id="19"/>
     </w:p>
     <w:p/>
     <w:p>
@@ -4130,7 +4744,21 @@
         <w:rPr>
           <w:lang w:val="en-US"/>
         </w:rPr>
-        <w:t>SET time_zone = "+00:00";</w:t>
+        <w:t xml:space="preserve">SET </w:t>
+      </w:r>
+      <w:proofErr w:type="spellStart"/>
+      <w:r>
+        <w:rPr>
+          <w:lang w:val="en-US"/>
+        </w:rPr>
+        <w:t>time_zone</w:t>
+      </w:r>
+      <w:proofErr w:type="spellEnd"/>
+      <w:r>
+        <w:rPr>
+          <w:lang w:val="en-US"/>
+        </w:rPr>
+        <w:t xml:space="preserve"> = "+00:00";</w:t>
       </w:r>
     </w:p>
     <w:p>
@@ -4163,59 +4791,185 @@
         <w:rPr>
           <w:lang w:val="en-US"/>
         </w:rPr>
-        <w:t xml:space="preserve">  CId varchar(10) NOT NULL,</w:t>
-      </w:r>
-    </w:p>
-    <w:p>
-      <w:pPr>
-        <w:rPr>
-          <w:lang w:val="en-US"/>
-        </w:rPr>
-      </w:pPr>
-      <w:r>
-        <w:rPr>
-          <w:lang w:val="en-US"/>
-        </w:rPr>
-        <w:t xml:space="preserve">  CIdBinome varchar(10) NOT NULL,</w:t>
-      </w:r>
-    </w:p>
-    <w:p>
-      <w:pPr>
-        <w:rPr>
-          <w:lang w:val="en-US"/>
-        </w:rPr>
-      </w:pPr>
-      <w:r>
-        <w:rPr>
-          <w:lang w:val="en-US"/>
-        </w:rPr>
-        <w:t xml:space="preserve">  CNbV int(5) NOT NULL DEFAULT '0',</w:t>
-      </w:r>
-    </w:p>
-    <w:p>
-      <w:pPr>
-        <w:rPr>
-          <w:lang w:val="en-US"/>
-        </w:rPr>
-      </w:pPr>
-      <w:r>
-        <w:rPr>
-          <w:lang w:val="en-US"/>
-        </w:rPr>
         <w:lastRenderedPageBreak/>
-        <w:t xml:space="preserve">CIdSuffrage </w:t>
-      </w:r>
+        <w:t xml:space="preserve">  </w:t>
+      </w:r>
+      <w:proofErr w:type="spellStart"/>
+      <w:r>
+        <w:rPr>
+          <w:lang w:val="en-US"/>
+        </w:rPr>
+        <w:t>CId</w:t>
+      </w:r>
+      <w:proofErr w:type="spellEnd"/>
+      <w:r>
+        <w:rPr>
+          <w:lang w:val="en-US"/>
+        </w:rPr>
+        <w:t xml:space="preserve"> </w:t>
+      </w:r>
+      <w:proofErr w:type="spellStart"/>
+      <w:proofErr w:type="gramStart"/>
       <w:r>
         <w:rPr>
           <w:lang w:val="en-US"/>
         </w:rPr>
         <w:t>varchar</w:t>
       </w:r>
-      <w:r>
-        <w:rPr>
-          <w:lang w:val="en-US"/>
-        </w:rPr>
-        <w:t>(10</w:t>
+      <w:proofErr w:type="spellEnd"/>
+      <w:r>
+        <w:rPr>
+          <w:lang w:val="en-US"/>
+        </w:rPr>
+        <w:t>(</w:t>
+      </w:r>
+      <w:proofErr w:type="gramEnd"/>
+      <w:r>
+        <w:rPr>
+          <w:lang w:val="en-US"/>
+        </w:rPr>
+        <w:t>10) NOT NULL,</w:t>
+      </w:r>
+    </w:p>
+    <w:p>
+      <w:pPr>
+        <w:rPr>
+          <w:lang w:val="en-US"/>
+        </w:rPr>
+      </w:pPr>
+      <w:r>
+        <w:rPr>
+          <w:lang w:val="en-US"/>
+        </w:rPr>
+        <w:t xml:space="preserve">  </w:t>
+      </w:r>
+      <w:proofErr w:type="spellStart"/>
+      <w:r>
+        <w:rPr>
+          <w:lang w:val="en-US"/>
+        </w:rPr>
+        <w:t>CIdBinome</w:t>
+      </w:r>
+      <w:proofErr w:type="spellEnd"/>
+      <w:r>
+        <w:rPr>
+          <w:lang w:val="en-US"/>
+        </w:rPr>
+        <w:t xml:space="preserve"> </w:t>
+      </w:r>
+      <w:proofErr w:type="spellStart"/>
+      <w:proofErr w:type="gramStart"/>
+      <w:r>
+        <w:rPr>
+          <w:lang w:val="en-US"/>
+        </w:rPr>
+        <w:t>varchar</w:t>
+      </w:r>
+      <w:proofErr w:type="spellEnd"/>
+      <w:r>
+        <w:rPr>
+          <w:lang w:val="en-US"/>
+        </w:rPr>
+        <w:t>(</w:t>
+      </w:r>
+      <w:proofErr w:type="gramEnd"/>
+      <w:r>
+        <w:rPr>
+          <w:lang w:val="en-US"/>
+        </w:rPr>
+        <w:t>10) NOT NULL,</w:t>
+      </w:r>
+    </w:p>
+    <w:p>
+      <w:pPr>
+        <w:rPr>
+          <w:lang w:val="en-US"/>
+        </w:rPr>
+      </w:pPr>
+      <w:r>
+        <w:rPr>
+          <w:lang w:val="en-US"/>
+        </w:rPr>
+        <w:t xml:space="preserve">  </w:t>
+      </w:r>
+      <w:proofErr w:type="spellStart"/>
+      <w:r>
+        <w:rPr>
+          <w:lang w:val="en-US"/>
+        </w:rPr>
+        <w:t>CNbV</w:t>
+      </w:r>
+      <w:proofErr w:type="spellEnd"/>
+      <w:r>
+        <w:rPr>
+          <w:lang w:val="en-US"/>
+        </w:rPr>
+        <w:t xml:space="preserve"> </w:t>
+      </w:r>
+      <w:proofErr w:type="spellStart"/>
+      <w:proofErr w:type="gramStart"/>
+      <w:r>
+        <w:rPr>
+          <w:lang w:val="en-US"/>
+        </w:rPr>
+        <w:t>int</w:t>
+      </w:r>
+      <w:proofErr w:type="spellEnd"/>
+      <w:r>
+        <w:rPr>
+          <w:lang w:val="en-US"/>
+        </w:rPr>
+        <w:t>(</w:t>
+      </w:r>
+      <w:proofErr w:type="gramEnd"/>
+      <w:r>
+        <w:rPr>
+          <w:lang w:val="en-US"/>
+        </w:rPr>
+        <w:t>5) NOT NULL DEFAULT '0',</w:t>
+      </w:r>
+    </w:p>
+    <w:p>
+      <w:pPr>
+        <w:rPr>
+          <w:lang w:val="en-US"/>
+        </w:rPr>
+      </w:pPr>
+      <w:proofErr w:type="spellStart"/>
+      <w:r>
+        <w:rPr>
+          <w:lang w:val="en-US"/>
+        </w:rPr>
+        <w:t>CIdSuffrage</w:t>
+      </w:r>
+      <w:proofErr w:type="spellEnd"/>
+      <w:r>
+        <w:rPr>
+          <w:lang w:val="en-US"/>
+        </w:rPr>
+        <w:t xml:space="preserve"> </w:t>
+      </w:r>
+      <w:proofErr w:type="spellStart"/>
+      <w:proofErr w:type="gramStart"/>
+      <w:r>
+        <w:rPr>
+          <w:lang w:val="en-US"/>
+        </w:rPr>
+        <w:t>varchar</w:t>
+      </w:r>
+      <w:proofErr w:type="spellEnd"/>
+      <w:r>
+        <w:rPr>
+          <w:lang w:val="en-US"/>
+        </w:rPr>
+        <w:t>(</w:t>
+      </w:r>
+      <w:proofErr w:type="gramEnd"/>
+      <w:r>
+        <w:rPr>
+          <w:lang w:val="en-US"/>
+        </w:rPr>
+        <w:t>10</w:t>
       </w:r>
       <w:r>
         <w:rPr>
@@ -4234,79 +4988,185 @@
         <w:rPr>
           <w:lang w:val="en-US"/>
         </w:rPr>
-        <w:t xml:space="preserve">  PRIMARY KEY (CId)</w:t>
-      </w:r>
-    </w:p>
-    <w:p>
-      <w:pPr>
-        <w:rPr>
-          <w:lang w:val="en-US"/>
-        </w:rPr>
-      </w:pPr>
-      <w:r>
-        <w:rPr>
-          <w:lang w:val="en-US"/>
-        </w:rPr>
-        <w:t>) ENGINE=InnoDB DEFAULT CHARSET=latin1;</w:t>
-      </w:r>
-    </w:p>
-    <w:p>
-      <w:pPr>
-        <w:rPr>
-          <w:lang w:val="en-US"/>
-        </w:rPr>
-      </w:pPr>
-    </w:p>
-    <w:p>
-      <w:pPr>
-        <w:rPr>
-          <w:lang w:val="en-US"/>
-        </w:rPr>
-      </w:pPr>
-      <w:r>
-        <w:rPr>
-          <w:lang w:val="en-US"/>
-        </w:rPr>
-        <w:t>CREATE TABLE divis (</w:t>
-      </w:r>
-    </w:p>
-    <w:p>
-      <w:pPr>
-        <w:rPr>
-          <w:lang w:val="en-US"/>
-        </w:rPr>
-      </w:pPr>
-      <w:r>
-        <w:rPr>
-          <w:lang w:val="en-US"/>
-        </w:rPr>
-        <w:t xml:space="preserve">  DCode varchar(10) NOT NULL,</w:t>
-      </w:r>
-    </w:p>
-    <w:p>
-      <w:pPr>
-        <w:rPr>
-          <w:lang w:val="en-US"/>
-        </w:rPr>
-      </w:pPr>
-      <w:r>
-        <w:rPr>
-          <w:lang w:val="en-US"/>
-        </w:rPr>
-        <w:t xml:space="preserve">  PRIMARY KEY (DCode)</w:t>
-      </w:r>
-    </w:p>
-    <w:p>
-      <w:pPr>
-        <w:rPr>
-          <w:lang w:val="en-US"/>
-        </w:rPr>
-      </w:pPr>
-      <w:r>
-        <w:rPr>
-          <w:lang w:val="en-US"/>
-        </w:rPr>
-        <w:t>) ENGINE=InnoDB DEFAULT CHARSET=latin1;</w:t>
+        <w:t xml:space="preserve">  PRIMARY KEY (</w:t>
+      </w:r>
+      <w:proofErr w:type="spellStart"/>
+      <w:r>
+        <w:rPr>
+          <w:lang w:val="en-US"/>
+        </w:rPr>
+        <w:t>CId</w:t>
+      </w:r>
+      <w:proofErr w:type="spellEnd"/>
+      <w:r>
+        <w:rPr>
+          <w:lang w:val="en-US"/>
+        </w:rPr>
+        <w:t>)</w:t>
+      </w:r>
+    </w:p>
+    <w:p>
+      <w:pPr>
+        <w:rPr>
+          <w:lang w:val="en-US"/>
+        </w:rPr>
+      </w:pPr>
+      <w:r>
+        <w:rPr>
+          <w:lang w:val="en-US"/>
+        </w:rPr>
+        <w:t>) ENGINE=</w:t>
+      </w:r>
+      <w:proofErr w:type="spellStart"/>
+      <w:r>
+        <w:rPr>
+          <w:lang w:val="en-US"/>
+        </w:rPr>
+        <w:t>InnoDB</w:t>
+      </w:r>
+      <w:proofErr w:type="spellEnd"/>
+      <w:r>
+        <w:rPr>
+          <w:lang w:val="en-US"/>
+        </w:rPr>
+        <w:t xml:space="preserve"> DEFAULT CHARSET=latin1;</w:t>
+      </w:r>
+    </w:p>
+    <w:p>
+      <w:pPr>
+        <w:rPr>
+          <w:lang w:val="en-US"/>
+        </w:rPr>
+      </w:pPr>
+    </w:p>
+    <w:p>
+      <w:pPr>
+        <w:rPr>
+          <w:lang w:val="en-US"/>
+        </w:rPr>
+      </w:pPr>
+      <w:r>
+        <w:rPr>
+          <w:lang w:val="en-US"/>
+        </w:rPr>
+        <w:t xml:space="preserve">CREATE TABLE </w:t>
+      </w:r>
+      <w:proofErr w:type="spellStart"/>
+      <w:r>
+        <w:rPr>
+          <w:lang w:val="en-US"/>
+        </w:rPr>
+        <w:t>divis</w:t>
+      </w:r>
+      <w:proofErr w:type="spellEnd"/>
+      <w:r>
+        <w:rPr>
+          <w:lang w:val="en-US"/>
+        </w:rPr>
+        <w:t xml:space="preserve"> (</w:t>
+      </w:r>
+    </w:p>
+    <w:p>
+      <w:pPr>
+        <w:rPr>
+          <w:lang w:val="en-US"/>
+        </w:rPr>
+      </w:pPr>
+      <w:r>
+        <w:rPr>
+          <w:lang w:val="en-US"/>
+        </w:rPr>
+        <w:t xml:space="preserve">  </w:t>
+      </w:r>
+      <w:proofErr w:type="spellStart"/>
+      <w:r>
+        <w:rPr>
+          <w:lang w:val="en-US"/>
+        </w:rPr>
+        <w:t>DCode</w:t>
+      </w:r>
+      <w:proofErr w:type="spellEnd"/>
+      <w:r>
+        <w:rPr>
+          <w:lang w:val="en-US"/>
+        </w:rPr>
+        <w:t xml:space="preserve"> </w:t>
+      </w:r>
+      <w:proofErr w:type="spellStart"/>
+      <w:proofErr w:type="gramStart"/>
+      <w:r>
+        <w:rPr>
+          <w:lang w:val="en-US"/>
+        </w:rPr>
+        <w:t>varchar</w:t>
+      </w:r>
+      <w:proofErr w:type="spellEnd"/>
+      <w:r>
+        <w:rPr>
+          <w:lang w:val="en-US"/>
+        </w:rPr>
+        <w:t>(</w:t>
+      </w:r>
+      <w:proofErr w:type="gramEnd"/>
+      <w:r>
+        <w:rPr>
+          <w:lang w:val="en-US"/>
+        </w:rPr>
+        <w:t>10) NOT NULL,</w:t>
+      </w:r>
+    </w:p>
+    <w:p>
+      <w:pPr>
+        <w:rPr>
+          <w:lang w:val="en-US"/>
+        </w:rPr>
+      </w:pPr>
+      <w:r>
+        <w:rPr>
+          <w:lang w:val="en-US"/>
+        </w:rPr>
+        <w:t xml:space="preserve">  PRIMARY KEY (</w:t>
+      </w:r>
+      <w:proofErr w:type="spellStart"/>
+      <w:r>
+        <w:rPr>
+          <w:lang w:val="en-US"/>
+        </w:rPr>
+        <w:t>DCode</w:t>
+      </w:r>
+      <w:proofErr w:type="spellEnd"/>
+      <w:r>
+        <w:rPr>
+          <w:lang w:val="en-US"/>
+        </w:rPr>
+        <w:t>)</w:t>
+      </w:r>
+    </w:p>
+    <w:p>
+      <w:pPr>
+        <w:rPr>
+          <w:lang w:val="en-US"/>
+        </w:rPr>
+      </w:pPr>
+      <w:r>
+        <w:rPr>
+          <w:lang w:val="en-US"/>
+        </w:rPr>
+        <w:t>) ENGINE=</w:t>
+      </w:r>
+      <w:proofErr w:type="spellStart"/>
+      <w:r>
+        <w:rPr>
+          <w:lang w:val="en-US"/>
+        </w:rPr>
+        <w:t>InnoDB</w:t>
+      </w:r>
+      <w:proofErr w:type="spellEnd"/>
+      <w:r>
+        <w:rPr>
+          <w:lang w:val="en-US"/>
+        </w:rPr>
+        <w:t xml:space="preserve"> DEFAULT CHARSET=latin1;</w:t>
       </w:r>
     </w:p>
     <w:p>
@@ -4339,208 +5199,702 @@
         <w:rPr>
           <w:lang w:val="en-US"/>
         </w:rPr>
-        <w:t xml:space="preserve">  EId varchar(10) NOT NULL,</w:t>
-      </w:r>
-    </w:p>
-    <w:p>
-      <w:pPr>
-        <w:rPr>
-          <w:lang w:val="en-US"/>
-        </w:rPr>
-      </w:pPr>
-      <w:r>
-        <w:rPr>
-          <w:lang w:val="en-US"/>
-        </w:rPr>
         <w:t xml:space="preserve">  </w:t>
       </w:r>
-      <w:r>
-        <w:rPr>
-          <w:lang w:val="en-US"/>
-        </w:rPr>
-        <w:t>ENom varchar(30) NOT NULL,</w:t>
-      </w:r>
-    </w:p>
-    <w:p>
-      <w:pPr>
-        <w:rPr>
-          <w:lang w:val="en-US"/>
-        </w:rPr>
-      </w:pPr>
-      <w:r>
-        <w:rPr>
-          <w:lang w:val="en-US"/>
-        </w:rPr>
-        <w:t xml:space="preserve">  EPrenom varchar(30) NOT NULL,</w:t>
-      </w:r>
-    </w:p>
-    <w:p>
-      <w:pPr>
-        <w:rPr>
-          <w:lang w:val="en-US"/>
-        </w:rPr>
-      </w:pPr>
-      <w:r>
-        <w:rPr>
-          <w:lang w:val="en-US"/>
-        </w:rPr>
-        <w:t xml:space="preserve">  ECodeINE Varchar(11),</w:t>
-      </w:r>
-    </w:p>
-    <w:p>
-      <w:pPr>
-        <w:rPr>
-          <w:lang w:val="en-US"/>
-        </w:rPr>
-      </w:pPr>
-      <w:r>
-        <w:rPr>
-          <w:lang w:val="en-US"/>
-        </w:rPr>
-        <w:t xml:space="preserve">  EVote datetime DEFAULT NULL,</w:t>
-      </w:r>
-    </w:p>
-    <w:p>
-      <w:pPr>
-        <w:rPr>
-          <w:lang w:val="en-US"/>
-        </w:rPr>
-      </w:pPr>
-      <w:r>
-        <w:rPr>
-          <w:lang w:val="en-US"/>
-        </w:rPr>
-        <w:t xml:space="preserve">  EPwd varchar(50) NOT NULL,</w:t>
-      </w:r>
-    </w:p>
-    <w:p>
-      <w:pPr>
-        <w:rPr>
-          <w:lang w:val="en-US"/>
-        </w:rPr>
-      </w:pPr>
-      <w:r>
-        <w:rPr>
-          <w:lang w:val="en-US"/>
-        </w:rPr>
-        <w:t xml:space="preserve">  ELogin varchar(20) NOT NULL,</w:t>
-      </w:r>
-    </w:p>
-    <w:p>
-      <w:pPr>
-        <w:rPr>
-          <w:lang w:val="en-US"/>
-        </w:rPr>
-      </w:pPr>
-      <w:r>
-        <w:rPr>
-          <w:lang w:val="en-US"/>
-        </w:rPr>
-        <w:t xml:space="preserve">  EIdDivis varchar(10) NOT NULL,</w:t>
-      </w:r>
-    </w:p>
-    <w:p>
-      <w:pPr>
-        <w:rPr>
-          <w:lang w:val="en-US"/>
-        </w:rPr>
-      </w:pPr>
-      <w:r>
-        <w:rPr>
-          <w:lang w:val="en-US"/>
-        </w:rPr>
-        <w:t xml:space="preserve">  EDateLogin datetime DEFAULT NULL,</w:t>
-      </w:r>
-    </w:p>
-    <w:p>
-      <w:pPr>
-        <w:rPr>
-          <w:lang w:val="en-US"/>
-        </w:rPr>
-      </w:pPr>
-      <w:r>
-        <w:rPr>
-          <w:lang w:val="en-US"/>
-        </w:rPr>
-        <w:t xml:space="preserve">  EAdresseIP varchar(20) DEFAULT NULL,</w:t>
-      </w:r>
-    </w:p>
-    <w:p>
-      <w:pPr>
-        <w:rPr>
-          <w:lang w:val="en-US"/>
-        </w:rPr>
-      </w:pPr>
-      <w:r>
-        <w:rPr>
-          <w:lang w:val="en-US"/>
-        </w:rPr>
-        <w:t xml:space="preserve">  ELastLogin datetime DEFAULT NULL,</w:t>
-      </w:r>
-    </w:p>
-    <w:p>
-      <w:pPr>
-        <w:rPr>
-          <w:lang w:val="en-US"/>
-        </w:rPr>
-      </w:pPr>
-      <w:r>
-        <w:rPr>
-          <w:lang w:val="en-US"/>
-        </w:rPr>
-        <w:t xml:space="preserve">  ESession varchar(100) DEFAULT NULL,</w:t>
-      </w:r>
-    </w:p>
-    <w:p>
-      <w:pPr>
-        <w:rPr>
-          <w:lang w:val="en-US"/>
-        </w:rPr>
-      </w:pPr>
-      <w:r>
-        <w:rPr>
-          <w:lang w:val="en-US"/>
-        </w:rPr>
-        <w:t xml:space="preserve">  EDateLogout datetime DEFAULT NULL,</w:t>
-      </w:r>
-    </w:p>
-    <w:p>
-      <w:pPr>
-        <w:rPr>
-          <w:lang w:val="en-US"/>
-        </w:rPr>
-      </w:pPr>
-      <w:r>
-        <w:rPr>
-          <w:lang w:val="en-US"/>
-        </w:rPr>
-        <w:t xml:space="preserve">  EModif int(1) NOT NULL DEFAULT '0',</w:t>
-      </w:r>
-    </w:p>
-    <w:p>
-      <w:pPr>
-        <w:rPr>
-          <w:lang w:val="en-US"/>
-        </w:rPr>
-      </w:pPr>
-      <w:r>
-        <w:rPr>
-          <w:lang w:val="en-US"/>
-        </w:rPr>
-        <w:t xml:space="preserve">  PRIMARY KEY (EId)</w:t>
-      </w:r>
-    </w:p>
-    <w:p>
-      <w:pPr>
-        <w:rPr>
-          <w:lang w:val="en-US"/>
-        </w:rPr>
-      </w:pPr>
-      <w:r>
-        <w:rPr>
-          <w:lang w:val="en-US"/>
-        </w:rPr>
-        <w:t>) ENGINE=InnoDB DEFAULT CHARSET=latin1;</w:t>
+      <w:proofErr w:type="spellStart"/>
+      <w:r>
+        <w:rPr>
+          <w:lang w:val="en-US"/>
+        </w:rPr>
+        <w:t>EId</w:t>
+      </w:r>
+      <w:proofErr w:type="spellEnd"/>
+      <w:r>
+        <w:rPr>
+          <w:lang w:val="en-US"/>
+        </w:rPr>
+        <w:t xml:space="preserve"> </w:t>
+      </w:r>
+      <w:proofErr w:type="spellStart"/>
+      <w:proofErr w:type="gramStart"/>
+      <w:r>
+        <w:rPr>
+          <w:lang w:val="en-US"/>
+        </w:rPr>
+        <w:t>varchar</w:t>
+      </w:r>
+      <w:proofErr w:type="spellEnd"/>
+      <w:r>
+        <w:rPr>
+          <w:lang w:val="en-US"/>
+        </w:rPr>
+        <w:t>(</w:t>
+      </w:r>
+      <w:proofErr w:type="gramEnd"/>
+      <w:r>
+        <w:rPr>
+          <w:lang w:val="en-US"/>
+        </w:rPr>
+        <w:t>10) NOT NULL,</w:t>
+      </w:r>
+    </w:p>
+    <w:p>
+      <w:pPr>
+        <w:rPr>
+          <w:lang w:val="en-US"/>
+        </w:rPr>
+      </w:pPr>
+      <w:r>
+        <w:rPr>
+          <w:lang w:val="en-US"/>
+        </w:rPr>
+        <w:t xml:space="preserve">  </w:t>
+      </w:r>
+      <w:proofErr w:type="spellStart"/>
+      <w:r>
+        <w:rPr>
+          <w:lang w:val="en-US"/>
+        </w:rPr>
+        <w:t>ENom</w:t>
+      </w:r>
+      <w:proofErr w:type="spellEnd"/>
+      <w:r>
+        <w:rPr>
+          <w:lang w:val="en-US"/>
+        </w:rPr>
+        <w:t xml:space="preserve"> </w:t>
+      </w:r>
+      <w:proofErr w:type="spellStart"/>
+      <w:proofErr w:type="gramStart"/>
+      <w:r>
+        <w:rPr>
+          <w:lang w:val="en-US"/>
+        </w:rPr>
+        <w:t>varchar</w:t>
+      </w:r>
+      <w:proofErr w:type="spellEnd"/>
+      <w:r>
+        <w:rPr>
+          <w:lang w:val="en-US"/>
+        </w:rPr>
+        <w:t>(</w:t>
+      </w:r>
+      <w:proofErr w:type="gramEnd"/>
+      <w:r>
+        <w:rPr>
+          <w:lang w:val="en-US"/>
+        </w:rPr>
+        <w:t>30) NOT NULL,</w:t>
+      </w:r>
+    </w:p>
+    <w:p>
+      <w:pPr>
+        <w:rPr>
+          <w:lang w:val="en-US"/>
+        </w:rPr>
+      </w:pPr>
+      <w:r>
+        <w:rPr>
+          <w:lang w:val="en-US"/>
+        </w:rPr>
+        <w:t xml:space="preserve">  </w:t>
+      </w:r>
+      <w:proofErr w:type="spellStart"/>
+      <w:r>
+        <w:rPr>
+          <w:lang w:val="en-US"/>
+        </w:rPr>
+        <w:t>EPrenom</w:t>
+      </w:r>
+      <w:proofErr w:type="spellEnd"/>
+      <w:r>
+        <w:rPr>
+          <w:lang w:val="en-US"/>
+        </w:rPr>
+        <w:t xml:space="preserve"> </w:t>
+      </w:r>
+      <w:proofErr w:type="spellStart"/>
+      <w:proofErr w:type="gramStart"/>
+      <w:r>
+        <w:rPr>
+          <w:lang w:val="en-US"/>
+        </w:rPr>
+        <w:t>varchar</w:t>
+      </w:r>
+      <w:proofErr w:type="spellEnd"/>
+      <w:r>
+        <w:rPr>
+          <w:lang w:val="en-US"/>
+        </w:rPr>
+        <w:t>(</w:t>
+      </w:r>
+      <w:proofErr w:type="gramEnd"/>
+      <w:r>
+        <w:rPr>
+          <w:lang w:val="en-US"/>
+        </w:rPr>
+        <w:t>30) NOT NULL,</w:t>
+      </w:r>
+    </w:p>
+    <w:p>
+      <w:pPr>
+        <w:rPr>
+          <w:lang w:val="en-US"/>
+        </w:rPr>
+      </w:pPr>
+      <w:r>
+        <w:rPr>
+          <w:lang w:val="en-US"/>
+        </w:rPr>
+        <w:t xml:space="preserve">  </w:t>
+      </w:r>
+      <w:proofErr w:type="spellStart"/>
+      <w:r>
+        <w:rPr>
+          <w:lang w:val="en-US"/>
+        </w:rPr>
+        <w:t>ECodeINE</w:t>
+      </w:r>
+      <w:proofErr w:type="spellEnd"/>
+      <w:r>
+        <w:rPr>
+          <w:lang w:val="en-US"/>
+        </w:rPr>
+        <w:t xml:space="preserve"> </w:t>
+      </w:r>
+      <w:proofErr w:type="spellStart"/>
+      <w:proofErr w:type="gramStart"/>
+      <w:r>
+        <w:rPr>
+          <w:lang w:val="en-US"/>
+        </w:rPr>
+        <w:t>Varchar</w:t>
+      </w:r>
+      <w:proofErr w:type="spellEnd"/>
+      <w:r>
+        <w:rPr>
+          <w:lang w:val="en-US"/>
+        </w:rPr>
+        <w:t>(</w:t>
+      </w:r>
+      <w:proofErr w:type="gramEnd"/>
+      <w:r>
+        <w:rPr>
+          <w:lang w:val="en-US"/>
+        </w:rPr>
+        <w:t>11),</w:t>
+      </w:r>
+    </w:p>
+    <w:p>
+      <w:pPr>
+        <w:rPr>
+          <w:lang w:val="en-US"/>
+        </w:rPr>
+      </w:pPr>
+      <w:r>
+        <w:rPr>
+          <w:lang w:val="en-US"/>
+        </w:rPr>
+        <w:t xml:space="preserve">  </w:t>
+      </w:r>
+      <w:proofErr w:type="spellStart"/>
+      <w:r>
+        <w:rPr>
+          <w:lang w:val="en-US"/>
+        </w:rPr>
+        <w:t>EVote</w:t>
+      </w:r>
+      <w:proofErr w:type="spellEnd"/>
+      <w:r>
+        <w:rPr>
+          <w:lang w:val="en-US"/>
+        </w:rPr>
+        <w:t xml:space="preserve"> </w:t>
+      </w:r>
+      <w:proofErr w:type="spellStart"/>
+      <w:r>
+        <w:rPr>
+          <w:lang w:val="en-US"/>
+        </w:rPr>
+        <w:t>datetime</w:t>
+      </w:r>
+      <w:proofErr w:type="spellEnd"/>
+      <w:r>
+        <w:rPr>
+          <w:lang w:val="en-US"/>
+        </w:rPr>
+        <w:t xml:space="preserve"> DEFAULT NULL,</w:t>
+      </w:r>
+    </w:p>
+    <w:p>
+      <w:pPr>
+        <w:rPr>
+          <w:lang w:val="en-US"/>
+        </w:rPr>
+      </w:pPr>
+      <w:r>
+        <w:rPr>
+          <w:lang w:val="en-US"/>
+        </w:rPr>
+        <w:t xml:space="preserve">  </w:t>
+      </w:r>
+      <w:proofErr w:type="spellStart"/>
+      <w:r>
+        <w:rPr>
+          <w:lang w:val="en-US"/>
+        </w:rPr>
+        <w:t>EPwd</w:t>
+      </w:r>
+      <w:proofErr w:type="spellEnd"/>
+      <w:r>
+        <w:rPr>
+          <w:lang w:val="en-US"/>
+        </w:rPr>
+        <w:t xml:space="preserve"> </w:t>
+      </w:r>
+      <w:proofErr w:type="spellStart"/>
+      <w:proofErr w:type="gramStart"/>
+      <w:r>
+        <w:rPr>
+          <w:lang w:val="en-US"/>
+        </w:rPr>
+        <w:t>varchar</w:t>
+      </w:r>
+      <w:proofErr w:type="spellEnd"/>
+      <w:r>
+        <w:rPr>
+          <w:lang w:val="en-US"/>
+        </w:rPr>
+        <w:t>(</w:t>
+      </w:r>
+      <w:proofErr w:type="gramEnd"/>
+      <w:r>
+        <w:rPr>
+          <w:lang w:val="en-US"/>
+        </w:rPr>
+        <w:t>50) NOT NULL,</w:t>
+      </w:r>
+    </w:p>
+    <w:p>
+      <w:pPr>
+        <w:rPr>
+          <w:lang w:val="en-US"/>
+        </w:rPr>
+      </w:pPr>
+      <w:r>
+        <w:rPr>
+          <w:lang w:val="en-US"/>
+        </w:rPr>
+        <w:t xml:space="preserve">  </w:t>
+      </w:r>
+      <w:proofErr w:type="spellStart"/>
+      <w:r>
+        <w:rPr>
+          <w:lang w:val="en-US"/>
+        </w:rPr>
+        <w:t>ELogin</w:t>
+      </w:r>
+      <w:proofErr w:type="spellEnd"/>
+      <w:r>
+        <w:rPr>
+          <w:lang w:val="en-US"/>
+        </w:rPr>
+        <w:t xml:space="preserve"> </w:t>
+      </w:r>
+      <w:proofErr w:type="spellStart"/>
+      <w:proofErr w:type="gramStart"/>
+      <w:r>
+        <w:rPr>
+          <w:lang w:val="en-US"/>
+        </w:rPr>
+        <w:t>varchar</w:t>
+      </w:r>
+      <w:proofErr w:type="spellEnd"/>
+      <w:r>
+        <w:rPr>
+          <w:lang w:val="en-US"/>
+        </w:rPr>
+        <w:t>(</w:t>
+      </w:r>
+      <w:proofErr w:type="gramEnd"/>
+      <w:r>
+        <w:rPr>
+          <w:lang w:val="en-US"/>
+        </w:rPr>
+        <w:t>20) NOT NULL,</w:t>
+      </w:r>
+    </w:p>
+    <w:p>
+      <w:pPr>
+        <w:rPr>
+          <w:lang w:val="en-US"/>
+        </w:rPr>
+      </w:pPr>
+      <w:r>
+        <w:rPr>
+          <w:lang w:val="en-US"/>
+        </w:rPr>
+        <w:t xml:space="preserve">  </w:t>
+      </w:r>
+      <w:proofErr w:type="spellStart"/>
+      <w:r>
+        <w:rPr>
+          <w:lang w:val="en-US"/>
+        </w:rPr>
+        <w:t>EIdDivis</w:t>
+      </w:r>
+      <w:proofErr w:type="spellEnd"/>
+      <w:r>
+        <w:rPr>
+          <w:lang w:val="en-US"/>
+        </w:rPr>
+        <w:t xml:space="preserve"> </w:t>
+      </w:r>
+      <w:proofErr w:type="spellStart"/>
+      <w:proofErr w:type="gramStart"/>
+      <w:r>
+        <w:rPr>
+          <w:lang w:val="en-US"/>
+        </w:rPr>
+        <w:t>varchar</w:t>
+      </w:r>
+      <w:proofErr w:type="spellEnd"/>
+      <w:r>
+        <w:rPr>
+          <w:lang w:val="en-US"/>
+        </w:rPr>
+        <w:t>(</w:t>
+      </w:r>
+      <w:proofErr w:type="gramEnd"/>
+      <w:r>
+        <w:rPr>
+          <w:lang w:val="en-US"/>
+        </w:rPr>
+        <w:t>10) NOT NULL,</w:t>
+      </w:r>
+    </w:p>
+    <w:p>
+      <w:pPr>
+        <w:rPr>
+          <w:lang w:val="en-US"/>
+        </w:rPr>
+      </w:pPr>
+      <w:r>
+        <w:rPr>
+          <w:lang w:val="en-US"/>
+        </w:rPr>
+        <w:t xml:space="preserve">  </w:t>
+      </w:r>
+      <w:proofErr w:type="spellStart"/>
+      <w:r>
+        <w:rPr>
+          <w:lang w:val="en-US"/>
+        </w:rPr>
+        <w:t>EDateLogin</w:t>
+      </w:r>
+      <w:proofErr w:type="spellEnd"/>
+      <w:r>
+        <w:rPr>
+          <w:lang w:val="en-US"/>
+        </w:rPr>
+        <w:t xml:space="preserve"> </w:t>
+      </w:r>
+      <w:proofErr w:type="spellStart"/>
+      <w:r>
+        <w:rPr>
+          <w:lang w:val="en-US"/>
+        </w:rPr>
+        <w:t>datetime</w:t>
+      </w:r>
+      <w:proofErr w:type="spellEnd"/>
+      <w:r>
+        <w:rPr>
+          <w:lang w:val="en-US"/>
+        </w:rPr>
+        <w:t xml:space="preserve"> DEFAULT NULL,</w:t>
+      </w:r>
+    </w:p>
+    <w:p>
+      <w:pPr>
+        <w:rPr>
+          <w:lang w:val="en-US"/>
+        </w:rPr>
+      </w:pPr>
+      <w:r>
+        <w:rPr>
+          <w:lang w:val="en-US"/>
+        </w:rPr>
+        <w:t xml:space="preserve">  </w:t>
+      </w:r>
+      <w:proofErr w:type="spellStart"/>
+      <w:r>
+        <w:rPr>
+          <w:lang w:val="en-US"/>
+        </w:rPr>
+        <w:t>EAdresseIP</w:t>
+      </w:r>
+      <w:proofErr w:type="spellEnd"/>
+      <w:r>
+        <w:rPr>
+          <w:lang w:val="en-US"/>
+        </w:rPr>
+        <w:t xml:space="preserve"> </w:t>
+      </w:r>
+      <w:proofErr w:type="spellStart"/>
+      <w:proofErr w:type="gramStart"/>
+      <w:r>
+        <w:rPr>
+          <w:lang w:val="en-US"/>
+        </w:rPr>
+        <w:t>varchar</w:t>
+      </w:r>
+      <w:proofErr w:type="spellEnd"/>
+      <w:r>
+        <w:rPr>
+          <w:lang w:val="en-US"/>
+        </w:rPr>
+        <w:t>(</w:t>
+      </w:r>
+      <w:proofErr w:type="gramEnd"/>
+      <w:r>
+        <w:rPr>
+          <w:lang w:val="en-US"/>
+        </w:rPr>
+        <w:t>20) DEFAULT NULL,</w:t>
+      </w:r>
+    </w:p>
+    <w:p>
+      <w:pPr>
+        <w:rPr>
+          <w:lang w:val="en-US"/>
+        </w:rPr>
+      </w:pPr>
+      <w:r>
+        <w:rPr>
+          <w:lang w:val="en-US"/>
+        </w:rPr>
+        <w:t xml:space="preserve">  </w:t>
+      </w:r>
+      <w:proofErr w:type="spellStart"/>
+      <w:r>
+        <w:rPr>
+          <w:lang w:val="en-US"/>
+        </w:rPr>
+        <w:t>ELastLogin</w:t>
+      </w:r>
+      <w:proofErr w:type="spellEnd"/>
+      <w:r>
+        <w:rPr>
+          <w:lang w:val="en-US"/>
+        </w:rPr>
+        <w:t xml:space="preserve"> </w:t>
+      </w:r>
+      <w:proofErr w:type="spellStart"/>
+      <w:r>
+        <w:rPr>
+          <w:lang w:val="en-US"/>
+        </w:rPr>
+        <w:t>datetime</w:t>
+      </w:r>
+      <w:proofErr w:type="spellEnd"/>
+      <w:r>
+        <w:rPr>
+          <w:lang w:val="en-US"/>
+        </w:rPr>
+        <w:t xml:space="preserve"> DEFAULT NULL,</w:t>
+      </w:r>
+    </w:p>
+    <w:p>
+      <w:pPr>
+        <w:rPr>
+          <w:lang w:val="en-US"/>
+        </w:rPr>
+      </w:pPr>
+      <w:r>
+        <w:rPr>
+          <w:lang w:val="en-US"/>
+        </w:rPr>
+        <w:t xml:space="preserve">  </w:t>
+      </w:r>
+      <w:proofErr w:type="spellStart"/>
+      <w:r>
+        <w:rPr>
+          <w:lang w:val="en-US"/>
+        </w:rPr>
+        <w:t>ESession</w:t>
+      </w:r>
+      <w:proofErr w:type="spellEnd"/>
+      <w:r>
+        <w:rPr>
+          <w:lang w:val="en-US"/>
+        </w:rPr>
+        <w:t xml:space="preserve"> </w:t>
+      </w:r>
+      <w:proofErr w:type="spellStart"/>
+      <w:proofErr w:type="gramStart"/>
+      <w:r>
+        <w:rPr>
+          <w:lang w:val="en-US"/>
+        </w:rPr>
+        <w:t>varchar</w:t>
+      </w:r>
+      <w:proofErr w:type="spellEnd"/>
+      <w:r>
+        <w:rPr>
+          <w:lang w:val="en-US"/>
+        </w:rPr>
+        <w:t>(</w:t>
+      </w:r>
+      <w:proofErr w:type="gramEnd"/>
+      <w:r>
+        <w:rPr>
+          <w:lang w:val="en-US"/>
+        </w:rPr>
+        <w:t>100) DEFAULT NULL,</w:t>
+      </w:r>
+    </w:p>
+    <w:p>
+      <w:pPr>
+        <w:rPr>
+          <w:lang w:val="en-US"/>
+        </w:rPr>
+      </w:pPr>
+      <w:r>
+        <w:rPr>
+          <w:lang w:val="en-US"/>
+        </w:rPr>
+        <w:t xml:space="preserve">  </w:t>
+      </w:r>
+      <w:proofErr w:type="spellStart"/>
+      <w:r>
+        <w:rPr>
+          <w:lang w:val="en-US"/>
+        </w:rPr>
+        <w:t>EDateLogout</w:t>
+      </w:r>
+      <w:proofErr w:type="spellEnd"/>
+      <w:r>
+        <w:rPr>
+          <w:lang w:val="en-US"/>
+        </w:rPr>
+        <w:t xml:space="preserve"> </w:t>
+      </w:r>
+      <w:proofErr w:type="spellStart"/>
+      <w:r>
+        <w:rPr>
+          <w:lang w:val="en-US"/>
+        </w:rPr>
+        <w:t>datetime</w:t>
+      </w:r>
+      <w:proofErr w:type="spellEnd"/>
+      <w:r>
+        <w:rPr>
+          <w:lang w:val="en-US"/>
+        </w:rPr>
+        <w:t xml:space="preserve"> DEFAULT NULL,</w:t>
+      </w:r>
+    </w:p>
+    <w:p>
+      <w:pPr>
+        <w:rPr>
+          <w:lang w:val="en-US"/>
+        </w:rPr>
+      </w:pPr>
+      <w:r>
+        <w:rPr>
+          <w:lang w:val="en-US"/>
+        </w:rPr>
+        <w:t xml:space="preserve">  </w:t>
+      </w:r>
+      <w:proofErr w:type="spellStart"/>
+      <w:r>
+        <w:rPr>
+          <w:lang w:val="en-US"/>
+        </w:rPr>
+        <w:t>EModif</w:t>
+      </w:r>
+      <w:proofErr w:type="spellEnd"/>
+      <w:r>
+        <w:rPr>
+          <w:lang w:val="en-US"/>
+        </w:rPr>
+        <w:t xml:space="preserve"> </w:t>
+      </w:r>
+      <w:proofErr w:type="spellStart"/>
+      <w:proofErr w:type="gramStart"/>
+      <w:r>
+        <w:rPr>
+          <w:lang w:val="en-US"/>
+        </w:rPr>
+        <w:t>int</w:t>
+      </w:r>
+      <w:proofErr w:type="spellEnd"/>
+      <w:r>
+        <w:rPr>
+          <w:lang w:val="en-US"/>
+        </w:rPr>
+        <w:t>(</w:t>
+      </w:r>
+      <w:proofErr w:type="gramEnd"/>
+      <w:r>
+        <w:rPr>
+          <w:lang w:val="en-US"/>
+        </w:rPr>
+        <w:t>1) NOT NULL DEFAULT '0',</w:t>
+      </w:r>
+    </w:p>
+    <w:p>
+      <w:pPr>
+        <w:rPr>
+          <w:lang w:val="en-US"/>
+        </w:rPr>
+      </w:pPr>
+      <w:r>
+        <w:rPr>
+          <w:lang w:val="en-US"/>
+        </w:rPr>
+        <w:t xml:space="preserve">  PRIMARY KEY (</w:t>
+      </w:r>
+      <w:proofErr w:type="spellStart"/>
+      <w:r>
+        <w:rPr>
+          <w:lang w:val="en-US"/>
+        </w:rPr>
+        <w:t>EId</w:t>
+      </w:r>
+      <w:proofErr w:type="spellEnd"/>
+      <w:r>
+        <w:rPr>
+          <w:lang w:val="en-US"/>
+        </w:rPr>
+        <w:t>)</w:t>
+      </w:r>
+    </w:p>
+    <w:p>
+      <w:pPr>
+        <w:rPr>
+          <w:lang w:val="en-US"/>
+        </w:rPr>
+      </w:pPr>
+      <w:r>
+        <w:rPr>
+          <w:lang w:val="en-US"/>
+        </w:rPr>
+        <w:t>) ENGINE=</w:t>
+      </w:r>
+      <w:proofErr w:type="spellStart"/>
+      <w:r>
+        <w:rPr>
+          <w:lang w:val="en-US"/>
+        </w:rPr>
+        <w:t>InnoDB</w:t>
+      </w:r>
+      <w:proofErr w:type="spellEnd"/>
+      <w:r>
+        <w:rPr>
+          <w:lang w:val="en-US"/>
+        </w:rPr>
+        <w:t xml:space="preserve"> DEFAULT CHARSET=latin1;</w:t>
       </w:r>
     </w:p>
     <w:p>
@@ -4562,32 +5916,55 @@
         </w:rPr>
         <w:t>CREATE TABLE suffrage (</w:t>
       </w:r>
-      <w:bookmarkStart w:id="19" w:name="_GoBack"/>
-      <w:bookmarkEnd w:id="19"/>
-    </w:p>
-    <w:p>
-      <w:pPr>
-        <w:rPr>
-          <w:lang w:val="en-US"/>
-        </w:rPr>
-      </w:pPr>
-      <w:r>
-        <w:rPr>
-          <w:lang w:val="en-US"/>
-        </w:rPr>
-        <w:t xml:space="preserve">  SId </w:t>
-      </w:r>
+    </w:p>
+    <w:p>
+      <w:pPr>
+        <w:rPr>
+          <w:lang w:val="en-US"/>
+        </w:rPr>
+      </w:pPr>
+      <w:r>
+        <w:rPr>
+          <w:lang w:val="en-US"/>
+        </w:rPr>
+        <w:lastRenderedPageBreak/>
+        <w:t xml:space="preserve">  </w:t>
+      </w:r>
+      <w:proofErr w:type="spellStart"/>
+      <w:r>
+        <w:rPr>
+          <w:lang w:val="en-US"/>
+        </w:rPr>
+        <w:t>SId</w:t>
+      </w:r>
+      <w:proofErr w:type="spellEnd"/>
+      <w:r>
+        <w:rPr>
+          <w:lang w:val="en-US"/>
+        </w:rPr>
+        <w:t xml:space="preserve"> </w:t>
+      </w:r>
+      <w:proofErr w:type="spellStart"/>
+      <w:proofErr w:type="gramStart"/>
       <w:r>
         <w:rPr>
           <w:lang w:val="en-US"/>
         </w:rPr>
         <w:t>varchar</w:t>
       </w:r>
-      <w:r>
-        <w:rPr>
-          <w:lang w:val="en-US"/>
-        </w:rPr>
-        <w:t>(10</w:t>
+      <w:proofErr w:type="spellEnd"/>
+      <w:r>
+        <w:rPr>
+          <w:lang w:val="en-US"/>
+        </w:rPr>
+        <w:t>(</w:t>
+      </w:r>
+      <w:proofErr w:type="gramEnd"/>
+      <w:r>
+        <w:rPr>
+          <w:lang w:val="en-US"/>
+        </w:rPr>
+        <w:t>10</w:t>
       </w:r>
       <w:r>
         <w:rPr>
@@ -4606,73 +5983,272 @@
         <w:rPr>
           <w:lang w:val="en-US"/>
         </w:rPr>
-        <w:t xml:space="preserve">  SChoix int(2) NOT NULL DEFAULT '5',</w:t>
-      </w:r>
-    </w:p>
-    <w:p>
-      <w:pPr>
-        <w:rPr>
-          <w:lang w:val="en-US"/>
-        </w:rPr>
-      </w:pPr>
-      <w:r>
-        <w:rPr>
-          <w:lang w:val="en-US"/>
-        </w:rPr>
-        <w:t xml:space="preserve">  SDateDeb datetime NOT NULL,</w:t>
-      </w:r>
-    </w:p>
-    <w:p>
-      <w:pPr>
-        <w:rPr>
-          <w:lang w:val="en-US"/>
-        </w:rPr>
-      </w:pPr>
-      <w:r>
-        <w:rPr>
-          <w:lang w:val="en-US"/>
-        </w:rPr>
-        <w:lastRenderedPageBreak/>
-        <w:t xml:space="preserve">  SDateFin datetime NOT NULL,</w:t>
-      </w:r>
-    </w:p>
-    <w:p>
-      <w:pPr>
-        <w:rPr>
-          <w:lang w:val="en-US"/>
-        </w:rPr>
-      </w:pPr>
-      <w:r>
-        <w:rPr>
-          <w:lang w:val="en-US"/>
-        </w:rPr>
-        <w:t xml:space="preserve">  SDescription varchar(40) NOT NULL,</w:t>
-      </w:r>
-    </w:p>
-    <w:p>
-      <w:pPr>
-        <w:rPr>
-          <w:lang w:val="en-US"/>
-        </w:rPr>
-      </w:pPr>
-      <w:r>
-        <w:rPr>
-          <w:lang w:val="en-US"/>
-        </w:rPr>
-        <w:t xml:space="preserve">  SBlancs int(4) NOT NULL DEFAULT '0',</w:t>
-      </w:r>
-    </w:p>
-    <w:p>
-      <w:pPr>
-        <w:rPr>
-          <w:lang w:val="en-US"/>
-        </w:rPr>
-      </w:pPr>
-      <w:r>
-        <w:rPr>
-          <w:lang w:val="en-US"/>
-        </w:rPr>
-        <w:t xml:space="preserve">  SNuls int(4) NOT NULL DEFAULT '0'</w:t>
+        <w:t xml:space="preserve">  </w:t>
+      </w:r>
+      <w:proofErr w:type="spellStart"/>
+      <w:r>
+        <w:rPr>
+          <w:lang w:val="en-US"/>
+        </w:rPr>
+        <w:t>SChoix</w:t>
+      </w:r>
+      <w:proofErr w:type="spellEnd"/>
+      <w:r>
+        <w:rPr>
+          <w:lang w:val="en-US"/>
+        </w:rPr>
+        <w:t xml:space="preserve"> </w:t>
+      </w:r>
+      <w:proofErr w:type="spellStart"/>
+      <w:proofErr w:type="gramStart"/>
+      <w:r>
+        <w:rPr>
+          <w:lang w:val="en-US"/>
+        </w:rPr>
+        <w:t>int</w:t>
+      </w:r>
+      <w:proofErr w:type="spellEnd"/>
+      <w:r>
+        <w:rPr>
+          <w:lang w:val="en-US"/>
+        </w:rPr>
+        <w:t>(</w:t>
+      </w:r>
+      <w:proofErr w:type="gramEnd"/>
+      <w:r>
+        <w:rPr>
+          <w:lang w:val="en-US"/>
+        </w:rPr>
+        <w:t>2) NOT NULL DEFAULT '5',</w:t>
+      </w:r>
+    </w:p>
+    <w:p>
+      <w:pPr>
+        <w:rPr>
+          <w:lang w:val="en-US"/>
+        </w:rPr>
+      </w:pPr>
+      <w:r>
+        <w:rPr>
+          <w:lang w:val="en-US"/>
+        </w:rPr>
+        <w:t xml:space="preserve">  </w:t>
+      </w:r>
+      <w:proofErr w:type="spellStart"/>
+      <w:r>
+        <w:rPr>
+          <w:lang w:val="en-US"/>
+        </w:rPr>
+        <w:t>SDateDeb</w:t>
+      </w:r>
+      <w:proofErr w:type="spellEnd"/>
+      <w:r>
+        <w:rPr>
+          <w:lang w:val="en-US"/>
+        </w:rPr>
+        <w:t xml:space="preserve"> </w:t>
+      </w:r>
+      <w:proofErr w:type="spellStart"/>
+      <w:r>
+        <w:rPr>
+          <w:lang w:val="en-US"/>
+        </w:rPr>
+        <w:t>datetime</w:t>
+      </w:r>
+      <w:proofErr w:type="spellEnd"/>
+      <w:r>
+        <w:rPr>
+          <w:lang w:val="en-US"/>
+        </w:rPr>
+        <w:t xml:space="preserve"> NOT NULL,</w:t>
+      </w:r>
+    </w:p>
+    <w:p>
+      <w:pPr>
+        <w:rPr>
+          <w:lang w:val="en-US"/>
+        </w:rPr>
+      </w:pPr>
+      <w:r>
+        <w:rPr>
+          <w:lang w:val="en-US"/>
+        </w:rPr>
+        <w:t xml:space="preserve">  </w:t>
+      </w:r>
+      <w:proofErr w:type="spellStart"/>
+      <w:r>
+        <w:rPr>
+          <w:lang w:val="en-US"/>
+        </w:rPr>
+        <w:t>SDateFin</w:t>
+      </w:r>
+      <w:proofErr w:type="spellEnd"/>
+      <w:r>
+        <w:rPr>
+          <w:lang w:val="en-US"/>
+        </w:rPr>
+        <w:t xml:space="preserve"> </w:t>
+      </w:r>
+      <w:proofErr w:type="spellStart"/>
+      <w:r>
+        <w:rPr>
+          <w:lang w:val="en-US"/>
+        </w:rPr>
+        <w:t>datetime</w:t>
+      </w:r>
+      <w:proofErr w:type="spellEnd"/>
+      <w:r>
+        <w:rPr>
+          <w:lang w:val="en-US"/>
+        </w:rPr>
+        <w:t xml:space="preserve"> NOT NULL,</w:t>
+      </w:r>
+    </w:p>
+    <w:p>
+      <w:pPr>
+        <w:rPr>
+          <w:lang w:val="en-US"/>
+        </w:rPr>
+      </w:pPr>
+      <w:r>
+        <w:rPr>
+          <w:lang w:val="en-US"/>
+        </w:rPr>
+        <w:t xml:space="preserve">  </w:t>
+      </w:r>
+      <w:proofErr w:type="spellStart"/>
+      <w:r>
+        <w:rPr>
+          <w:lang w:val="en-US"/>
+        </w:rPr>
+        <w:t>SDescription</w:t>
+      </w:r>
+      <w:proofErr w:type="spellEnd"/>
+      <w:r>
+        <w:rPr>
+          <w:lang w:val="en-US"/>
+        </w:rPr>
+        <w:t xml:space="preserve"> </w:t>
+      </w:r>
+      <w:proofErr w:type="spellStart"/>
+      <w:proofErr w:type="gramStart"/>
+      <w:r>
+        <w:rPr>
+          <w:lang w:val="en-US"/>
+        </w:rPr>
+        <w:t>varchar</w:t>
+      </w:r>
+      <w:proofErr w:type="spellEnd"/>
+      <w:r>
+        <w:rPr>
+          <w:lang w:val="en-US"/>
+        </w:rPr>
+        <w:t>(</w:t>
+      </w:r>
+      <w:proofErr w:type="gramEnd"/>
+      <w:r>
+        <w:rPr>
+          <w:lang w:val="en-US"/>
+        </w:rPr>
+        <w:t>40) NOT NULL,</w:t>
+      </w:r>
+    </w:p>
+    <w:p>
+      <w:pPr>
+        <w:rPr>
+          <w:lang w:val="en-US"/>
+        </w:rPr>
+      </w:pPr>
+      <w:r>
+        <w:rPr>
+          <w:lang w:val="en-US"/>
+        </w:rPr>
+        <w:t xml:space="preserve">  </w:t>
+      </w:r>
+      <w:proofErr w:type="spellStart"/>
+      <w:r>
+        <w:rPr>
+          <w:lang w:val="en-US"/>
+        </w:rPr>
+        <w:t>SBlancs</w:t>
+      </w:r>
+      <w:proofErr w:type="spellEnd"/>
+      <w:r>
+        <w:rPr>
+          <w:lang w:val="en-US"/>
+        </w:rPr>
+        <w:t xml:space="preserve"> </w:t>
+      </w:r>
+      <w:proofErr w:type="spellStart"/>
+      <w:proofErr w:type="gramStart"/>
+      <w:r>
+        <w:rPr>
+          <w:lang w:val="en-US"/>
+        </w:rPr>
+        <w:t>int</w:t>
+      </w:r>
+      <w:proofErr w:type="spellEnd"/>
+      <w:r>
+        <w:rPr>
+          <w:lang w:val="en-US"/>
+        </w:rPr>
+        <w:t>(</w:t>
+      </w:r>
+      <w:proofErr w:type="gramEnd"/>
+      <w:r>
+        <w:rPr>
+          <w:lang w:val="en-US"/>
+        </w:rPr>
+        <w:t>4) NOT NULL DEFAULT '0',</w:t>
+      </w:r>
+    </w:p>
+    <w:p>
+      <w:pPr>
+        <w:rPr>
+          <w:lang w:val="en-US"/>
+        </w:rPr>
+      </w:pPr>
+      <w:r>
+        <w:rPr>
+          <w:lang w:val="en-US"/>
+        </w:rPr>
+        <w:t xml:space="preserve">  </w:t>
+      </w:r>
+      <w:proofErr w:type="spellStart"/>
+      <w:r>
+        <w:rPr>
+          <w:lang w:val="en-US"/>
+        </w:rPr>
+        <w:t>SNuls</w:t>
+      </w:r>
+      <w:proofErr w:type="spellEnd"/>
+      <w:r>
+        <w:rPr>
+          <w:lang w:val="en-US"/>
+        </w:rPr>
+        <w:t xml:space="preserve"> </w:t>
+      </w:r>
+      <w:proofErr w:type="spellStart"/>
+      <w:proofErr w:type="gramStart"/>
+      <w:r>
+        <w:rPr>
+          <w:lang w:val="en-US"/>
+        </w:rPr>
+        <w:t>int</w:t>
+      </w:r>
+      <w:proofErr w:type="spellEnd"/>
+      <w:r>
+        <w:rPr>
+          <w:lang w:val="en-US"/>
+        </w:rPr>
+        <w:t>(</w:t>
+      </w:r>
+      <w:proofErr w:type="gramEnd"/>
+      <w:r>
+        <w:rPr>
+          <w:lang w:val="en-US"/>
+        </w:rPr>
+        <w:t>4) NOT NULL DEFAULT '0'</w:t>
       </w:r>
     </w:p>
     <w:p>
@@ -4687,12 +6263,14 @@
         </w:rPr>
         <w:t>PRIMARY KEY (</w:t>
       </w:r>
+      <w:proofErr w:type="spellStart"/>
       <w:r>
         <w:rPr>
           <w:lang w:val="en-US"/>
         </w:rPr>
         <w:t>SId</w:t>
       </w:r>
+      <w:proofErr w:type="spellEnd"/>
       <w:r>
         <w:rPr>
           <w:lang w:val="en-US"/>
@@ -4716,27 +6294,48 @@
         <w:rPr>
           <w:lang w:val="en-US"/>
         </w:rPr>
-        <w:t>=InnoDB DEFAULT CHARSET=latin1;</w:t>
-      </w:r>
-    </w:p>
-    <w:p>
-      <w:pPr>
-        <w:rPr>
-          <w:lang w:val="en-US"/>
-        </w:rPr>
-      </w:pPr>
-    </w:p>
-    <w:p>
-      <w:pPr>
-        <w:rPr>
-          <w:lang w:val="en-US"/>
-        </w:rPr>
-      </w:pPr>
-      <w:r>
-        <w:rPr>
-          <w:lang w:val="en-US"/>
-        </w:rPr>
-        <w:t>CREATE TABLE a</w:t>
+        <w:t>=</w:t>
+      </w:r>
+      <w:proofErr w:type="spellStart"/>
+      <w:r>
+        <w:rPr>
+          <w:lang w:val="en-US"/>
+        </w:rPr>
+        <w:t>InnoDB</w:t>
+      </w:r>
+      <w:proofErr w:type="spellEnd"/>
+      <w:r>
+        <w:rPr>
+          <w:lang w:val="en-US"/>
+        </w:rPr>
+        <w:t xml:space="preserve"> DEFAULT CHARSET=latin1;</w:t>
+      </w:r>
+    </w:p>
+    <w:p>
+      <w:pPr>
+        <w:rPr>
+          <w:lang w:val="en-US"/>
+        </w:rPr>
+      </w:pPr>
+    </w:p>
+    <w:p>
+      <w:pPr>
+        <w:rPr>
+          <w:lang w:val="en-US"/>
+        </w:rPr>
+      </w:pPr>
+      <w:r>
+        <w:rPr>
+          <w:lang w:val="en-US"/>
+        </w:rPr>
+        <w:t xml:space="preserve">CREATE TABLE </w:t>
+      </w:r>
+      <w:proofErr w:type="gramStart"/>
+      <w:r>
+        <w:rPr>
+          <w:lang w:val="en-US"/>
+        </w:rPr>
+        <w:t>a</w:t>
       </w:r>
       <w:r>
         <w:rPr>
@@ -4744,76 +6343,215 @@
         </w:rPr>
         <w:t>dmin(</w:t>
       </w:r>
-    </w:p>
-    <w:p>
-      <w:pPr>
-        <w:rPr>
-          <w:lang w:val="en-US"/>
-        </w:rPr>
-      </w:pPr>
-      <w:r>
-        <w:rPr>
-          <w:lang w:val="en-US"/>
-        </w:rPr>
-        <w:t xml:space="preserve">  ALogin varchar(20) NOT NULL,</w:t>
-      </w:r>
-    </w:p>
-    <w:p>
-      <w:pPr>
-        <w:rPr>
-          <w:lang w:val="en-US"/>
-        </w:rPr>
-      </w:pPr>
-      <w:r>
-        <w:rPr>
-          <w:lang w:val="en-US"/>
-        </w:rPr>
-        <w:t xml:space="preserve">  APwd varchar(50) NOT NULL,</w:t>
-      </w:r>
-    </w:p>
-    <w:p>
-      <w:pPr>
-        <w:rPr>
-          <w:lang w:val="en-US"/>
-        </w:rPr>
-      </w:pPr>
-      <w:r>
-        <w:rPr>
-          <w:lang w:val="en-US"/>
-        </w:rPr>
-        <w:t xml:space="preserve">  ADroit varchar(4) NOT NULL,</w:t>
-      </w:r>
-    </w:p>
-    <w:p>
-      <w:pPr>
-        <w:rPr>
-          <w:lang w:val="en-US"/>
-        </w:rPr>
-      </w:pPr>
-      <w:r>
-        <w:rPr>
-          <w:lang w:val="en-US"/>
-        </w:rPr>
-        <w:t xml:space="preserve">  PRIMARY KEY (ALogin)</w:t>
-      </w:r>
-    </w:p>
-    <w:p>
-      <w:pPr>
-        <w:rPr>
-          <w:lang w:val="en-US"/>
-        </w:rPr>
-      </w:pPr>
-      <w:r>
-        <w:rPr>
-          <w:lang w:val="en-US"/>
-        </w:rPr>
-        <w:t>)ENGINE=</w:t>
-      </w:r>
-      <w:r>
-        <w:rPr>
-          <w:lang w:val="en-US"/>
-        </w:rPr>
-        <w:t>InnoDB DEFAULT CHARSET=latin1;</w:t>
+      <w:proofErr w:type="gramEnd"/>
+    </w:p>
+    <w:p>
+      <w:pPr>
+        <w:rPr>
+          <w:lang w:val="en-US"/>
+        </w:rPr>
+      </w:pPr>
+      <w:r>
+        <w:rPr>
+          <w:lang w:val="en-US"/>
+        </w:rPr>
+        <w:t xml:space="preserve">  </w:t>
+      </w:r>
+      <w:proofErr w:type="spellStart"/>
+      <w:r>
+        <w:rPr>
+          <w:lang w:val="en-US"/>
+        </w:rPr>
+        <w:t>ALogin</w:t>
+      </w:r>
+      <w:proofErr w:type="spellEnd"/>
+      <w:r>
+        <w:rPr>
+          <w:lang w:val="en-US"/>
+        </w:rPr>
+        <w:t xml:space="preserve"> </w:t>
+      </w:r>
+      <w:proofErr w:type="spellStart"/>
+      <w:proofErr w:type="gramStart"/>
+      <w:r>
+        <w:rPr>
+          <w:lang w:val="en-US"/>
+        </w:rPr>
+        <w:t>varchar</w:t>
+      </w:r>
+      <w:proofErr w:type="spellEnd"/>
+      <w:r>
+        <w:rPr>
+          <w:lang w:val="en-US"/>
+        </w:rPr>
+        <w:t>(</w:t>
+      </w:r>
+      <w:proofErr w:type="gramEnd"/>
+      <w:r>
+        <w:rPr>
+          <w:lang w:val="en-US"/>
+        </w:rPr>
+        <w:t>20) NOT NULL,</w:t>
+      </w:r>
+    </w:p>
+    <w:p>
+      <w:pPr>
+        <w:rPr>
+          <w:lang w:val="en-US"/>
+        </w:rPr>
+      </w:pPr>
+      <w:r>
+        <w:rPr>
+          <w:lang w:val="en-US"/>
+        </w:rPr>
+        <w:t xml:space="preserve">  </w:t>
+      </w:r>
+      <w:proofErr w:type="spellStart"/>
+      <w:r>
+        <w:rPr>
+          <w:lang w:val="en-US"/>
+        </w:rPr>
+        <w:t>APwd</w:t>
+      </w:r>
+      <w:proofErr w:type="spellEnd"/>
+      <w:r>
+        <w:rPr>
+          <w:lang w:val="en-US"/>
+        </w:rPr>
+        <w:t xml:space="preserve"> </w:t>
+      </w:r>
+      <w:proofErr w:type="spellStart"/>
+      <w:proofErr w:type="gramStart"/>
+      <w:r>
+        <w:rPr>
+          <w:lang w:val="en-US"/>
+        </w:rPr>
+        <w:t>varchar</w:t>
+      </w:r>
+      <w:proofErr w:type="spellEnd"/>
+      <w:r>
+        <w:rPr>
+          <w:lang w:val="en-US"/>
+        </w:rPr>
+        <w:t>(</w:t>
+      </w:r>
+      <w:proofErr w:type="gramEnd"/>
+      <w:r>
+        <w:rPr>
+          <w:lang w:val="en-US"/>
+        </w:rPr>
+        <w:t>50) NOT NULL,</w:t>
+      </w:r>
+    </w:p>
+    <w:p>
+      <w:pPr>
+        <w:rPr>
+          <w:lang w:val="en-US"/>
+        </w:rPr>
+      </w:pPr>
+      <w:r>
+        <w:rPr>
+          <w:lang w:val="en-US"/>
+        </w:rPr>
+        <w:t xml:space="preserve">  </w:t>
+      </w:r>
+      <w:proofErr w:type="spellStart"/>
+      <w:r>
+        <w:rPr>
+          <w:lang w:val="en-US"/>
+        </w:rPr>
+        <w:t>ADroit</w:t>
+      </w:r>
+      <w:proofErr w:type="spellEnd"/>
+      <w:r>
+        <w:rPr>
+          <w:lang w:val="en-US"/>
+        </w:rPr>
+        <w:t xml:space="preserve"> </w:t>
+      </w:r>
+      <w:proofErr w:type="spellStart"/>
+      <w:proofErr w:type="gramStart"/>
+      <w:r>
+        <w:rPr>
+          <w:lang w:val="en-US"/>
+        </w:rPr>
+        <w:t>varchar</w:t>
+      </w:r>
+      <w:proofErr w:type="spellEnd"/>
+      <w:r>
+        <w:rPr>
+          <w:lang w:val="en-US"/>
+        </w:rPr>
+        <w:t>(</w:t>
+      </w:r>
+      <w:proofErr w:type="gramEnd"/>
+      <w:r>
+        <w:rPr>
+          <w:lang w:val="en-US"/>
+        </w:rPr>
+        <w:t>4) NOT NULL,</w:t>
+      </w:r>
+    </w:p>
+    <w:p>
+      <w:pPr>
+        <w:rPr>
+          <w:lang w:val="en-US"/>
+        </w:rPr>
+      </w:pPr>
+      <w:r>
+        <w:rPr>
+          <w:lang w:val="en-US"/>
+        </w:rPr>
+        <w:t xml:space="preserve">  PRIMARY KEY (</w:t>
+      </w:r>
+      <w:proofErr w:type="spellStart"/>
+      <w:r>
+        <w:rPr>
+          <w:lang w:val="en-US"/>
+        </w:rPr>
+        <w:t>ALogin</w:t>
+      </w:r>
+      <w:proofErr w:type="spellEnd"/>
+      <w:r>
+        <w:rPr>
+          <w:lang w:val="en-US"/>
+        </w:rPr>
+        <w:t>)</w:t>
+      </w:r>
+    </w:p>
+    <w:p>
+      <w:pPr>
+        <w:rPr>
+          <w:lang w:val="en-US"/>
+        </w:rPr>
+      </w:pPr>
+      <w:proofErr w:type="gramStart"/>
+      <w:r>
+        <w:rPr>
+          <w:lang w:val="en-US"/>
+        </w:rPr>
+        <w:t>)ENGINE</w:t>
+      </w:r>
+      <w:proofErr w:type="gramEnd"/>
+      <w:r>
+        <w:rPr>
+          <w:lang w:val="en-US"/>
+        </w:rPr>
+        <w:t>=</w:t>
+      </w:r>
+      <w:proofErr w:type="spellStart"/>
+      <w:r>
+        <w:rPr>
+          <w:lang w:val="en-US"/>
+        </w:rPr>
+        <w:t>InnoDB</w:t>
+      </w:r>
+      <w:proofErr w:type="spellEnd"/>
+      <w:r>
+        <w:rPr>
+          <w:lang w:val="en-US"/>
+        </w:rPr>
+        <w:t xml:space="preserve"> DEFAULT CHARSET=latin1;</w:t>
       </w:r>
       <w:r>
         <w:rPr>
@@ -4832,7 +6570,63 @@
         <w:rPr>
           <w:lang w:val="en-US"/>
         </w:rPr>
-        <w:t>ALTER TABLE `elect` ADD CONSTRAINT `elect_info_candid` FOREIGN KEY (`EId`) REFERENCES `candid`(`CId`) ON DELETE RESTRICT ON UPDATE CASCADE;</w:t>
+        <w:t>ALTER TABLE `elect` ADD CONSTRAINT `</w:t>
+      </w:r>
+      <w:proofErr w:type="spellStart"/>
+      <w:r>
+        <w:rPr>
+          <w:lang w:val="en-US"/>
+        </w:rPr>
+        <w:t>elect_info_candid</w:t>
+      </w:r>
+      <w:proofErr w:type="spellEnd"/>
+      <w:r>
+        <w:rPr>
+          <w:lang w:val="en-US"/>
+        </w:rPr>
+        <w:t>` FOREIGN KEY (`</w:t>
+      </w:r>
+      <w:proofErr w:type="spellStart"/>
+      <w:r>
+        <w:rPr>
+          <w:lang w:val="en-US"/>
+        </w:rPr>
+        <w:t>EId</w:t>
+      </w:r>
+      <w:proofErr w:type="spellEnd"/>
+      <w:r>
+        <w:rPr>
+          <w:lang w:val="en-US"/>
+        </w:rPr>
+        <w:t>`) REFERENCES `candid</w:t>
+      </w:r>
+      <w:proofErr w:type="gramStart"/>
+      <w:r>
+        <w:rPr>
+          <w:lang w:val="en-US"/>
+        </w:rPr>
+        <w:t>`(</w:t>
+      </w:r>
+      <w:proofErr w:type="gramEnd"/>
+      <w:r>
+        <w:rPr>
+          <w:lang w:val="en-US"/>
+        </w:rPr>
+        <w:t>`</w:t>
+      </w:r>
+      <w:proofErr w:type="spellStart"/>
+      <w:r>
+        <w:rPr>
+          <w:lang w:val="en-US"/>
+        </w:rPr>
+        <w:t>CId</w:t>
+      </w:r>
+      <w:proofErr w:type="spellEnd"/>
+      <w:r>
+        <w:rPr>
+          <w:lang w:val="en-US"/>
+        </w:rPr>
+        <w:t>`) ON DELETE RESTRICT ON UPDATE CASCADE;</w:t>
       </w:r>
     </w:p>
     <w:p>
@@ -4858,6 +6652,7 @@
         </w:rPr>
       </w:pPr>
       <w:bookmarkStart w:id="20" w:name="_Toc501277430"/>
+      <w:proofErr w:type="spellStart"/>
       <w:r>
         <w:rPr>
           <w:lang w:val="en-US"/>
@@ -4868,7 +6663,14 @@
         <w:rPr>
           <w:lang w:val="en-US"/>
         </w:rPr>
-        <w:t xml:space="preserve">e de </w:t>
+        <w:t>e</w:t>
+      </w:r>
+      <w:proofErr w:type="spellEnd"/>
+      <w:r>
+        <w:rPr>
+          <w:lang w:val="en-US"/>
+        </w:rPr>
+        <w:t xml:space="preserve"> de </w:t>
       </w:r>
       <w:r>
         <w:rPr>
@@ -4953,6 +6755,7 @@
       </w:pPr>
       <w:bookmarkStart w:id="24" w:name="_Toc501277434"/>
       <w:r>
+        <w:lastRenderedPageBreak/>
         <w:t>Les Difficultés</w:t>
       </w:r>
       <w:bookmarkEnd w:id="24"/>
@@ -4969,8 +6772,8 @@
       </w:pPr>
     </w:p>
     <w:sectPr>
-      <w:headerReference w:type="default" r:id="rId8"/>
-      <w:footerReference w:type="default" r:id="rId9"/>
+      <w:headerReference w:type="default" r:id="rId10"/>
+      <w:footerReference w:type="default" r:id="rId11"/>
       <w:pgSz w:w="11906" w:h="16838"/>
       <w:pgMar w:top="1417" w:right="1417" w:bottom="1417" w:left="1417" w:header="708" w:footer="708" w:gutter="0"/>
       <w:cols w:space="708"/>
@@ -5174,7 +6977,7 @@
                                     <w:sz w:val="16"/>
                                     <w:szCs w:val="16"/>
                                   </w:rPr>
-                                  <w:t>6</w:t>
+                                  <w:t>4</w:t>
                                 </w:r>
                                 <w:r>
                                   <w:rPr>
@@ -5205,13 +7008,13 @@
             </mc:Choice>
             <mc:Fallback>
               <w:pict>
-                <v:group id="Groupe 8" o:spid="_x0000_s1028" style="position:absolute;margin-left:0;margin-top:784.9pt;width:34.4pt;height:56.45pt;z-index:251661312;mso-position-horizontal:left;mso-position-horizontal-relative:right-margin-area;mso-position-vertical-relative:page" coordorigin="1743,14699" coordsize="688,1129" o:gfxdata="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">
+                <v:group id="Groupe 8" o:spid="_x0000_s1030" style="position:absolute;margin-left:0;margin-top:784.9pt;width:34.4pt;height:56.45pt;z-index:251661312;mso-position-horizontal:left;mso-position-horizontal-relative:right-margin-area;mso-position-vertical-relative:page" coordorigin="1743,14699" coordsize="688,1129" o:gfxdata="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">
                   <v:shapetype id="_x0000_t32" coordsize="21600,21600" o:spt="32" o:oned="t" path="m,l21600,21600e" filled="f">
                     <v:path arrowok="t" fillok="f" o:connecttype="none"/>
                     <o:lock v:ext="edit" shapetype="t"/>
                   </v:shapetype>
-                  <v:shape id="AutoShape 77" o:spid="_x0000_s1029" type="#_x0000_t32" style="position:absolute;left:2111;top:15387;width:0;height:441;flip:y;visibility:visible;mso-wrap-style:square" o:connectortype="straight" o:gfxdata="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" strokecolor="#7f7f7f"/>
-                  <v:rect id="Rectangle 78" o:spid="_x0000_s1030" style="position:absolute;left:1743;top:14699;width:688;height:688;visibility:visible;mso-wrap-style:square;v-text-anchor:middle" o:gfxdata="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" filled="f" strokecolor="#7f7f7f">
+                  <v:shape id="AutoShape 77" o:spid="_x0000_s1031" type="#_x0000_t32" style="position:absolute;left:2111;top:15387;width:0;height:441;flip:y;visibility:visible;mso-wrap-style:square" o:connectortype="straight" o:gfxdata="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" strokecolor="#7f7f7f"/>
+                  <v:rect id="Rectangle 78" o:spid="_x0000_s1032" style="position:absolute;left:1743;top:14699;width:688;height:688;visibility:visible;mso-wrap-style:square;v-text-anchor:middle" o:gfxdata="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" filled="f" strokecolor="#7f7f7f">
                     <v:textbox>
                       <w:txbxContent>
                         <w:p>
@@ -5249,7 +7052,7 @@
                               <w:sz w:val="16"/>
                               <w:szCs w:val="16"/>
                             </w:rPr>
-                            <w:t>6</w:t>
+                            <w:t>4</w:t>
                           </w:r>
                           <w:r>
                             <w:rPr>
@@ -5421,7 +7224,120 @@
 
 <file path=word/numbering.xml><?xml version="1.0" encoding="utf-8"?>
 <w:numbering xmlns:wpc="http://schemas.microsoft.com/office/word/2010/wordprocessingCanvas" xmlns:mc="http://schemas.openxmlformats.org/markup-compatibility/2006" xmlns:o="urn:schemas-microsoft-com:office:office" xmlns:r="http://schemas.openxmlformats.org/officeDocument/2006/relationships" xmlns:m="http://schemas.openxmlformats.org/officeDocument/2006/math" xmlns:v="urn:schemas-microsoft-com:vml" xmlns:wp14="http://schemas.microsoft.com/office/word/2010/wordprocessingDrawing" xmlns:wp="http://schemas.openxmlformats.org/drawingml/2006/wordprocessingDrawing" xmlns:w10="urn:schemas-microsoft-com:office:word" xmlns:w="http://schemas.openxmlformats.org/wordprocessingml/2006/main" xmlns:w14="http://schemas.microsoft.com/office/word/2010/wordml" xmlns:w15="http://schemas.microsoft.com/office/word/2012/wordml" xmlns:wpg="http://schemas.microsoft.com/office/word/2010/wordprocessingGroup" xmlns:wpi="http://schemas.microsoft.com/office/word/2010/wordprocessingInk" xmlns:wne="http://schemas.microsoft.com/office/word/2006/wordml" xmlns:wps="http://schemas.microsoft.com/office/word/2010/wordprocessingShape" mc:Ignorable="w14 w15 wp14">
-  <w:abstractNum w:abstractNumId="0" w15:restartNumberingAfterBreak="0">
+  <w:abstractNum w:abstractNumId="0">
+    <w:nsid w:val="09164B9B"/>
+    <w:multiLevelType w:val="hybridMultilevel"/>
+    <w:tmpl w:val="A1B413FC"/>
+    <w:lvl w:ilvl="0" w:tplc="040C0001">
+      <w:start w:val="1"/>
+      <w:numFmt w:val="bullet"/>
+      <w:lvlText w:val=""/>
+      <w:lvlJc w:val="left"/>
+      <w:pPr>
+        <w:ind w:left="720" w:hanging="360"/>
+      </w:pPr>
+      <w:rPr>
+        <w:rFonts w:ascii="Symbol" w:hAnsi="Symbol" w:hint="default"/>
+      </w:rPr>
+    </w:lvl>
+    <w:lvl w:ilvl="1" w:tplc="040C0003" w:tentative="1">
+      <w:start w:val="1"/>
+      <w:numFmt w:val="bullet"/>
+      <w:lvlText w:val="o"/>
+      <w:lvlJc w:val="left"/>
+      <w:pPr>
+        <w:ind w:left="1440" w:hanging="360"/>
+      </w:pPr>
+      <w:rPr>
+        <w:rFonts w:ascii="Courier New" w:hAnsi="Courier New" w:cs="Courier New" w:hint="default"/>
+      </w:rPr>
+    </w:lvl>
+    <w:lvl w:ilvl="2" w:tplc="040C0005" w:tentative="1">
+      <w:start w:val="1"/>
+      <w:numFmt w:val="bullet"/>
+      <w:lvlText w:val=""/>
+      <w:lvlJc w:val="left"/>
+      <w:pPr>
+        <w:ind w:left="2160" w:hanging="360"/>
+      </w:pPr>
+      <w:rPr>
+        <w:rFonts w:ascii="Wingdings" w:hAnsi="Wingdings" w:hint="default"/>
+      </w:rPr>
+    </w:lvl>
+    <w:lvl w:ilvl="3" w:tplc="040C0001" w:tentative="1">
+      <w:start w:val="1"/>
+      <w:numFmt w:val="bullet"/>
+      <w:lvlText w:val=""/>
+      <w:lvlJc w:val="left"/>
+      <w:pPr>
+        <w:ind w:left="2880" w:hanging="360"/>
+      </w:pPr>
+      <w:rPr>
+        <w:rFonts w:ascii="Symbol" w:hAnsi="Symbol" w:hint="default"/>
+      </w:rPr>
+    </w:lvl>
+    <w:lvl w:ilvl="4" w:tplc="040C0003" w:tentative="1">
+      <w:start w:val="1"/>
+      <w:numFmt w:val="bullet"/>
+      <w:lvlText w:val="o"/>
+      <w:lvlJc w:val="left"/>
+      <w:pPr>
+        <w:ind w:left="3600" w:hanging="360"/>
+      </w:pPr>
+      <w:rPr>
+        <w:rFonts w:ascii="Courier New" w:hAnsi="Courier New" w:cs="Courier New" w:hint="default"/>
+      </w:rPr>
+    </w:lvl>
+    <w:lvl w:ilvl="5" w:tplc="040C0005" w:tentative="1">
+      <w:start w:val="1"/>
+      <w:numFmt w:val="bullet"/>
+      <w:lvlText w:val=""/>
+      <w:lvlJc w:val="left"/>
+      <w:pPr>
+        <w:ind w:left="4320" w:hanging="360"/>
+      </w:pPr>
+      <w:rPr>
+        <w:rFonts w:ascii="Wingdings" w:hAnsi="Wingdings" w:hint="default"/>
+      </w:rPr>
+    </w:lvl>
+    <w:lvl w:ilvl="6" w:tplc="040C0001" w:tentative="1">
+      <w:start w:val="1"/>
+      <w:numFmt w:val="bullet"/>
+      <w:lvlText w:val=""/>
+      <w:lvlJc w:val="left"/>
+      <w:pPr>
+        <w:ind w:left="5040" w:hanging="360"/>
+      </w:pPr>
+      <w:rPr>
+        <w:rFonts w:ascii="Symbol" w:hAnsi="Symbol" w:hint="default"/>
+      </w:rPr>
+    </w:lvl>
+    <w:lvl w:ilvl="7" w:tplc="040C0003" w:tentative="1">
+      <w:start w:val="1"/>
+      <w:numFmt w:val="bullet"/>
+      <w:lvlText w:val="o"/>
+      <w:lvlJc w:val="left"/>
+      <w:pPr>
+        <w:ind w:left="5760" w:hanging="360"/>
+      </w:pPr>
+      <w:rPr>
+        <w:rFonts w:ascii="Courier New" w:hAnsi="Courier New" w:cs="Courier New" w:hint="default"/>
+      </w:rPr>
+    </w:lvl>
+    <w:lvl w:ilvl="8" w:tplc="040C0005" w:tentative="1">
+      <w:start w:val="1"/>
+      <w:numFmt w:val="bullet"/>
+      <w:lvlText w:val=""/>
+      <w:lvlJc w:val="left"/>
+      <w:pPr>
+        <w:ind w:left="6480" w:hanging="360"/>
+      </w:pPr>
+      <w:rPr>
+        <w:rFonts w:ascii="Wingdings" w:hAnsi="Wingdings" w:hint="default"/>
+      </w:rPr>
+    </w:lvl>
+  </w:abstractNum>
+  <w:abstractNum w:abstractNumId="1">
     <w:nsid w:val="0C402F0E"/>
     <w:multiLevelType w:val="hybridMultilevel"/>
     <w:tmpl w:val="F92A8682"/>
@@ -5507,7 +7423,7 @@
       </w:pPr>
     </w:lvl>
   </w:abstractNum>
-  <w:abstractNum w:abstractNumId="1" w15:restartNumberingAfterBreak="0">
+  <w:abstractNum w:abstractNumId="2">
     <w:nsid w:val="1D725A3B"/>
     <w:multiLevelType w:val="hybridMultilevel"/>
     <w:tmpl w:val="B73870AA"/>
@@ -5593,7 +7509,7 @@
       </w:pPr>
     </w:lvl>
   </w:abstractNum>
-  <w:abstractNum w:abstractNumId="2" w15:restartNumberingAfterBreak="0">
+  <w:abstractNum w:abstractNumId="3">
     <w:nsid w:val="22E02AA3"/>
     <w:multiLevelType w:val="hybridMultilevel"/>
     <w:tmpl w:val="D094733E"/>
@@ -5679,7 +7595,120 @@
       </w:pPr>
     </w:lvl>
   </w:abstractNum>
-  <w:abstractNum w:abstractNumId="3" w15:restartNumberingAfterBreak="0">
+  <w:abstractNum w:abstractNumId="4">
+    <w:nsid w:val="27326B4D"/>
+    <w:multiLevelType w:val="hybridMultilevel"/>
+    <w:tmpl w:val="5434D8A6"/>
+    <w:lvl w:ilvl="0" w:tplc="040C0001">
+      <w:start w:val="1"/>
+      <w:numFmt w:val="bullet"/>
+      <w:lvlText w:val=""/>
+      <w:lvlJc w:val="left"/>
+      <w:pPr>
+        <w:ind w:left="1080" w:hanging="360"/>
+      </w:pPr>
+      <w:rPr>
+        <w:rFonts w:ascii="Symbol" w:hAnsi="Symbol" w:hint="default"/>
+      </w:rPr>
+    </w:lvl>
+    <w:lvl w:ilvl="1" w:tplc="040C0003" w:tentative="1">
+      <w:start w:val="1"/>
+      <w:numFmt w:val="bullet"/>
+      <w:lvlText w:val="o"/>
+      <w:lvlJc w:val="left"/>
+      <w:pPr>
+        <w:ind w:left="1800" w:hanging="360"/>
+      </w:pPr>
+      <w:rPr>
+        <w:rFonts w:ascii="Courier New" w:hAnsi="Courier New" w:cs="Courier New" w:hint="default"/>
+      </w:rPr>
+    </w:lvl>
+    <w:lvl w:ilvl="2" w:tplc="040C0005" w:tentative="1">
+      <w:start w:val="1"/>
+      <w:numFmt w:val="bullet"/>
+      <w:lvlText w:val=""/>
+      <w:lvlJc w:val="left"/>
+      <w:pPr>
+        <w:ind w:left="2520" w:hanging="360"/>
+      </w:pPr>
+      <w:rPr>
+        <w:rFonts w:ascii="Wingdings" w:hAnsi="Wingdings" w:hint="default"/>
+      </w:rPr>
+    </w:lvl>
+    <w:lvl w:ilvl="3" w:tplc="040C0001" w:tentative="1">
+      <w:start w:val="1"/>
+      <w:numFmt w:val="bullet"/>
+      <w:lvlText w:val=""/>
+      <w:lvlJc w:val="left"/>
+      <w:pPr>
+        <w:ind w:left="3240" w:hanging="360"/>
+      </w:pPr>
+      <w:rPr>
+        <w:rFonts w:ascii="Symbol" w:hAnsi="Symbol" w:hint="default"/>
+      </w:rPr>
+    </w:lvl>
+    <w:lvl w:ilvl="4" w:tplc="040C0003" w:tentative="1">
+      <w:start w:val="1"/>
+      <w:numFmt w:val="bullet"/>
+      <w:lvlText w:val="o"/>
+      <w:lvlJc w:val="left"/>
+      <w:pPr>
+        <w:ind w:left="3960" w:hanging="360"/>
+      </w:pPr>
+      <w:rPr>
+        <w:rFonts w:ascii="Courier New" w:hAnsi="Courier New" w:cs="Courier New" w:hint="default"/>
+      </w:rPr>
+    </w:lvl>
+    <w:lvl w:ilvl="5" w:tplc="040C0005" w:tentative="1">
+      <w:start w:val="1"/>
+      <w:numFmt w:val="bullet"/>
+      <w:lvlText w:val=""/>
+      <w:lvlJc w:val="left"/>
+      <w:pPr>
+        <w:ind w:left="4680" w:hanging="360"/>
+      </w:pPr>
+      <w:rPr>
+        <w:rFonts w:ascii="Wingdings" w:hAnsi="Wingdings" w:hint="default"/>
+      </w:rPr>
+    </w:lvl>
+    <w:lvl w:ilvl="6" w:tplc="040C0001" w:tentative="1">
+      <w:start w:val="1"/>
+      <w:numFmt w:val="bullet"/>
+      <w:lvlText w:val=""/>
+      <w:lvlJc w:val="left"/>
+      <w:pPr>
+        <w:ind w:left="5400" w:hanging="360"/>
+      </w:pPr>
+      <w:rPr>
+        <w:rFonts w:ascii="Symbol" w:hAnsi="Symbol" w:hint="default"/>
+      </w:rPr>
+    </w:lvl>
+    <w:lvl w:ilvl="7" w:tplc="040C0003" w:tentative="1">
+      <w:start w:val="1"/>
+      <w:numFmt w:val="bullet"/>
+      <w:lvlText w:val="o"/>
+      <w:lvlJc w:val="left"/>
+      <w:pPr>
+        <w:ind w:left="6120" w:hanging="360"/>
+      </w:pPr>
+      <w:rPr>
+        <w:rFonts w:ascii="Courier New" w:hAnsi="Courier New" w:cs="Courier New" w:hint="default"/>
+      </w:rPr>
+    </w:lvl>
+    <w:lvl w:ilvl="8" w:tplc="040C0005" w:tentative="1">
+      <w:start w:val="1"/>
+      <w:numFmt w:val="bullet"/>
+      <w:lvlText w:val=""/>
+      <w:lvlJc w:val="left"/>
+      <w:pPr>
+        <w:ind w:left="6840" w:hanging="360"/>
+      </w:pPr>
+      <w:rPr>
+        <w:rFonts w:ascii="Wingdings" w:hAnsi="Wingdings" w:hint="default"/>
+      </w:rPr>
+    </w:lvl>
+  </w:abstractNum>
+  <w:abstractNum w:abstractNumId="5">
     <w:nsid w:val="2C45002D"/>
     <w:multiLevelType w:val="hybridMultilevel"/>
     <w:tmpl w:val="BBCC2162"/>
@@ -5765,7 +7794,7 @@
       </w:pPr>
     </w:lvl>
   </w:abstractNum>
-  <w:abstractNum w:abstractNumId="4" w15:restartNumberingAfterBreak="0">
+  <w:abstractNum w:abstractNumId="6">
     <w:nsid w:val="2D752F2E"/>
     <w:multiLevelType w:val="hybridMultilevel"/>
     <w:tmpl w:val="73CE2502"/>
@@ -5853,7 +7882,7 @@
       </w:pPr>
     </w:lvl>
   </w:abstractNum>
-  <w:abstractNum w:abstractNumId="5" w15:restartNumberingAfterBreak="0">
+  <w:abstractNum w:abstractNumId="7">
     <w:nsid w:val="373D5623"/>
     <w:multiLevelType w:val="hybridMultilevel"/>
     <w:tmpl w:val="8BD631EC"/>
@@ -5966,7 +7995,7 @@
       </w:rPr>
     </w:lvl>
   </w:abstractNum>
-  <w:abstractNum w:abstractNumId="6" w15:restartNumberingAfterBreak="0">
+  <w:abstractNum w:abstractNumId="8">
     <w:nsid w:val="3AE2304E"/>
     <w:multiLevelType w:val="multilevel"/>
     <w:tmpl w:val="A1502082"/>
@@ -6115,7 +8144,7 @@
       </w:rPr>
     </w:lvl>
   </w:abstractNum>
-  <w:abstractNum w:abstractNumId="7" w15:restartNumberingAfterBreak="0">
+  <w:abstractNum w:abstractNumId="9">
     <w:nsid w:val="3D7D2165"/>
     <w:multiLevelType w:val="hybridMultilevel"/>
     <w:tmpl w:val="BFDC0B42"/>
@@ -6201,7 +8230,7 @@
       </w:pPr>
     </w:lvl>
   </w:abstractNum>
-  <w:abstractNum w:abstractNumId="8" w15:restartNumberingAfterBreak="0">
+  <w:abstractNum w:abstractNumId="10">
     <w:nsid w:val="402F133A"/>
     <w:multiLevelType w:val="hybridMultilevel"/>
     <w:tmpl w:val="AE9C4AD0"/>
@@ -6288,7 +8317,7 @@
       </w:pPr>
     </w:lvl>
   </w:abstractNum>
-  <w:abstractNum w:abstractNumId="9" w15:restartNumberingAfterBreak="0">
+  <w:abstractNum w:abstractNumId="11">
     <w:nsid w:val="4F6F0E11"/>
     <w:multiLevelType w:val="hybridMultilevel"/>
     <w:tmpl w:val="00D2D0F2"/>
@@ -6374,7 +8403,7 @@
       </w:pPr>
     </w:lvl>
   </w:abstractNum>
-  <w:abstractNum w:abstractNumId="10" w15:restartNumberingAfterBreak="0">
+  <w:abstractNum w:abstractNumId="12">
     <w:nsid w:val="517666D7"/>
     <w:multiLevelType w:val="hybridMultilevel"/>
     <w:tmpl w:val="266424F2"/>
@@ -6460,7 +8489,7 @@
       </w:pPr>
     </w:lvl>
   </w:abstractNum>
-  <w:abstractNum w:abstractNumId="11" w15:restartNumberingAfterBreak="0">
+  <w:abstractNum w:abstractNumId="13">
     <w:nsid w:val="59AB2D52"/>
     <w:multiLevelType w:val="hybridMultilevel"/>
     <w:tmpl w:val="797616D6"/>
@@ -6546,7 +8575,120 @@
       </w:pPr>
     </w:lvl>
   </w:abstractNum>
-  <w:abstractNum w:abstractNumId="12" w15:restartNumberingAfterBreak="0">
+  <w:abstractNum w:abstractNumId="14">
+    <w:nsid w:val="5B6C077F"/>
+    <w:multiLevelType w:val="hybridMultilevel"/>
+    <w:tmpl w:val="7FC0653C"/>
+    <w:lvl w:ilvl="0" w:tplc="040C0001">
+      <w:start w:val="1"/>
+      <w:numFmt w:val="bullet"/>
+      <w:lvlText w:val=""/>
+      <w:lvlJc w:val="left"/>
+      <w:pPr>
+        <w:ind w:left="1428" w:hanging="360"/>
+      </w:pPr>
+      <w:rPr>
+        <w:rFonts w:ascii="Symbol" w:hAnsi="Symbol" w:hint="default"/>
+      </w:rPr>
+    </w:lvl>
+    <w:lvl w:ilvl="1" w:tplc="040C0003" w:tentative="1">
+      <w:start w:val="1"/>
+      <w:numFmt w:val="bullet"/>
+      <w:lvlText w:val="o"/>
+      <w:lvlJc w:val="left"/>
+      <w:pPr>
+        <w:ind w:left="2148" w:hanging="360"/>
+      </w:pPr>
+      <w:rPr>
+        <w:rFonts w:ascii="Courier New" w:hAnsi="Courier New" w:cs="Courier New" w:hint="default"/>
+      </w:rPr>
+    </w:lvl>
+    <w:lvl w:ilvl="2" w:tplc="040C0005" w:tentative="1">
+      <w:start w:val="1"/>
+      <w:numFmt w:val="bullet"/>
+      <w:lvlText w:val=""/>
+      <w:lvlJc w:val="left"/>
+      <w:pPr>
+        <w:ind w:left="2868" w:hanging="360"/>
+      </w:pPr>
+      <w:rPr>
+        <w:rFonts w:ascii="Wingdings" w:hAnsi="Wingdings" w:hint="default"/>
+      </w:rPr>
+    </w:lvl>
+    <w:lvl w:ilvl="3" w:tplc="040C0001" w:tentative="1">
+      <w:start w:val="1"/>
+      <w:numFmt w:val="bullet"/>
+      <w:lvlText w:val=""/>
+      <w:lvlJc w:val="left"/>
+      <w:pPr>
+        <w:ind w:left="3588" w:hanging="360"/>
+      </w:pPr>
+      <w:rPr>
+        <w:rFonts w:ascii="Symbol" w:hAnsi="Symbol" w:hint="default"/>
+      </w:rPr>
+    </w:lvl>
+    <w:lvl w:ilvl="4" w:tplc="040C0003" w:tentative="1">
+      <w:start w:val="1"/>
+      <w:numFmt w:val="bullet"/>
+      <w:lvlText w:val="o"/>
+      <w:lvlJc w:val="left"/>
+      <w:pPr>
+        <w:ind w:left="4308" w:hanging="360"/>
+      </w:pPr>
+      <w:rPr>
+        <w:rFonts w:ascii="Courier New" w:hAnsi="Courier New" w:cs="Courier New" w:hint="default"/>
+      </w:rPr>
+    </w:lvl>
+    <w:lvl w:ilvl="5" w:tplc="040C0005" w:tentative="1">
+      <w:start w:val="1"/>
+      <w:numFmt w:val="bullet"/>
+      <w:lvlText w:val=""/>
+      <w:lvlJc w:val="left"/>
+      <w:pPr>
+        <w:ind w:left="5028" w:hanging="360"/>
+      </w:pPr>
+      <w:rPr>
+        <w:rFonts w:ascii="Wingdings" w:hAnsi="Wingdings" w:hint="default"/>
+      </w:rPr>
+    </w:lvl>
+    <w:lvl w:ilvl="6" w:tplc="040C0001" w:tentative="1">
+      <w:start w:val="1"/>
+      <w:numFmt w:val="bullet"/>
+      <w:lvlText w:val=""/>
+      <w:lvlJc w:val="left"/>
+      <w:pPr>
+        <w:ind w:left="5748" w:hanging="360"/>
+      </w:pPr>
+      <w:rPr>
+        <w:rFonts w:ascii="Symbol" w:hAnsi="Symbol" w:hint="default"/>
+      </w:rPr>
+    </w:lvl>
+    <w:lvl w:ilvl="7" w:tplc="040C0003" w:tentative="1">
+      <w:start w:val="1"/>
+      <w:numFmt w:val="bullet"/>
+      <w:lvlText w:val="o"/>
+      <w:lvlJc w:val="left"/>
+      <w:pPr>
+        <w:ind w:left="6468" w:hanging="360"/>
+      </w:pPr>
+      <w:rPr>
+        <w:rFonts w:ascii="Courier New" w:hAnsi="Courier New" w:cs="Courier New" w:hint="default"/>
+      </w:rPr>
+    </w:lvl>
+    <w:lvl w:ilvl="8" w:tplc="040C0005" w:tentative="1">
+      <w:start w:val="1"/>
+      <w:numFmt w:val="bullet"/>
+      <w:lvlText w:val=""/>
+      <w:lvlJc w:val="left"/>
+      <w:pPr>
+        <w:ind w:left="7188" w:hanging="360"/>
+      </w:pPr>
+      <w:rPr>
+        <w:rFonts w:ascii="Wingdings" w:hAnsi="Wingdings" w:hint="default"/>
+      </w:rPr>
+    </w:lvl>
+  </w:abstractNum>
+  <w:abstractNum w:abstractNumId="15">
     <w:nsid w:val="5CEA574B"/>
     <w:multiLevelType w:val="hybridMultilevel"/>
     <w:tmpl w:val="542EFD96"/>
@@ -6632,7 +8774,7 @@
       </w:pPr>
     </w:lvl>
   </w:abstractNum>
-  <w:abstractNum w:abstractNumId="13" w15:restartNumberingAfterBreak="0">
+  <w:abstractNum w:abstractNumId="16">
     <w:nsid w:val="5F7B489E"/>
     <w:multiLevelType w:val="multilevel"/>
     <w:tmpl w:val="390CD3F8"/>
@@ -6745,7 +8887,7 @@
       </w:pPr>
     </w:lvl>
   </w:abstractNum>
-  <w:abstractNum w:abstractNumId="14" w15:restartNumberingAfterBreak="0">
+  <w:abstractNum w:abstractNumId="17">
     <w:nsid w:val="64347C44"/>
     <w:multiLevelType w:val="hybridMultilevel"/>
     <w:tmpl w:val="FD80A86A"/>
@@ -6831,7 +8973,120 @@
       </w:pPr>
     </w:lvl>
   </w:abstractNum>
-  <w:abstractNum w:abstractNumId="15" w15:restartNumberingAfterBreak="0">
+  <w:abstractNum w:abstractNumId="18">
+    <w:nsid w:val="66CF6580"/>
+    <w:multiLevelType w:val="hybridMultilevel"/>
+    <w:tmpl w:val="416ADF4A"/>
+    <w:lvl w:ilvl="0" w:tplc="040C0001">
+      <w:start w:val="1"/>
+      <w:numFmt w:val="bullet"/>
+      <w:lvlText w:val=""/>
+      <w:lvlJc w:val="left"/>
+      <w:pPr>
+        <w:ind w:left="1080" w:hanging="360"/>
+      </w:pPr>
+      <w:rPr>
+        <w:rFonts w:ascii="Symbol" w:hAnsi="Symbol" w:hint="default"/>
+      </w:rPr>
+    </w:lvl>
+    <w:lvl w:ilvl="1" w:tplc="040C0003" w:tentative="1">
+      <w:start w:val="1"/>
+      <w:numFmt w:val="bullet"/>
+      <w:lvlText w:val="o"/>
+      <w:lvlJc w:val="left"/>
+      <w:pPr>
+        <w:ind w:left="1800" w:hanging="360"/>
+      </w:pPr>
+      <w:rPr>
+        <w:rFonts w:ascii="Courier New" w:hAnsi="Courier New" w:cs="Courier New" w:hint="default"/>
+      </w:rPr>
+    </w:lvl>
+    <w:lvl w:ilvl="2" w:tplc="040C0005" w:tentative="1">
+      <w:start w:val="1"/>
+      <w:numFmt w:val="bullet"/>
+      <w:lvlText w:val=""/>
+      <w:lvlJc w:val="left"/>
+      <w:pPr>
+        <w:ind w:left="2520" w:hanging="360"/>
+      </w:pPr>
+      <w:rPr>
+        <w:rFonts w:ascii="Wingdings" w:hAnsi="Wingdings" w:hint="default"/>
+      </w:rPr>
+    </w:lvl>
+    <w:lvl w:ilvl="3" w:tplc="040C0001" w:tentative="1">
+      <w:start w:val="1"/>
+      <w:numFmt w:val="bullet"/>
+      <w:lvlText w:val=""/>
+      <w:lvlJc w:val="left"/>
+      <w:pPr>
+        <w:ind w:left="3240" w:hanging="360"/>
+      </w:pPr>
+      <w:rPr>
+        <w:rFonts w:ascii="Symbol" w:hAnsi="Symbol" w:hint="default"/>
+      </w:rPr>
+    </w:lvl>
+    <w:lvl w:ilvl="4" w:tplc="040C0003" w:tentative="1">
+      <w:start w:val="1"/>
+      <w:numFmt w:val="bullet"/>
+      <w:lvlText w:val="o"/>
+      <w:lvlJc w:val="left"/>
+      <w:pPr>
+        <w:ind w:left="3960" w:hanging="360"/>
+      </w:pPr>
+      <w:rPr>
+        <w:rFonts w:ascii="Courier New" w:hAnsi="Courier New" w:cs="Courier New" w:hint="default"/>
+      </w:rPr>
+    </w:lvl>
+    <w:lvl w:ilvl="5" w:tplc="040C0005" w:tentative="1">
+      <w:start w:val="1"/>
+      <w:numFmt w:val="bullet"/>
+      <w:lvlText w:val=""/>
+      <w:lvlJc w:val="left"/>
+      <w:pPr>
+        <w:ind w:left="4680" w:hanging="360"/>
+      </w:pPr>
+      <w:rPr>
+        <w:rFonts w:ascii="Wingdings" w:hAnsi="Wingdings" w:hint="default"/>
+      </w:rPr>
+    </w:lvl>
+    <w:lvl w:ilvl="6" w:tplc="040C0001" w:tentative="1">
+      <w:start w:val="1"/>
+      <w:numFmt w:val="bullet"/>
+      <w:lvlText w:val=""/>
+      <w:lvlJc w:val="left"/>
+      <w:pPr>
+        <w:ind w:left="5400" w:hanging="360"/>
+      </w:pPr>
+      <w:rPr>
+        <w:rFonts w:ascii="Symbol" w:hAnsi="Symbol" w:hint="default"/>
+      </w:rPr>
+    </w:lvl>
+    <w:lvl w:ilvl="7" w:tplc="040C0003" w:tentative="1">
+      <w:start w:val="1"/>
+      <w:numFmt w:val="bullet"/>
+      <w:lvlText w:val="o"/>
+      <w:lvlJc w:val="left"/>
+      <w:pPr>
+        <w:ind w:left="6120" w:hanging="360"/>
+      </w:pPr>
+      <w:rPr>
+        <w:rFonts w:ascii="Courier New" w:hAnsi="Courier New" w:cs="Courier New" w:hint="default"/>
+      </w:rPr>
+    </w:lvl>
+    <w:lvl w:ilvl="8" w:tplc="040C0005" w:tentative="1">
+      <w:start w:val="1"/>
+      <w:numFmt w:val="bullet"/>
+      <w:lvlText w:val=""/>
+      <w:lvlJc w:val="left"/>
+      <w:pPr>
+        <w:ind w:left="6840" w:hanging="360"/>
+      </w:pPr>
+      <w:rPr>
+        <w:rFonts w:ascii="Wingdings" w:hAnsi="Wingdings" w:hint="default"/>
+      </w:rPr>
+    </w:lvl>
+  </w:abstractNum>
+  <w:abstractNum w:abstractNumId="19">
     <w:nsid w:val="681E1209"/>
     <w:multiLevelType w:val="hybridMultilevel"/>
     <w:tmpl w:val="1332A32C"/>
@@ -6917,7 +9172,7 @@
       </w:pPr>
     </w:lvl>
   </w:abstractNum>
-  <w:abstractNum w:abstractNumId="16" w15:restartNumberingAfterBreak="0">
+  <w:abstractNum w:abstractNumId="20">
     <w:nsid w:val="689321E2"/>
     <w:multiLevelType w:val="hybridMultilevel"/>
     <w:tmpl w:val="175ECF2E"/>
@@ -7030,7 +9285,120 @@
       </w:rPr>
     </w:lvl>
   </w:abstractNum>
-  <w:abstractNum w:abstractNumId="17" w15:restartNumberingAfterBreak="0">
+  <w:abstractNum w:abstractNumId="21">
+    <w:nsid w:val="702E69AB"/>
+    <w:multiLevelType w:val="hybridMultilevel"/>
+    <w:tmpl w:val="27320E0A"/>
+    <w:lvl w:ilvl="0" w:tplc="040C0001">
+      <w:start w:val="1"/>
+      <w:numFmt w:val="bullet"/>
+      <w:lvlText w:val=""/>
+      <w:lvlJc w:val="left"/>
+      <w:pPr>
+        <w:ind w:left="1440" w:hanging="360"/>
+      </w:pPr>
+      <w:rPr>
+        <w:rFonts w:ascii="Symbol" w:hAnsi="Symbol" w:hint="default"/>
+      </w:rPr>
+    </w:lvl>
+    <w:lvl w:ilvl="1" w:tplc="040C0003" w:tentative="1">
+      <w:start w:val="1"/>
+      <w:numFmt w:val="bullet"/>
+      <w:lvlText w:val="o"/>
+      <w:lvlJc w:val="left"/>
+      <w:pPr>
+        <w:ind w:left="2160" w:hanging="360"/>
+      </w:pPr>
+      <w:rPr>
+        <w:rFonts w:ascii="Courier New" w:hAnsi="Courier New" w:cs="Courier New" w:hint="default"/>
+      </w:rPr>
+    </w:lvl>
+    <w:lvl w:ilvl="2" w:tplc="040C0005" w:tentative="1">
+      <w:start w:val="1"/>
+      <w:numFmt w:val="bullet"/>
+      <w:lvlText w:val=""/>
+      <w:lvlJc w:val="left"/>
+      <w:pPr>
+        <w:ind w:left="2880" w:hanging="360"/>
+      </w:pPr>
+      <w:rPr>
+        <w:rFonts w:ascii="Wingdings" w:hAnsi="Wingdings" w:hint="default"/>
+      </w:rPr>
+    </w:lvl>
+    <w:lvl w:ilvl="3" w:tplc="040C0001" w:tentative="1">
+      <w:start w:val="1"/>
+      <w:numFmt w:val="bullet"/>
+      <w:lvlText w:val=""/>
+      <w:lvlJc w:val="left"/>
+      <w:pPr>
+        <w:ind w:left="3600" w:hanging="360"/>
+      </w:pPr>
+      <w:rPr>
+        <w:rFonts w:ascii="Symbol" w:hAnsi="Symbol" w:hint="default"/>
+      </w:rPr>
+    </w:lvl>
+    <w:lvl w:ilvl="4" w:tplc="040C0003" w:tentative="1">
+      <w:start w:val="1"/>
+      <w:numFmt w:val="bullet"/>
+      <w:lvlText w:val="o"/>
+      <w:lvlJc w:val="left"/>
+      <w:pPr>
+        <w:ind w:left="4320" w:hanging="360"/>
+      </w:pPr>
+      <w:rPr>
+        <w:rFonts w:ascii="Courier New" w:hAnsi="Courier New" w:cs="Courier New" w:hint="default"/>
+      </w:rPr>
+    </w:lvl>
+    <w:lvl w:ilvl="5" w:tplc="040C0005" w:tentative="1">
+      <w:start w:val="1"/>
+      <w:numFmt w:val="bullet"/>
+      <w:lvlText w:val=""/>
+      <w:lvlJc w:val="left"/>
+      <w:pPr>
+        <w:ind w:left="5040" w:hanging="360"/>
+      </w:pPr>
+      <w:rPr>
+        <w:rFonts w:ascii="Wingdings" w:hAnsi="Wingdings" w:hint="default"/>
+      </w:rPr>
+    </w:lvl>
+    <w:lvl w:ilvl="6" w:tplc="040C0001" w:tentative="1">
+      <w:start w:val="1"/>
+      <w:numFmt w:val="bullet"/>
+      <w:lvlText w:val=""/>
+      <w:lvlJc w:val="left"/>
+      <w:pPr>
+        <w:ind w:left="5760" w:hanging="360"/>
+      </w:pPr>
+      <w:rPr>
+        <w:rFonts w:ascii="Symbol" w:hAnsi="Symbol" w:hint="default"/>
+      </w:rPr>
+    </w:lvl>
+    <w:lvl w:ilvl="7" w:tplc="040C0003" w:tentative="1">
+      <w:start w:val="1"/>
+      <w:numFmt w:val="bullet"/>
+      <w:lvlText w:val="o"/>
+      <w:lvlJc w:val="left"/>
+      <w:pPr>
+        <w:ind w:left="6480" w:hanging="360"/>
+      </w:pPr>
+      <w:rPr>
+        <w:rFonts w:ascii="Courier New" w:hAnsi="Courier New" w:cs="Courier New" w:hint="default"/>
+      </w:rPr>
+    </w:lvl>
+    <w:lvl w:ilvl="8" w:tplc="040C0005" w:tentative="1">
+      <w:start w:val="1"/>
+      <w:numFmt w:val="bullet"/>
+      <w:lvlText w:val=""/>
+      <w:lvlJc w:val="left"/>
+      <w:pPr>
+        <w:ind w:left="7200" w:hanging="360"/>
+      </w:pPr>
+      <w:rPr>
+        <w:rFonts w:ascii="Wingdings" w:hAnsi="Wingdings" w:hint="default"/>
+      </w:rPr>
+    </w:lvl>
+  </w:abstractNum>
+  <w:abstractNum w:abstractNumId="22">
     <w:nsid w:val="718B2C7F"/>
     <w:multiLevelType w:val="hybridMultilevel"/>
     <w:tmpl w:val="7194BD1E"/>
@@ -7118,7 +9486,120 @@
       </w:pPr>
     </w:lvl>
   </w:abstractNum>
-  <w:abstractNum w:abstractNumId="18" w15:restartNumberingAfterBreak="0">
+  <w:abstractNum w:abstractNumId="23">
+    <w:nsid w:val="7312501B"/>
+    <w:multiLevelType w:val="hybridMultilevel"/>
+    <w:tmpl w:val="BC3CEFA8"/>
+    <w:lvl w:ilvl="0" w:tplc="040C0001">
+      <w:start w:val="1"/>
+      <w:numFmt w:val="bullet"/>
+      <w:lvlText w:val=""/>
+      <w:lvlJc w:val="left"/>
+      <w:pPr>
+        <w:ind w:left="720" w:hanging="360"/>
+      </w:pPr>
+      <w:rPr>
+        <w:rFonts w:ascii="Symbol" w:hAnsi="Symbol" w:hint="default"/>
+      </w:rPr>
+    </w:lvl>
+    <w:lvl w:ilvl="1" w:tplc="040C0003" w:tentative="1">
+      <w:start w:val="1"/>
+      <w:numFmt w:val="bullet"/>
+      <w:lvlText w:val="o"/>
+      <w:lvlJc w:val="left"/>
+      <w:pPr>
+        <w:ind w:left="1440" w:hanging="360"/>
+      </w:pPr>
+      <w:rPr>
+        <w:rFonts w:ascii="Courier New" w:hAnsi="Courier New" w:cs="Courier New" w:hint="default"/>
+      </w:rPr>
+    </w:lvl>
+    <w:lvl w:ilvl="2" w:tplc="040C0005" w:tentative="1">
+      <w:start w:val="1"/>
+      <w:numFmt w:val="bullet"/>
+      <w:lvlText w:val=""/>
+      <w:lvlJc w:val="left"/>
+      <w:pPr>
+        <w:ind w:left="2160" w:hanging="360"/>
+      </w:pPr>
+      <w:rPr>
+        <w:rFonts w:ascii="Wingdings" w:hAnsi="Wingdings" w:hint="default"/>
+      </w:rPr>
+    </w:lvl>
+    <w:lvl w:ilvl="3" w:tplc="040C0001" w:tentative="1">
+      <w:start w:val="1"/>
+      <w:numFmt w:val="bullet"/>
+      <w:lvlText w:val=""/>
+      <w:lvlJc w:val="left"/>
+      <w:pPr>
+        <w:ind w:left="2880" w:hanging="360"/>
+      </w:pPr>
+      <w:rPr>
+        <w:rFonts w:ascii="Symbol" w:hAnsi="Symbol" w:hint="default"/>
+      </w:rPr>
+    </w:lvl>
+    <w:lvl w:ilvl="4" w:tplc="040C0003" w:tentative="1">
+      <w:start w:val="1"/>
+      <w:numFmt w:val="bullet"/>
+      <w:lvlText w:val="o"/>
+      <w:lvlJc w:val="left"/>
+      <w:pPr>
+        <w:ind w:left="3600" w:hanging="360"/>
+      </w:pPr>
+      <w:rPr>
+        <w:rFonts w:ascii="Courier New" w:hAnsi="Courier New" w:cs="Courier New" w:hint="default"/>
+      </w:rPr>
+    </w:lvl>
+    <w:lvl w:ilvl="5" w:tplc="040C0005" w:tentative="1">
+      <w:start w:val="1"/>
+      <w:numFmt w:val="bullet"/>
+      <w:lvlText w:val=""/>
+      <w:lvlJc w:val="left"/>
+      <w:pPr>
+        <w:ind w:left="4320" w:hanging="360"/>
+      </w:pPr>
+      <w:rPr>
+        <w:rFonts w:ascii="Wingdings" w:hAnsi="Wingdings" w:hint="default"/>
+      </w:rPr>
+    </w:lvl>
+    <w:lvl w:ilvl="6" w:tplc="040C0001" w:tentative="1">
+      <w:start w:val="1"/>
+      <w:numFmt w:val="bullet"/>
+      <w:lvlText w:val=""/>
+      <w:lvlJc w:val="left"/>
+      <w:pPr>
+        <w:ind w:left="5040" w:hanging="360"/>
+      </w:pPr>
+      <w:rPr>
+        <w:rFonts w:ascii="Symbol" w:hAnsi="Symbol" w:hint="default"/>
+      </w:rPr>
+    </w:lvl>
+    <w:lvl w:ilvl="7" w:tplc="040C0003" w:tentative="1">
+      <w:start w:val="1"/>
+      <w:numFmt w:val="bullet"/>
+      <w:lvlText w:val="o"/>
+      <w:lvlJc w:val="left"/>
+      <w:pPr>
+        <w:ind w:left="5760" w:hanging="360"/>
+      </w:pPr>
+      <w:rPr>
+        <w:rFonts w:ascii="Courier New" w:hAnsi="Courier New" w:cs="Courier New" w:hint="default"/>
+      </w:rPr>
+    </w:lvl>
+    <w:lvl w:ilvl="8" w:tplc="040C0005" w:tentative="1">
+      <w:start w:val="1"/>
+      <w:numFmt w:val="bullet"/>
+      <w:lvlText w:val=""/>
+      <w:lvlJc w:val="left"/>
+      <w:pPr>
+        <w:ind w:left="6480" w:hanging="360"/>
+      </w:pPr>
+      <w:rPr>
+        <w:rFonts w:ascii="Wingdings" w:hAnsi="Wingdings" w:hint="default"/>
+      </w:rPr>
+    </w:lvl>
+  </w:abstractNum>
+  <w:abstractNum w:abstractNumId="24">
     <w:nsid w:val="75CA09FE"/>
     <w:multiLevelType w:val="hybridMultilevel"/>
     <w:tmpl w:val="0D90CA8E"/>
@@ -7204,7 +9685,7 @@
       </w:pPr>
     </w:lvl>
   </w:abstractNum>
-  <w:abstractNum w:abstractNumId="19" w15:restartNumberingAfterBreak="0">
+  <w:abstractNum w:abstractNumId="25">
     <w:nsid w:val="76A2043F"/>
     <w:multiLevelType w:val="hybridMultilevel"/>
     <w:tmpl w:val="2D243D7A"/>
@@ -7316,7 +9797,7 @@
       </w:rPr>
     </w:lvl>
   </w:abstractNum>
-  <w:abstractNum w:abstractNumId="20" w15:restartNumberingAfterBreak="0">
+  <w:abstractNum w:abstractNumId="26">
     <w:nsid w:val="7A6E1D8C"/>
     <w:multiLevelType w:val="hybridMultilevel"/>
     <w:tmpl w:val="8E3E77E0"/>
@@ -7429,7 +9910,7 @@
       </w:rPr>
     </w:lvl>
   </w:abstractNum>
-  <w:abstractNum w:abstractNumId="21" w15:restartNumberingAfterBreak="0">
+  <w:abstractNum w:abstractNumId="27">
     <w:nsid w:val="7B5547D5"/>
     <w:multiLevelType w:val="hybridMultilevel"/>
     <w:tmpl w:val="022A3FBC"/>
@@ -7516,70 +9997,88 @@
     </w:lvl>
   </w:abstractNum>
   <w:num w:numId="1">
+    <w:abstractNumId w:val="3"/>
+  </w:num>
+  <w:num w:numId="2">
+    <w:abstractNumId w:val="1"/>
+  </w:num>
+  <w:num w:numId="3">
+    <w:abstractNumId w:val="12"/>
+  </w:num>
+  <w:num w:numId="4">
+    <w:abstractNumId w:val="9"/>
+  </w:num>
+  <w:num w:numId="5">
+    <w:abstractNumId w:val="15"/>
+  </w:num>
+  <w:num w:numId="6">
+    <w:abstractNumId w:val="24"/>
+  </w:num>
+  <w:num w:numId="7">
+    <w:abstractNumId w:val="13"/>
+  </w:num>
+  <w:num w:numId="8">
+    <w:abstractNumId w:val="5"/>
+  </w:num>
+  <w:num w:numId="9">
+    <w:abstractNumId w:val="20"/>
+  </w:num>
+  <w:num w:numId="10">
+    <w:abstractNumId w:val="6"/>
+  </w:num>
+  <w:num w:numId="11">
+    <w:abstractNumId w:val="22"/>
+  </w:num>
+  <w:num w:numId="12">
+    <w:abstractNumId w:val="17"/>
+  </w:num>
+  <w:num w:numId="13">
+    <w:abstractNumId w:val="10"/>
+  </w:num>
+  <w:num w:numId="14">
+    <w:abstractNumId w:val="27"/>
+  </w:num>
+  <w:num w:numId="15">
+    <w:abstractNumId w:val="19"/>
+  </w:num>
+  <w:num w:numId="16">
     <w:abstractNumId w:val="2"/>
   </w:num>
-  <w:num w:numId="2">
+  <w:num w:numId="17">
+    <w:abstractNumId w:val="16"/>
+  </w:num>
+  <w:num w:numId="18">
+    <w:abstractNumId w:val="8"/>
+  </w:num>
+  <w:num w:numId="19">
+    <w:abstractNumId w:val="7"/>
+  </w:num>
+  <w:num w:numId="20">
+    <w:abstractNumId w:val="26"/>
+  </w:num>
+  <w:num w:numId="21">
+    <w:abstractNumId w:val="25"/>
+  </w:num>
+  <w:num w:numId="22">
+    <w:abstractNumId w:val="11"/>
+  </w:num>
+  <w:num w:numId="23">
+    <w:abstractNumId w:val="4"/>
+  </w:num>
+  <w:num w:numId="24">
+    <w:abstractNumId w:val="14"/>
+  </w:num>
+  <w:num w:numId="25">
+    <w:abstractNumId w:val="23"/>
+  </w:num>
+  <w:num w:numId="26">
+    <w:abstractNumId w:val="21"/>
+  </w:num>
+  <w:num w:numId="27">
     <w:abstractNumId w:val="0"/>
   </w:num>
-  <w:num w:numId="3">
-    <w:abstractNumId w:val="10"/>
-  </w:num>
-  <w:num w:numId="4">
-    <w:abstractNumId w:val="7"/>
-  </w:num>
-  <w:num w:numId="5">
-    <w:abstractNumId w:val="12"/>
-  </w:num>
-  <w:num w:numId="6">
+  <w:num w:numId="28">
     <w:abstractNumId w:val="18"/>
-  </w:num>
-  <w:num w:numId="7">
-    <w:abstractNumId w:val="11"/>
-  </w:num>
-  <w:num w:numId="8">
-    <w:abstractNumId w:val="3"/>
-  </w:num>
-  <w:num w:numId="9">
-    <w:abstractNumId w:val="16"/>
-  </w:num>
-  <w:num w:numId="10">
-    <w:abstractNumId w:val="4"/>
-  </w:num>
-  <w:num w:numId="11">
-    <w:abstractNumId w:val="17"/>
-  </w:num>
-  <w:num w:numId="12">
-    <w:abstractNumId w:val="14"/>
-  </w:num>
-  <w:num w:numId="13">
-    <w:abstractNumId w:val="8"/>
-  </w:num>
-  <w:num w:numId="14">
-    <w:abstractNumId w:val="21"/>
-  </w:num>
-  <w:num w:numId="15">
-    <w:abstractNumId w:val="15"/>
-  </w:num>
-  <w:num w:numId="16">
-    <w:abstractNumId w:val="1"/>
-  </w:num>
-  <w:num w:numId="17">
-    <w:abstractNumId w:val="13"/>
-  </w:num>
-  <w:num w:numId="18">
-    <w:abstractNumId w:val="6"/>
-  </w:num>
-  <w:num w:numId="19">
-    <w:abstractNumId w:val="5"/>
-  </w:num>
-  <w:num w:numId="20">
-    <w:abstractNumId w:val="20"/>
-  </w:num>
-  <w:num w:numId="21">
-    <w:abstractNumId w:val="19"/>
-  </w:num>
-  <w:num w:numId="22">
-    <w:abstractNumId w:val="9"/>
   </w:num>
 </w:numbering>
 </file>
@@ -8625,7 +11124,7 @@
 </file>
 
 <file path=customXml/itemProps1.xml><?xml version="1.0" encoding="utf-8"?>
-<ds:datastoreItem xmlns:ds="http://schemas.openxmlformats.org/officeDocument/2006/customXml" ds:itemID="{69CF0E62-520D-4159-9179-174EA15D3336}">
+<ds:datastoreItem xmlns:ds="http://schemas.openxmlformats.org/officeDocument/2006/customXml" ds:itemID="{348DE575-9A0B-4E3B-95FD-ED128F2A447E}">
   <ds:schemaRefs>
     <ds:schemaRef ds:uri="http://schemas.openxmlformats.org/officeDocument/2006/bibliography"/>
   </ds:schemaRefs>

</xml_diff>

<commit_message>
Modif sur des détails, Ajout de la présentation Oral
Merci de remplir vos parties de la présentation
</commit_message>
<xml_diff>
--- a/Architecture Logicielle.docx
+++ b/Architecture Logicielle.docx
@@ -45,7 +45,7 @@
                         <a:effectLst/>
                         <a:extLst>
                           <a:ext uri="{C572A759-6A51-4108-AA02-DFA0A04FC94B}">
-                            <ma14:wrappingTextBoxFlag xmlns:ma14="http://schemas.microsoft.com/office/mac/drawingml/2011/main" xmlns:w="http://schemas.openxmlformats.org/wordprocessingml/2006/main" xmlns:w10="urn:schemas-microsoft-com:office:word" xmlns:v="urn:schemas-microsoft-com:vml" xmlns:o="urn:schemas-microsoft-com:office:office" xmlns:mv="urn:schemas-microsoft-com:mac:vml" xmlns:mo="http://schemas.microsoft.com/office/mac/office/2008/main" xmlns=""/>
+                            <ma14:wrappingTextBoxFlag xmlns="" xmlns:mo="http://schemas.microsoft.com/office/mac/office/2008/main" xmlns:mv="urn:schemas-microsoft-com:mac:vml" xmlns:o="urn:schemas-microsoft-com:office:office" xmlns:v="urn:schemas-microsoft-com:vml" xmlns:w10="urn:schemas-microsoft-com:office:word" xmlns:w="http://schemas.openxmlformats.org/wordprocessingml/2006/main" xmlns:ma14="http://schemas.microsoft.com/office/mac/drawingml/2011/main"/>
                           </a:ext>
                         </a:extLst>
                       </wps:spPr>
@@ -184,7 +184,7 @@
                         <a:effectLst/>
                         <a:extLst>
                           <a:ext uri="{C572A759-6A51-4108-AA02-DFA0A04FC94B}">
-                            <ma14:wrappingTextBoxFlag xmlns:ma14="http://schemas.microsoft.com/office/mac/drawingml/2011/main" xmlns:w="http://schemas.openxmlformats.org/wordprocessingml/2006/main" xmlns:w10="urn:schemas-microsoft-com:office:word" xmlns:v="urn:schemas-microsoft-com:vml" xmlns:o="urn:schemas-microsoft-com:office:office" xmlns:mv="urn:schemas-microsoft-com:mac:vml" xmlns:mo="http://schemas.microsoft.com/office/mac/office/2008/main" xmlns=""/>
+                            <ma14:wrappingTextBoxFlag xmlns="" xmlns:mo="http://schemas.microsoft.com/office/mac/office/2008/main" xmlns:mv="urn:schemas-microsoft-com:mac:vml" xmlns:o="urn:schemas-microsoft-com:office:office" xmlns:v="urn:schemas-microsoft-com:vml" xmlns:w10="urn:schemas-microsoft-com:office:word" xmlns:w="http://schemas.openxmlformats.org/wordprocessingml/2006/main" xmlns:ma14="http://schemas.microsoft.com/office/mac/drawingml/2011/main"/>
                           </a:ext>
                         </a:extLst>
                       </wps:spPr>
@@ -4210,7 +4210,15 @@
         <w:jc w:val="both"/>
       </w:pPr>
       <w:r>
-        <w:t>Notre fréquence de commit du début du projet à aujourd’hui :</w:t>
+        <w:t xml:space="preserve">Notre fréquence de commit du début du projet </w:t>
+      </w:r>
+      <w:r>
+        <w:t>au 21 Décembre</w:t>
+      </w:r>
+      <w:bookmarkStart w:id="14" w:name="_GoBack"/>
+      <w:bookmarkEnd w:id="14"/>
+      <w:r>
+        <w:t> :</w:t>
       </w:r>
     </w:p>
     <w:p>
@@ -4389,107 +4397,6 @@
           </mc:Fallback>
         </mc:AlternateContent>
       </w:r>
-      <w:r>
-        <w:rPr>
-          <w:noProof/>
-          <w:lang w:eastAsia="fr-FR"/>
-        </w:rPr>
-        <mc:AlternateContent>
-          <mc:Choice Requires="wps">
-            <w:drawing>
-              <wp:anchor distT="0" distB="0" distL="114300" distR="114300" simplePos="0" relativeHeight="251664384" behindDoc="0" locked="0" layoutInCell="1" allowOverlap="1" wp14:anchorId="1D4FB3B4" wp14:editId="15ADC1CE">
-                <wp:simplePos x="0" y="0"/>
-                <wp:positionH relativeFrom="column">
-                  <wp:posOffset>4634229</wp:posOffset>
-                </wp:positionH>
-                <wp:positionV relativeFrom="paragraph">
-                  <wp:posOffset>290829</wp:posOffset>
-                </wp:positionV>
-                <wp:extent cx="866775" cy="333375"/>
-                <wp:effectExtent l="0" t="0" r="28575" b="28575"/>
-                <wp:wrapNone/>
-                <wp:docPr id="6" name="Zone de texte 6"/>
-                <wp:cNvGraphicFramePr/>
-                <a:graphic xmlns:a="http://schemas.openxmlformats.org/drawingml/2006/main">
-                  <a:graphicData uri="http://schemas.microsoft.com/office/word/2010/wordprocessingShape">
-                    <wps:wsp>
-                      <wps:cNvSpPr txBox="1"/>
-                      <wps:spPr>
-                        <a:xfrm>
-                          <a:off x="0" y="0"/>
-                          <a:ext cx="866775" cy="333375"/>
-                        </a:xfrm>
-                        <a:prstGeom prst="foldedCorner">
-                          <a:avLst/>
-                        </a:prstGeom>
-                        <a:solidFill>
-                          <a:schemeClr val="lt1"/>
-                        </a:solidFill>
-                        <a:ln w="6350">
-                          <a:solidFill>
-                            <a:prstClr val="black"/>
-                          </a:solidFill>
-                        </a:ln>
-                        <a:effectLst/>
-                      </wps:spPr>
-                      <wps:style>
-                        <a:lnRef idx="0">
-                          <a:schemeClr val="accent1"/>
-                        </a:lnRef>
-                        <a:fillRef idx="0">
-                          <a:schemeClr val="accent1"/>
-                        </a:fillRef>
-                        <a:effectRef idx="0">
-                          <a:schemeClr val="accent1"/>
-                        </a:effectRef>
-                        <a:fontRef idx="minor">
-                          <a:schemeClr val="dk1"/>
-                        </a:fontRef>
-                      </wps:style>
-                      <wps:txbx>
-                        <w:txbxContent>
-                          <w:p>
-                            <w:r>
-                              <w:t>Laurent</w:t>
-                            </w:r>
-                          </w:p>
-                        </w:txbxContent>
-                      </wps:txbx>
-                      <wps:bodyPr rot="0" spcFirstLastPara="0" vertOverflow="overflow" horzOverflow="overflow" vert="horz" wrap="square" lIns="91440" tIns="45720" rIns="91440" bIns="45720" numCol="1" spcCol="0" rtlCol="0" fromWordArt="0" anchor="t" anchorCtr="0" forceAA="0" compatLnSpc="1">
-                        <a:prstTxWarp prst="textNoShape">
-                          <a:avLst/>
-                        </a:prstTxWarp>
-                        <a:noAutofit/>
-                      </wps:bodyPr>
-                    </wps:wsp>
-                  </a:graphicData>
-                </a:graphic>
-                <wp14:sizeRelH relativeFrom="margin">
-                  <wp14:pctWidth>0</wp14:pctWidth>
-                </wp14:sizeRelH>
-                <wp14:sizeRelV relativeFrom="margin">
-                  <wp14:pctHeight>0</wp14:pctHeight>
-                </wp14:sizeRelV>
-              </wp:anchor>
-            </w:drawing>
-          </mc:Choice>
-          <mc:Fallback>
-            <w:pict>
-              <v:shape w14:anchorId="1D4FB3B4" id="Zone de texte 6" o:spid="_x0000_s1029" type="#_x0000_t65" style="position:absolute;left:0;text-align:left;margin-left:364.9pt;margin-top:22.9pt;width:68.25pt;height:26.25pt;z-index:251664384;visibility:visible;mso-wrap-style:square;mso-width-percent:0;mso-height-percent:0;mso-wrap-distance-left:9pt;mso-wrap-distance-top:0;mso-wrap-distance-right:9pt;mso-wrap-distance-bottom:0;mso-position-horizontal:absolute;mso-position-horizontal-relative:text;mso-position-vertical:absolute;mso-position-vertical-relative:text;mso-width-percent:0;mso-height-percent:0;mso-width-relative:margin;mso-height-relative:margin;v-text-anchor:top" o:gfxdata="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" adj="18000" fillcolor="white [3201]" strokeweight=".5pt">
-                <v:textbox>
-                  <w:txbxContent>
-                    <w:p>
-                      <w:r>
-                        <w:t>Laurent</w:t>
-                      </w:r>
-                    </w:p>
-                  </w:txbxContent>
-                </v:textbox>
-              </v:shape>
-            </w:pict>
-          </mc:Fallback>
-        </mc:AlternateContent>
-      </w:r>
     </w:p>
     <w:p>
       <w:pPr>
@@ -4499,12 +4406,12 @@
           <w:numId w:val="2"/>
         </w:numPr>
       </w:pPr>
-      <w:bookmarkStart w:id="14" w:name="_Toc501277425"/>
+      <w:bookmarkStart w:id="15" w:name="_Toc501277425"/>
       <w:r>
         <w:lastRenderedPageBreak/>
         <w:t>La base de donnée</w:t>
       </w:r>
-      <w:bookmarkEnd w:id="14"/>
+      <w:bookmarkEnd w:id="15"/>
     </w:p>
     <w:p>
       <w:pPr>
@@ -4514,21 +4421,21 @@
           <w:numId w:val="8"/>
         </w:numPr>
       </w:pPr>
-      <w:bookmarkStart w:id="15" w:name="_Toc501277426"/>
+      <w:bookmarkStart w:id="16" w:name="_Toc501277426"/>
       <w:r>
         <w:t>Les besoins</w:t>
       </w:r>
-      <w:bookmarkEnd w:id="15"/>
+      <w:bookmarkEnd w:id="16"/>
     </w:p>
     <w:p>
       <w:pPr>
         <w:pStyle w:val="Titre3"/>
       </w:pPr>
-      <w:bookmarkStart w:id="16" w:name="_Toc501277427"/>
+      <w:bookmarkStart w:id="17" w:name="_Toc501277427"/>
       <w:r>
         <w:t>Nous avons eu besoin :</w:t>
       </w:r>
-      <w:bookmarkEnd w:id="16"/>
+      <w:bookmarkEnd w:id="17"/>
     </w:p>
     <w:p>
       <w:pPr>
@@ -4653,21 +4560,21 @@
           <w:numId w:val="8"/>
         </w:numPr>
       </w:pPr>
-      <w:bookmarkStart w:id="17" w:name="_Toc501277428"/>
+      <w:bookmarkStart w:id="18" w:name="_Toc501277428"/>
       <w:r>
         <w:t>Le modèle</w:t>
       </w:r>
-      <w:bookmarkEnd w:id="17"/>
+      <w:bookmarkEnd w:id="18"/>
     </w:p>
     <w:p>
       <w:pPr>
         <w:pStyle w:val="Titre3"/>
       </w:pPr>
-      <w:bookmarkStart w:id="18" w:name="_Toc501277429"/>
+      <w:bookmarkStart w:id="19" w:name="_Toc501277429"/>
       <w:r>
         <w:t>Le script de la base de données :</w:t>
       </w:r>
-      <w:bookmarkEnd w:id="18"/>
+      <w:bookmarkEnd w:id="19"/>
     </w:p>
     <w:p>
       <w:pPr>
@@ -4695,6 +4602,182 @@
           <w:lang w:val="en-US"/>
         </w:rPr>
         <w:t xml:space="preserve">-- </w:t>
+      </w:r>
+      <w:proofErr w:type="gramStart"/>
+      <w:r>
+        <w:rPr>
+          <w:lang w:val="en-US"/>
+        </w:rPr>
+        <w:t>phpMyAdmin</w:t>
+      </w:r>
+      <w:proofErr w:type="gramEnd"/>
+      <w:r>
+        <w:rPr>
+          <w:lang w:val="en-US"/>
+        </w:rPr>
+        <w:t xml:space="preserve"> SQL Dump</w:t>
+      </w:r>
+    </w:p>
+    <w:p>
+      <w:pPr>
+        <w:rPr>
+          <w:lang w:val="en-US"/>
+        </w:rPr>
+      </w:pPr>
+      <w:r>
+        <w:rPr>
+          <w:lang w:val="en-US"/>
+        </w:rPr>
+        <w:t xml:space="preserve">-- </w:t>
+      </w:r>
+      <w:proofErr w:type="gramStart"/>
+      <w:r>
+        <w:rPr>
+          <w:lang w:val="en-US"/>
+        </w:rPr>
+        <w:t>version</w:t>
+      </w:r>
+      <w:proofErr w:type="gramEnd"/>
+      <w:r>
+        <w:rPr>
+          <w:lang w:val="en-US"/>
+        </w:rPr>
+        <w:t xml:space="preserve"> 4.1.4</w:t>
+      </w:r>
+    </w:p>
+    <w:p>
+      <w:pPr>
+        <w:rPr>
+          <w:lang w:val="en-US"/>
+        </w:rPr>
+      </w:pPr>
+      <w:r>
+        <w:rPr>
+          <w:lang w:val="en-US"/>
+        </w:rPr>
+        <w:t>-- http://www.phpmyadmin.net</w:t>
+      </w:r>
+    </w:p>
+    <w:p>
+      <w:pPr>
+        <w:rPr>
+          <w:lang w:val="en-US"/>
+        </w:rPr>
+      </w:pPr>
+      <w:r>
+        <w:rPr>
+          <w:lang w:val="en-US"/>
+        </w:rPr>
+        <w:t>--</w:t>
+      </w:r>
+    </w:p>
+    <w:p>
+      <w:pPr>
+        <w:rPr>
+          <w:lang w:val="en-US"/>
+        </w:rPr>
+      </w:pPr>
+      <w:r>
+        <w:rPr>
+          <w:lang w:val="en-US"/>
+        </w:rPr>
+        <w:t xml:space="preserve">-- </w:t>
+      </w:r>
+      <w:proofErr w:type="gramStart"/>
+      <w:r>
+        <w:rPr>
+          <w:lang w:val="en-US"/>
+        </w:rPr>
+        <w:t>Client :</w:t>
+      </w:r>
+      <w:proofErr w:type="gramEnd"/>
+      <w:r>
+        <w:rPr>
+          <w:lang w:val="en-US"/>
+        </w:rPr>
+        <w:t xml:space="preserve">  127.0.0.1</w:t>
+      </w:r>
+    </w:p>
+    <w:p>
+      <w:pPr>
+        <w:rPr>
+          <w:lang w:val="en-US"/>
+        </w:rPr>
+      </w:pPr>
+      <w:r>
+        <w:rPr>
+          <w:lang w:val="en-US"/>
+        </w:rPr>
+        <w:t xml:space="preserve">-- </w:t>
+      </w:r>
+      <w:proofErr w:type="spellStart"/>
+      <w:r>
+        <w:rPr>
+          <w:lang w:val="en-US"/>
+        </w:rPr>
+        <w:t>Généré</w:t>
+      </w:r>
+      <w:proofErr w:type="spellEnd"/>
+      <w:r>
+        <w:rPr>
+          <w:lang w:val="en-US"/>
+        </w:rPr>
+        <w:t xml:space="preserve"> </w:t>
+      </w:r>
+      <w:proofErr w:type="gramStart"/>
+      <w:r>
+        <w:rPr>
+          <w:lang w:val="en-US"/>
+        </w:rPr>
+        <w:t>le :</w:t>
+      </w:r>
+      <w:proofErr w:type="gramEnd"/>
+      <w:r>
+        <w:rPr>
+          <w:lang w:val="en-US"/>
+        </w:rPr>
+        <w:t xml:space="preserve">  </w:t>
+      </w:r>
+      <w:proofErr w:type="spellStart"/>
+      <w:r>
+        <w:rPr>
+          <w:lang w:val="en-US"/>
+        </w:rPr>
+        <w:t>Jeu</w:t>
+      </w:r>
+      <w:proofErr w:type="spellEnd"/>
+      <w:r>
+        <w:rPr>
+          <w:lang w:val="en-US"/>
+        </w:rPr>
+        <w:t xml:space="preserve"> 11 </w:t>
+      </w:r>
+      <w:proofErr w:type="spellStart"/>
+      <w:r>
+        <w:rPr>
+          <w:lang w:val="en-US"/>
+        </w:rPr>
+        <w:t>Janvier</w:t>
+      </w:r>
+      <w:proofErr w:type="spellEnd"/>
+      <w:r>
+        <w:rPr>
+          <w:lang w:val="en-US"/>
+        </w:rPr>
+        <w:t xml:space="preserve"> 2018 à 20:14</w:t>
+      </w:r>
+    </w:p>
+    <w:p>
+      <w:pPr>
+        <w:rPr>
+          <w:lang w:val="en-US"/>
+        </w:rPr>
+      </w:pPr>
+      <w:r>
+        <w:rPr>
+          <w:lang w:val="en-US"/>
+        </w:rPr>
+        <w:t xml:space="preserve">-- Version du </w:t>
       </w:r>
       <w:proofErr w:type="spellStart"/>
       <w:proofErr w:type="gramStart"/>
@@ -4702,56 +4785,218 @@
         <w:rPr>
           <w:lang w:val="en-US"/>
         </w:rPr>
-        <w:t>phpMyAdmin</w:t>
+        <w:t>serveur</w:t>
       </w:r>
       <w:proofErr w:type="spellEnd"/>
+      <w:r>
+        <w:rPr>
+          <w:lang w:val="en-US"/>
+        </w:rPr>
+        <w:t xml:space="preserve"> :</w:t>
+      </w:r>
       <w:proofErr w:type="gramEnd"/>
       <w:r>
         <w:rPr>
           <w:lang w:val="en-US"/>
         </w:rPr>
-        <w:t xml:space="preserve"> SQL Dump</w:t>
-      </w:r>
-    </w:p>
-    <w:p>
-      <w:pPr>
-        <w:rPr>
-          <w:lang w:val="en-US"/>
-        </w:rPr>
-      </w:pPr>
-      <w:r>
-        <w:rPr>
-          <w:lang w:val="en-US"/>
-        </w:rPr>
-        <w:t xml:space="preserve">-- </w:t>
+        <w:t xml:space="preserve">  5.6.15-log</w:t>
+      </w:r>
+    </w:p>
+    <w:p>
+      <w:pPr>
+        <w:rPr>
+          <w:lang w:val="en-US"/>
+        </w:rPr>
+      </w:pPr>
+      <w:r>
+        <w:rPr>
+          <w:lang w:val="en-US"/>
+        </w:rPr>
+        <w:t xml:space="preserve">-- Version de </w:t>
       </w:r>
       <w:proofErr w:type="gramStart"/>
       <w:r>
         <w:rPr>
           <w:lang w:val="en-US"/>
         </w:rPr>
-        <w:t>version</w:t>
+        <w:t>PHP :</w:t>
       </w:r>
       <w:proofErr w:type="gramEnd"/>
       <w:r>
         <w:rPr>
           <w:lang w:val="en-US"/>
         </w:rPr>
-        <w:t xml:space="preserve"> 4.1.4</w:t>
-      </w:r>
-    </w:p>
-    <w:p>
-      <w:pPr>
-        <w:rPr>
-          <w:lang w:val="en-US"/>
-        </w:rPr>
-      </w:pPr>
-      <w:r>
-        <w:rPr>
-          <w:lang w:val="en-US"/>
-        </w:rPr>
-        <w:t>-- http://www.phpmyadmin.net</w:t>
-      </w:r>
+        <w:t xml:space="preserve">  5.4.24</w:t>
+      </w:r>
+    </w:p>
+    <w:p>
+      <w:pPr>
+        <w:rPr>
+          <w:lang w:val="en-US"/>
+        </w:rPr>
+      </w:pPr>
+    </w:p>
+    <w:p>
+      <w:pPr>
+        <w:rPr>
+          <w:lang w:val="en-US"/>
+        </w:rPr>
+      </w:pPr>
+      <w:r>
+        <w:rPr>
+          <w:lang w:val="en-US"/>
+        </w:rPr>
+        <w:t>SET SQL_MODE = "NO_AUTO_VALUE_ON_ZERO";</w:t>
+      </w:r>
+    </w:p>
+    <w:p>
+      <w:pPr>
+        <w:rPr>
+          <w:lang w:val="en-US"/>
+        </w:rPr>
+      </w:pPr>
+      <w:r>
+        <w:rPr>
+          <w:lang w:val="en-US"/>
+        </w:rPr>
+        <w:t xml:space="preserve">SET </w:t>
+      </w:r>
+      <w:proofErr w:type="spellStart"/>
+      <w:r>
+        <w:rPr>
+          <w:lang w:val="en-US"/>
+        </w:rPr>
+        <w:t>time_zone</w:t>
+      </w:r>
+      <w:proofErr w:type="spellEnd"/>
+      <w:r>
+        <w:rPr>
+          <w:lang w:val="en-US"/>
+        </w:rPr>
+        <w:t xml:space="preserve"> = "+00:00";</w:t>
+      </w:r>
+    </w:p>
+    <w:p>
+      <w:pPr>
+        <w:rPr>
+          <w:lang w:val="en-US"/>
+        </w:rPr>
+      </w:pPr>
+    </w:p>
+    <w:p>
+      <w:pPr>
+        <w:rPr>
+          <w:lang w:val="en-US"/>
+        </w:rPr>
+      </w:pPr>
+      <w:r>
+        <w:rPr>
+          <w:lang w:val="en-US"/>
+        </w:rPr>
+        <w:t>/*</w:t>
+      </w:r>
+      <w:proofErr w:type="gramStart"/>
+      <w:r>
+        <w:rPr>
+          <w:lang w:val="en-US"/>
+        </w:rPr>
+        <w:t>!40101</w:t>
+      </w:r>
+      <w:proofErr w:type="gramEnd"/>
+      <w:r>
+        <w:rPr>
+          <w:lang w:val="en-US"/>
+        </w:rPr>
+        <w:t xml:space="preserve"> SET @OLD_CHARACTER_SET_CLIENT=@@CHARACTER_SET_CLIENT */;</w:t>
+      </w:r>
+    </w:p>
+    <w:p>
+      <w:pPr>
+        <w:rPr>
+          <w:lang w:val="en-US"/>
+        </w:rPr>
+      </w:pPr>
+      <w:r>
+        <w:rPr>
+          <w:lang w:val="en-US"/>
+        </w:rPr>
+        <w:t>/*</w:t>
+      </w:r>
+      <w:proofErr w:type="gramStart"/>
+      <w:r>
+        <w:rPr>
+          <w:lang w:val="en-US"/>
+        </w:rPr>
+        <w:t>!40101</w:t>
+      </w:r>
+      <w:proofErr w:type="gramEnd"/>
+      <w:r>
+        <w:rPr>
+          <w:lang w:val="en-US"/>
+        </w:rPr>
+        <w:t xml:space="preserve"> SET @OLD_CHARACTER_SET_RESULTS=@@CHARACTER_SET_RESULTS */;</w:t>
+      </w:r>
+    </w:p>
+    <w:p>
+      <w:pPr>
+        <w:rPr>
+          <w:lang w:val="en-US"/>
+        </w:rPr>
+      </w:pPr>
+      <w:r>
+        <w:rPr>
+          <w:lang w:val="en-US"/>
+        </w:rPr>
+        <w:t>/*</w:t>
+      </w:r>
+      <w:proofErr w:type="gramStart"/>
+      <w:r>
+        <w:rPr>
+          <w:lang w:val="en-US"/>
+        </w:rPr>
+        <w:t>!40101</w:t>
+      </w:r>
+      <w:proofErr w:type="gramEnd"/>
+      <w:r>
+        <w:rPr>
+          <w:lang w:val="en-US"/>
+        </w:rPr>
+        <w:t xml:space="preserve"> SET @OLD_COLLATION_CONNECTION=@@COLLATION_CONNECTION */;</w:t>
+      </w:r>
+    </w:p>
+    <w:p>
+      <w:pPr>
+        <w:rPr>
+          <w:lang w:val="en-US"/>
+        </w:rPr>
+      </w:pPr>
+      <w:r>
+        <w:rPr>
+          <w:lang w:val="en-US"/>
+        </w:rPr>
+        <w:t>/*</w:t>
+      </w:r>
+      <w:proofErr w:type="gramStart"/>
+      <w:r>
+        <w:rPr>
+          <w:lang w:val="en-US"/>
+        </w:rPr>
+        <w:t>!40101</w:t>
+      </w:r>
+      <w:proofErr w:type="gramEnd"/>
+      <w:r>
+        <w:rPr>
+          <w:lang w:val="en-US"/>
+        </w:rPr>
+        <w:t xml:space="preserve"> SET NAMES utf8 */;</w:t>
+      </w:r>
+    </w:p>
+    <w:p>
+      <w:pPr>
+        <w:rPr>
+          <w:lang w:val="en-US"/>
+        </w:rPr>
+      </w:pPr>
     </w:p>
     <w:p>
       <w:pPr>
@@ -4776,103 +5021,8 @@
         <w:rPr>
           <w:lang w:val="en-US"/>
         </w:rPr>
-        <w:t xml:space="preserve">-- </w:t>
-      </w:r>
-      <w:proofErr w:type="gramStart"/>
-      <w:r>
-        <w:rPr>
-          <w:lang w:val="en-US"/>
-        </w:rPr>
-        <w:t>Client :</w:t>
-      </w:r>
-      <w:proofErr w:type="gramEnd"/>
-      <w:r>
-        <w:rPr>
-          <w:lang w:val="en-US"/>
-        </w:rPr>
-        <w:t xml:space="preserve">  127.0.0.1</w:t>
-      </w:r>
-    </w:p>
-    <w:p>
-      <w:pPr>
-        <w:rPr>
-          <w:lang w:val="en-US"/>
-        </w:rPr>
-      </w:pPr>
-      <w:r>
-        <w:rPr>
-          <w:lang w:val="en-US"/>
-        </w:rPr>
-        <w:t xml:space="preserve">-- </w:t>
-      </w:r>
-      <w:proofErr w:type="spellStart"/>
-      <w:r>
-        <w:rPr>
-          <w:lang w:val="en-US"/>
-        </w:rPr>
-        <w:t>Généré</w:t>
-      </w:r>
-      <w:proofErr w:type="spellEnd"/>
-      <w:r>
-        <w:rPr>
-          <w:lang w:val="en-US"/>
-        </w:rPr>
-        <w:t xml:space="preserve"> </w:t>
-      </w:r>
-      <w:proofErr w:type="gramStart"/>
-      <w:r>
-        <w:rPr>
-          <w:lang w:val="en-US"/>
-        </w:rPr>
-        <w:t>le :</w:t>
-      </w:r>
-      <w:proofErr w:type="gramEnd"/>
-      <w:r>
-        <w:rPr>
-          <w:lang w:val="en-US"/>
-        </w:rPr>
-        <w:t xml:space="preserve">  </w:t>
-      </w:r>
-      <w:proofErr w:type="spellStart"/>
-      <w:r>
-        <w:rPr>
-          <w:lang w:val="en-US"/>
-        </w:rPr>
-        <w:t>Jeu</w:t>
-      </w:r>
-      <w:proofErr w:type="spellEnd"/>
-      <w:r>
-        <w:rPr>
-          <w:lang w:val="en-US"/>
-        </w:rPr>
-        <w:t xml:space="preserve"> 11 </w:t>
-      </w:r>
-      <w:proofErr w:type="spellStart"/>
-      <w:r>
-        <w:rPr>
-          <w:lang w:val="en-US"/>
-        </w:rPr>
-        <w:t>Janvier</w:t>
-      </w:r>
-      <w:proofErr w:type="spellEnd"/>
-      <w:r>
-        <w:rPr>
-          <w:lang w:val="en-US"/>
-        </w:rPr>
-        <w:t xml:space="preserve"> 2018 à 20:14</w:t>
-      </w:r>
-    </w:p>
-    <w:p>
-      <w:pPr>
-        <w:rPr>
-          <w:lang w:val="en-US"/>
-        </w:rPr>
-      </w:pPr>
-      <w:r>
-        <w:rPr>
-          <w:lang w:val="en-US"/>
-        </w:rPr>
-        <w:t xml:space="preserve">-- Version du </w:t>
+        <w:lastRenderedPageBreak/>
+        <w:t xml:space="preserve">-- Base de </w:t>
       </w:r>
       <w:proofErr w:type="spellStart"/>
       <w:proofErr w:type="gramStart"/>
@@ -4880,7 +5030,7 @@
         <w:rPr>
           <w:lang w:val="en-US"/>
         </w:rPr>
-        <w:t>serveur</w:t>
+        <w:t>données</w:t>
       </w:r>
       <w:proofErr w:type="spellEnd"/>
       <w:r>
@@ -4888,243 +5038,6 @@
           <w:lang w:val="en-US"/>
         </w:rPr>
         <w:t xml:space="preserve"> :</w:t>
-      </w:r>
-      <w:proofErr w:type="gramEnd"/>
-      <w:r>
-        <w:rPr>
-          <w:lang w:val="en-US"/>
-        </w:rPr>
-        <w:t xml:space="preserve">  5.6.15-log</w:t>
-      </w:r>
-    </w:p>
-    <w:p>
-      <w:pPr>
-        <w:rPr>
-          <w:lang w:val="en-US"/>
-        </w:rPr>
-      </w:pPr>
-      <w:r>
-        <w:rPr>
-          <w:lang w:val="en-US"/>
-        </w:rPr>
-        <w:t xml:space="preserve">-- Version de </w:t>
-      </w:r>
-      <w:proofErr w:type="gramStart"/>
-      <w:r>
-        <w:rPr>
-          <w:lang w:val="en-US"/>
-        </w:rPr>
-        <w:t>PHP :</w:t>
-      </w:r>
-      <w:proofErr w:type="gramEnd"/>
-      <w:r>
-        <w:rPr>
-          <w:lang w:val="en-US"/>
-        </w:rPr>
-        <w:t xml:space="preserve">  5.4.24</w:t>
-      </w:r>
-    </w:p>
-    <w:p>
-      <w:pPr>
-        <w:rPr>
-          <w:lang w:val="en-US"/>
-        </w:rPr>
-      </w:pPr>
-    </w:p>
-    <w:p>
-      <w:pPr>
-        <w:rPr>
-          <w:lang w:val="en-US"/>
-        </w:rPr>
-      </w:pPr>
-      <w:r>
-        <w:rPr>
-          <w:lang w:val="en-US"/>
-        </w:rPr>
-        <w:t>SET SQL_MODE = "NO_AUTO_VALUE_ON_ZERO";</w:t>
-      </w:r>
-    </w:p>
-    <w:p>
-      <w:pPr>
-        <w:rPr>
-          <w:lang w:val="en-US"/>
-        </w:rPr>
-      </w:pPr>
-      <w:r>
-        <w:rPr>
-          <w:lang w:val="en-US"/>
-        </w:rPr>
-        <w:t xml:space="preserve">SET </w:t>
-      </w:r>
-      <w:proofErr w:type="spellStart"/>
-      <w:r>
-        <w:rPr>
-          <w:lang w:val="en-US"/>
-        </w:rPr>
-        <w:t>time_zone</w:t>
-      </w:r>
-      <w:proofErr w:type="spellEnd"/>
-      <w:r>
-        <w:rPr>
-          <w:lang w:val="en-US"/>
-        </w:rPr>
-        <w:t xml:space="preserve"> = "+00:00";</w:t>
-      </w:r>
-    </w:p>
-    <w:p>
-      <w:pPr>
-        <w:rPr>
-          <w:lang w:val="en-US"/>
-        </w:rPr>
-      </w:pPr>
-    </w:p>
-    <w:p>
-      <w:pPr>
-        <w:rPr>
-          <w:lang w:val="en-US"/>
-        </w:rPr>
-      </w:pPr>
-      <w:r>
-        <w:rPr>
-          <w:lang w:val="en-US"/>
-        </w:rPr>
-        <w:t>/*</w:t>
-      </w:r>
-      <w:proofErr w:type="gramStart"/>
-      <w:r>
-        <w:rPr>
-          <w:lang w:val="en-US"/>
-        </w:rPr>
-        <w:t>!40101</w:t>
-      </w:r>
-      <w:proofErr w:type="gramEnd"/>
-      <w:r>
-        <w:rPr>
-          <w:lang w:val="en-US"/>
-        </w:rPr>
-        <w:t xml:space="preserve"> SET @OLD_CHARACTER_SET_CLIENT=@@CHARACTER_SET_CLIENT */;</w:t>
-      </w:r>
-    </w:p>
-    <w:p>
-      <w:pPr>
-        <w:rPr>
-          <w:lang w:val="en-US"/>
-        </w:rPr>
-      </w:pPr>
-      <w:r>
-        <w:rPr>
-          <w:lang w:val="en-US"/>
-        </w:rPr>
-        <w:t>/*</w:t>
-      </w:r>
-      <w:proofErr w:type="gramStart"/>
-      <w:r>
-        <w:rPr>
-          <w:lang w:val="en-US"/>
-        </w:rPr>
-        <w:t>!40101</w:t>
-      </w:r>
-      <w:proofErr w:type="gramEnd"/>
-      <w:r>
-        <w:rPr>
-          <w:lang w:val="en-US"/>
-        </w:rPr>
-        <w:t xml:space="preserve"> SET @OLD_CHARACTER_SET_RESULTS=@@CHARACTER_SET_RESULTS */;</w:t>
-      </w:r>
-    </w:p>
-    <w:p>
-      <w:pPr>
-        <w:rPr>
-          <w:lang w:val="en-US"/>
-        </w:rPr>
-      </w:pPr>
-      <w:r>
-        <w:rPr>
-          <w:lang w:val="en-US"/>
-        </w:rPr>
-        <w:t>/*</w:t>
-      </w:r>
-      <w:proofErr w:type="gramStart"/>
-      <w:r>
-        <w:rPr>
-          <w:lang w:val="en-US"/>
-        </w:rPr>
-        <w:t>!40101</w:t>
-      </w:r>
-      <w:proofErr w:type="gramEnd"/>
-      <w:r>
-        <w:rPr>
-          <w:lang w:val="en-US"/>
-        </w:rPr>
-        <w:t xml:space="preserve"> SET @OLD_COLLATION_CONNECTION=@@COLLATION_CONNECTION */;</w:t>
-      </w:r>
-    </w:p>
-    <w:p>
-      <w:pPr>
-        <w:rPr>
-          <w:lang w:val="en-US"/>
-        </w:rPr>
-      </w:pPr>
-      <w:r>
-        <w:rPr>
-          <w:lang w:val="en-US"/>
-        </w:rPr>
-        <w:t>/*</w:t>
-      </w:r>
-      <w:proofErr w:type="gramStart"/>
-      <w:r>
-        <w:rPr>
-          <w:lang w:val="en-US"/>
-        </w:rPr>
-        <w:t>!40101</w:t>
-      </w:r>
-      <w:proofErr w:type="gramEnd"/>
-      <w:r>
-        <w:rPr>
-          <w:lang w:val="en-US"/>
-        </w:rPr>
-        <w:t xml:space="preserve"> SET NAMES utf8 */;</w:t>
-      </w:r>
-    </w:p>
-    <w:p>
-      <w:pPr>
-        <w:rPr>
-          <w:lang w:val="en-US"/>
-        </w:rPr>
-      </w:pPr>
-    </w:p>
-    <w:p>
-      <w:pPr>
-        <w:rPr>
-          <w:lang w:val="en-US"/>
-        </w:rPr>
-      </w:pPr>
-      <w:r>
-        <w:rPr>
-          <w:lang w:val="en-US"/>
-        </w:rPr>
-        <w:t>--</w:t>
-      </w:r>
-    </w:p>
-    <w:p>
-      <w:pPr>
-        <w:rPr>
-          <w:lang w:val="en-US"/>
-        </w:rPr>
-      </w:pPr>
-      <w:r>
-        <w:rPr>
-          <w:lang w:val="en-US"/>
-        </w:rPr>
-        <w:lastRenderedPageBreak/>
-        <w:t xml:space="preserve">-- Base de </w:t>
-      </w:r>
-      <w:proofErr w:type="gramStart"/>
-      <w:r>
-        <w:rPr>
-          <w:lang w:val="en-US"/>
-        </w:rPr>
-        <w:t>données :</w:t>
       </w:r>
       <w:proofErr w:type="gramEnd"/>
       <w:r>
@@ -5992,21 +5905,7 @@
         <w:rPr>
           <w:lang w:val="en-US"/>
         </w:rPr>
-        <w:t xml:space="preserve">  PRIMARY KEY (`</w:t>
-      </w:r>
-      <w:proofErr w:type="spellStart"/>
-      <w:r>
-        <w:rPr>
-          <w:lang w:val="en-US"/>
-        </w:rPr>
-        <w:t>DCode</w:t>
-      </w:r>
-      <w:proofErr w:type="spellEnd"/>
-      <w:r>
-        <w:rPr>
-          <w:lang w:val="en-US"/>
-        </w:rPr>
-        <w:t>`)</w:t>
+        <w:t xml:space="preserve">  PRIMARY KEY (`DCode`)</w:t>
       </w:r>
     </w:p>
     <w:p>
@@ -6871,19 +6770,7 @@
         <w:rPr>
           <w:lang w:val="en-US"/>
         </w:rPr>
-        <w:t>--</w:t>
-      </w:r>
-      <w:r>
-        <w:rPr>
-          <w:lang w:val="en-US"/>
-        </w:rPr>
-        <w:t xml:space="preserve"> </w:t>
-      </w:r>
-      <w:r>
-        <w:rPr>
-          <w:lang w:val="en-US"/>
-        </w:rPr>
-        <w:t>Structure de la table `suffrage`</w:t>
+        <w:t>-- Structure de la table `suffrage`</w:t>
       </w:r>
     </w:p>
     <w:p>
@@ -7887,13 +7774,7 @@
         <w:rPr>
           <w:lang w:val="en-US"/>
         </w:rPr>
-        <w:t>=`1EEC`</w:t>
-      </w:r>
-      <w:r>
-        <w:rPr>
-          <w:lang w:val="en-US"/>
-        </w:rPr>
-        <w:t>;</w:t>
+        <w:t>=`1EEC`;</w:t>
       </w:r>
     </w:p>
     <w:p>
@@ -8168,7 +8049,7 @@
       </w:pPr>
     </w:p>
     <w:p>
-      <w:bookmarkStart w:id="19" w:name="_Toc501277431"/>
+      <w:bookmarkStart w:id="20" w:name="_Toc501277431"/>
     </w:p>
     <w:p>
       <w:pPr>
@@ -8223,7 +8104,7 @@
         <w:lastRenderedPageBreak/>
         <w:t>La gestion de la connexion</w:t>
       </w:r>
-      <w:bookmarkEnd w:id="19"/>
+      <w:bookmarkEnd w:id="20"/>
     </w:p>
     <w:p/>
     <w:p/>
@@ -8253,10 +8134,7 @@
     <w:p/>
     <w:p/>
     <w:p/>
-    <w:p>
-      <w:bookmarkStart w:id="20" w:name="_GoBack"/>
-      <w:bookmarkEnd w:id="20"/>
-    </w:p>
+    <w:p/>
     <w:p>
       <w:pPr>
         <w:pStyle w:val="Titre1"/>
@@ -9890,7 +9768,7 @@
                                     <w:sz w:val="16"/>
                                     <w:szCs w:val="16"/>
                                   </w:rPr>
-                                  <w:t>5</w:t>
+                                  <w:t>13</w:t>
                                 </w:r>
                                 <w:r>
                                   <w:rPr>
@@ -9921,13 +9799,13 @@
             </mc:Choice>
             <mc:Fallback>
               <w:pict>
-                <v:group id="Groupe 8" o:spid="_x0000_s1030" style="position:absolute;margin-left:0;margin-top:784.9pt;width:34.4pt;height:56.45pt;z-index:251661312;mso-position-horizontal:left;mso-position-horizontal-relative:right-margin-area;mso-position-vertical-relative:page" coordorigin="1743,14699" coordsize="688,1129" o:gfxdata="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">
+                <v:group id="Groupe 8" o:spid="_x0000_s1029" style="position:absolute;margin-left:0;margin-top:784.9pt;width:34.4pt;height:56.45pt;z-index:251661312;mso-position-horizontal:left;mso-position-horizontal-relative:right-margin-area;mso-position-vertical-relative:page" coordorigin="1743,14699" coordsize="688,1129" o:gfxdata="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">
                   <v:shapetype id="_x0000_t32" coordsize="21600,21600" o:spt="32" o:oned="t" path="m,l21600,21600e" filled="f">
                     <v:path arrowok="t" fillok="f" o:connecttype="none"/>
                     <o:lock v:ext="edit" shapetype="t"/>
                   </v:shapetype>
-                  <v:shape id="AutoShape 77" o:spid="_x0000_s1031" type="#_x0000_t32" style="position:absolute;left:2111;top:15387;width:0;height:441;flip:y;visibility:visible;mso-wrap-style:square" o:connectortype="straight" o:gfxdata="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" strokecolor="#7f7f7f"/>
-                  <v:rect id="Rectangle 78" o:spid="_x0000_s1032" style="position:absolute;left:1743;top:14699;width:688;height:688;visibility:visible;mso-wrap-style:square;v-text-anchor:middle" o:gfxdata="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" filled="f" strokecolor="#7f7f7f">
+                  <v:shape id="AutoShape 77" o:spid="_x0000_s1030" type="#_x0000_t32" style="position:absolute;left:2111;top:15387;width:0;height:441;flip:y;visibility:visible;mso-wrap-style:square" o:connectortype="straight" o:gfxdata="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" strokecolor="#7f7f7f"/>
+                  <v:rect id="Rectangle 78" o:spid="_x0000_s1031" style="position:absolute;left:1743;top:14699;width:688;height:688;visibility:visible;mso-wrap-style:square;v-text-anchor:middle" o:gfxdata="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" filled="f" strokecolor="#7f7f7f">
                     <v:textbox>
                       <w:txbxContent>
                         <w:p>
@@ -9965,7 +9843,7 @@
                               <w:sz w:val="16"/>
                               <w:szCs w:val="16"/>
                             </w:rPr>
-                            <w:t>5</w:t>
+                            <w:t>13</w:t>
                           </w:r>
                           <w:r>
                             <w:rPr>
@@ -14286,7 +14164,7 @@
 </file>
 
 <file path=customXml/itemProps1.xml><?xml version="1.0" encoding="utf-8"?>
-<ds:datastoreItem xmlns:ds="http://schemas.openxmlformats.org/officeDocument/2006/customXml" ds:itemID="{8F847044-B839-41D9-89C2-6F642FE07C37}">
+<ds:datastoreItem xmlns:ds="http://schemas.openxmlformats.org/officeDocument/2006/customXml" ds:itemID="{830885B4-342F-4B45-BC88-C071BD4F8048}">
   <ds:schemaRefs>
     <ds:schemaRef ds:uri="http://schemas.openxmlformats.org/officeDocument/2006/bibliography"/>
   </ds:schemaRefs>

</xml_diff>